<commit_message>
Updated report w/ specified formatting requirements
</commit_message>
<xml_diff>
--- a/s1817812_s1849401.docx
+++ b/s1817812_s1849401.docx
@@ -44,30 +44,15 @@
     </w:p>
     <w:p>
       <w:pPr>
-        <w:jc w:val="center"/>
         <w:rPr>
           <w:b/>
           <w:bCs/>
-          <w:sz w:val="12"/>
-          <w:szCs w:val="12"/>
         </w:rPr>
       </w:pPr>
-    </w:p>
-    <w:p>
-      <w:pPr>
+      <w:r>
         <w:rPr>
           <w:b/>
           <w:bCs/>
-          <w:sz w:val="24"/>
-          <w:szCs w:val="24"/>
-        </w:rPr>
-      </w:pPr>
-      <w:r>
-        <w:rPr>
-          <w:b/>
-          <w:bCs/>
-          <w:sz w:val="24"/>
-          <w:szCs w:val="24"/>
         </w:rPr>
         <w:t>Contributions:</w:t>
       </w:r>
@@ -147,83 +132,67 @@
         <w:rPr>
           <w:b/>
           <w:bCs/>
-          <w:sz w:val="12"/>
-          <w:szCs w:val="12"/>
         </w:rPr>
       </w:pPr>
-    </w:p>
-    <w:p>
-      <w:pPr>
+      <w:r>
         <w:rPr>
           <w:b/>
           <w:bCs/>
-          <w:sz w:val="12"/>
-          <w:szCs w:val="12"/>
         </w:rPr>
-      </w:pPr>
+        <w:t>Question 2.1</w:t>
+      </w:r>
     </w:p>
     <w:p>
-      <w:pPr>
-        <w:rPr>
-          <w:b/>
-          <w:bCs/>
-          <w:sz w:val="24"/>
-          <w:szCs w:val="24"/>
-        </w:rPr>
-      </w:pPr>
-      <w:r>
-        <w:rPr>
-          <w:b/>
-          <w:bCs/>
-          <w:sz w:val="24"/>
-          <w:szCs w:val="24"/>
-        </w:rPr>
-        <w:t>Question 2.1</w:t>
+      <w:r>
+        <w:t>Our algorithm first gets the</w:t>
+      </w:r>
+      <w:r>
+        <w:t xml:space="preserve"> coordinates of the</w:t>
+      </w:r>
+      <w:r>
+        <w:t xml:space="preserve"> centres of each joint</w:t>
+      </w:r>
+      <w:r>
+        <w:t xml:space="preserve"> and the end effector</w:t>
+      </w:r>
+      <w:r>
+        <w:t xml:space="preserve">, by using </w:t>
+      </w:r>
+      <w:r>
+        <w:t>blob detection for each joint colour (yellow, blue, green, red). During this step, the image is converted to HSV, as it tends to be a more reliable format than the default BGR for colour masks.</w:t>
       </w:r>
     </w:p>
     <w:p>
       <w:r>
-        <w:t>Our algorithm first gets the</w:t>
-      </w:r>
-      <w:r>
-        <w:t xml:space="preserve"> coordinates of the</w:t>
-      </w:r>
-      <w:r>
-        <w:t xml:space="preserve"> centres of each joint</w:t>
-      </w:r>
-      <w:r>
-        <w:t xml:space="preserve"> and the end effector</w:t>
-      </w:r>
-      <w:r>
-        <w:t xml:space="preserve">, by using </w:t>
-      </w:r>
-      <w:r>
-        <w:t>blob detection for each joint colour (yellow, blue, green, red). During this step, the image is converted to HSV, as it tends to be a more reliable format than the default BGR for colour masks.</w:t>
+        <w:t>Before any angles can be calculated, the coordinates of the blob centres must be converted from pixels to meters. The conversion factor between these metrics is found by dividing the length of a link in meters, as given in the coursework specification, by the distance between the centres of the blobs at each end of this link in the image.</w:t>
+      </w:r>
+      <w:r>
+        <w:t xml:space="preserve"> The </w:t>
+      </w:r>
+      <w:r>
+        <w:t xml:space="preserve">coordinates of the centres are then </w:t>
+      </w:r>
+      <w:r>
+        <w:t>converted to meters, with respect to the position of joint 1, which we take as the centre of the image (0,0).</w:t>
       </w:r>
     </w:p>
     <w:p>
       <w:r>
-        <w:t>Before any angles can be calculated, the coordinates of the blob centres must be converted from pixels to meters. The conversion factor between these metrics is found by dividing the length of a link in meters, as given in the coursework specification, by the distance between the centres of the blobs at each end of this link in the image.</w:t>
-      </w:r>
-      <w:r>
-        <w:t xml:space="preserve"> The </w:t>
-      </w:r>
-      <w:r>
-        <w:t xml:space="preserve">coordinates of the centres are then </w:t>
-      </w:r>
-      <w:r>
-        <w:t>converted to meters, with respect to the position of joint 1, which we take as the centre of the image (0,0).</w:t>
-      </w:r>
-    </w:p>
-    <w:p>
-      <w:r>
         <w:t xml:space="preserve">This is repeated for both cameras, which gives the result of a set of coordinates for each blob for each image. </w:t>
       </w:r>
       <w:r>
         <w:t xml:space="preserve">The coordinates for image 2 are published by image2.py and subscribed to by image1.py, which is where our algorithm primarily operates. </w:t>
       </w:r>
       <w:r>
-        <w:t>Then, for each blob, these two sets of coordinates are combined to find the 3d position of the blob (x, y, z). Image 1 provides the x coordinate, image 2 provides the y coordinate, and the z coordinate should be the same for each image, so can be taken from either, providing that it is a legal number (not NaN).</w:t>
+        <w:t xml:space="preserve">Then, for each blob, these two sets of coordinates are combined to find the 3d position of the blob (x, y, z). Image 1 provides the x coordinate, image 2 provides the y coordinate, and the z coordinate should be the same for each image, so can be taken from either, providing that it is a legal number (not </w:t>
+      </w:r>
+      <w:proofErr w:type="spellStart"/>
+      <w:r>
+        <w:t>NaN</w:t>
+      </w:r>
+      <w:proofErr w:type="spellEnd"/>
+      <w:r>
+        <w:t>).</w:t>
       </w:r>
     </w:p>
     <w:p>
@@ -281,123 +250,514 @@
           <w:noProof/>
         </w:rPr>
         <w:lastRenderedPageBreak/>
-        <w:drawing>
-          <wp:anchor distT="0" distB="0" distL="114300" distR="114300" simplePos="0" relativeHeight="251658240" behindDoc="0" locked="0" layoutInCell="1" allowOverlap="1" wp14:anchorId="3E9640A5" wp14:editId="0EDDBC50">
-            <wp:simplePos x="0" y="0"/>
-            <wp:positionH relativeFrom="margin">
-              <wp:posOffset>27305</wp:posOffset>
-            </wp:positionH>
-            <wp:positionV relativeFrom="margin">
-              <wp:posOffset>297180</wp:posOffset>
-            </wp:positionV>
-            <wp:extent cx="5704205" cy="2628900"/>
-            <wp:effectExtent l="0" t="0" r="0" b="0"/>
-            <wp:wrapSquare wrapText="bothSides"/>
-            <wp:docPr id="1" name="Picture 1" descr="Chart, line chart&#10;&#10;Description automatically generated"/>
-            <wp:cNvGraphicFramePr>
-              <a:graphicFrameLocks xmlns:a="http://schemas.openxmlformats.org/drawingml/2006/main" noChangeAspect="1"/>
-            </wp:cNvGraphicFramePr>
-            <a:graphic xmlns:a="http://schemas.openxmlformats.org/drawingml/2006/main">
-              <a:graphicData uri="http://schemas.openxmlformats.org/drawingml/2006/picture">
-                <pic:pic xmlns:pic="http://schemas.openxmlformats.org/drawingml/2006/picture">
-                  <pic:nvPicPr>
-                    <pic:cNvPr id="1" name="Picture 1" descr="Chart, line chart&#10;&#10;Description automatically generated"/>
-                    <pic:cNvPicPr/>
-                  </pic:nvPicPr>
-                  <pic:blipFill>
-                    <a:blip r:embed="rId6">
-                      <a:extLst>
-                        <a:ext uri="{28A0092B-C50C-407E-A947-70E740481C1C}">
-                          <a14:useLocalDpi xmlns:a14="http://schemas.microsoft.com/office/drawing/2010/main" val="0"/>
-                        </a:ext>
-                      </a:extLst>
-                    </a:blip>
-                    <a:stretch>
-                      <a:fillRect/>
-                    </a:stretch>
-                  </pic:blipFill>
-                  <pic:spPr>
-                    <a:xfrm>
-                      <a:off x="0" y="0"/>
-                      <a:ext cx="5704205" cy="2628900"/>
-                    </a:xfrm>
-                    <a:prstGeom prst="rect">
-                      <a:avLst/>
-                    </a:prstGeom>
-                  </pic:spPr>
-                </pic:pic>
-              </a:graphicData>
-            </a:graphic>
-            <wp14:sizeRelH relativeFrom="margin">
-              <wp14:pctWidth>0</wp14:pctWidth>
-            </wp14:sizeRelH>
-            <wp14:sizeRelV relativeFrom="margin">
-              <wp14:pctHeight>0</wp14:pctHeight>
-            </wp14:sizeRelV>
-          </wp:anchor>
-        </w:drawing>
-      </w:r>
-      <w:r>
-        <w:t>For joint 2:</w:t>
-      </w:r>
-    </w:p>
-    <w:p>
+        <mc:AlternateContent>
+          <mc:Choice Requires="wpg">
+            <w:drawing>
+              <wp:anchor distT="0" distB="0" distL="114300" distR="114300" simplePos="0" relativeHeight="251678720" behindDoc="0" locked="0" layoutInCell="1" allowOverlap="1" wp14:anchorId="794C990C" wp14:editId="41926700">
+                <wp:simplePos x="0" y="0"/>
+                <wp:positionH relativeFrom="column">
+                  <wp:posOffset>-137160</wp:posOffset>
+                </wp:positionH>
+                <wp:positionV relativeFrom="paragraph">
+                  <wp:posOffset>3213735</wp:posOffset>
+                </wp:positionV>
+                <wp:extent cx="5878195" cy="3055620"/>
+                <wp:effectExtent l="0" t="0" r="8255" b="0"/>
+                <wp:wrapSquare wrapText="bothSides"/>
+                <wp:docPr id="18" name="Group 18"/>
+                <wp:cNvGraphicFramePr/>
+                <a:graphic xmlns:a="http://schemas.openxmlformats.org/drawingml/2006/main">
+                  <a:graphicData uri="http://schemas.microsoft.com/office/word/2010/wordprocessingGroup">
+                    <wpg:wgp>
+                      <wpg:cNvGrpSpPr/>
+                      <wpg:grpSpPr>
+                        <a:xfrm>
+                          <a:off x="0" y="0"/>
+                          <a:ext cx="5878195" cy="3055620"/>
+                          <a:chOff x="0" y="0"/>
+                          <a:chExt cx="5878195" cy="3055620"/>
+                        </a:xfrm>
+                      </wpg:grpSpPr>
+                      <wps:wsp>
+                        <wps:cNvPr id="9" name="Text Box 2"/>
+                        <wps:cNvSpPr txBox="1">
+                          <a:spLocks noChangeArrowheads="1"/>
+                        </wps:cNvSpPr>
+                        <wps:spPr bwMode="auto">
+                          <a:xfrm>
+                            <a:off x="1798320" y="0"/>
+                            <a:ext cx="2720340" cy="342900"/>
+                          </a:xfrm>
+                          <a:prstGeom prst="rect">
+                            <a:avLst/>
+                          </a:prstGeom>
+                          <a:noFill/>
+                          <a:ln w="9525">
+                            <a:noFill/>
+                            <a:miter lim="800000"/>
+                            <a:headEnd/>
+                            <a:tailEnd/>
+                          </a:ln>
+                        </wps:spPr>
+                        <wps:txbx>
+                          <w:txbxContent>
+                            <w:p>
+                              <w:r>
+                                <w:t xml:space="preserve">Actual and Estimated Trajectories for Joint </w:t>
+                              </w:r>
+                              <w:r>
+                                <w:t>3</w:t>
+                              </w:r>
+                            </w:p>
+                          </w:txbxContent>
+                        </wps:txbx>
+                        <wps:bodyPr rot="0" vert="horz" wrap="square" lIns="91440" tIns="45720" rIns="91440" bIns="45720" anchor="t" anchorCtr="0">
+                          <a:noAutofit/>
+                        </wps:bodyPr>
+                      </wps:wsp>
+                      <wpg:grpSp>
+                        <wpg:cNvPr id="17" name="Group 17"/>
+                        <wpg:cNvGrpSpPr/>
+                        <wpg:grpSpPr>
+                          <a:xfrm>
+                            <a:off x="0" y="236220"/>
+                            <a:ext cx="5878195" cy="2819400"/>
+                            <a:chOff x="0" y="0"/>
+                            <a:chExt cx="5878195" cy="2819400"/>
+                          </a:xfrm>
+                        </wpg:grpSpPr>
+                        <wpg:grpSp>
+                          <wpg:cNvPr id="16" name="Group 16"/>
+                          <wpg:cNvGrpSpPr/>
+                          <wpg:grpSpPr>
+                            <a:xfrm>
+                              <a:off x="146685" y="0"/>
+                              <a:ext cx="5731510" cy="2819400"/>
+                              <a:chOff x="0" y="0"/>
+                              <a:chExt cx="5731510" cy="2819400"/>
+                            </a:xfrm>
+                          </wpg:grpSpPr>
+                          <pic:pic xmlns:pic="http://schemas.openxmlformats.org/drawingml/2006/picture">
+                            <pic:nvPicPr>
+                              <pic:cNvPr id="2" name="Picture 2" descr="Chart, line chart&#10;&#10;Description automatically generated"/>
+                              <pic:cNvPicPr>
+                                <a:picLocks noChangeAspect="1"/>
+                              </pic:cNvPicPr>
+                            </pic:nvPicPr>
+                            <pic:blipFill>
+                              <a:blip r:embed="rId6">
+                                <a:extLst>
+                                  <a:ext uri="{28A0092B-C50C-407E-A947-70E740481C1C}">
+                                    <a14:useLocalDpi xmlns:a14="http://schemas.microsoft.com/office/drawing/2010/main" val="0"/>
+                                  </a:ext>
+                                </a:extLst>
+                              </a:blip>
+                              <a:stretch>
+                                <a:fillRect/>
+                              </a:stretch>
+                            </pic:blipFill>
+                            <pic:spPr>
+                              <a:xfrm>
+                                <a:off x="0" y="0"/>
+                                <a:ext cx="5731510" cy="2642870"/>
+                              </a:xfrm>
+                              <a:prstGeom prst="rect">
+                                <a:avLst/>
+                              </a:prstGeom>
+                            </pic:spPr>
+                          </pic:pic>
+                          <wps:wsp>
+                            <wps:cNvPr id="4" name="Text Box 2"/>
+                            <wps:cNvSpPr txBox="1">
+                              <a:spLocks noChangeArrowheads="1"/>
+                            </wps:cNvSpPr>
+                            <wps:spPr bwMode="auto">
+                              <a:xfrm>
+                                <a:off x="2788920" y="2476500"/>
+                                <a:ext cx="647700" cy="342900"/>
+                              </a:xfrm>
+                              <a:prstGeom prst="rect">
+                                <a:avLst/>
+                              </a:prstGeom>
+                              <a:noFill/>
+                              <a:ln w="9525">
+                                <a:noFill/>
+                                <a:miter lim="800000"/>
+                                <a:headEnd/>
+                                <a:tailEnd/>
+                              </a:ln>
+                            </wps:spPr>
+                            <wps:txbx>
+                              <w:txbxContent>
+                                <w:p>
+                                  <w:r>
+                                    <w:t>Time (s)</w:t>
+                                  </w:r>
+                                </w:p>
+                              </w:txbxContent>
+                            </wps:txbx>
+                            <wps:bodyPr rot="0" vert="horz" wrap="square" lIns="91440" tIns="45720" rIns="91440" bIns="45720" anchor="t" anchorCtr="0">
+                              <a:noAutofit/>
+                            </wps:bodyPr>
+                          </wps:wsp>
+                        </wpg:grpSp>
+                        <wps:wsp>
+                          <wps:cNvPr id="6" name="Text Box 2"/>
+                          <wps:cNvSpPr txBox="1">
+                            <a:spLocks noChangeArrowheads="1"/>
+                          </wps:cNvSpPr>
+                          <wps:spPr bwMode="auto">
+                            <a:xfrm rot="16200000">
+                              <a:off x="-365760" y="1042035"/>
+                              <a:ext cx="1074420" cy="342900"/>
+                            </a:xfrm>
+                            <a:prstGeom prst="rect">
+                              <a:avLst/>
+                            </a:prstGeom>
+                            <a:noFill/>
+                            <a:ln w="9525">
+                              <a:noFill/>
+                              <a:miter lim="800000"/>
+                              <a:headEnd/>
+                              <a:tailEnd/>
+                            </a:ln>
+                          </wps:spPr>
+                          <wps:txbx>
+                            <w:txbxContent>
+                              <w:p>
+                                <w:r>
+                                  <w:t>Angle (radians)</w:t>
+                                </w:r>
+                              </w:p>
+                            </w:txbxContent>
+                          </wps:txbx>
+                          <wps:bodyPr rot="0" vert="horz" wrap="square" lIns="91440" tIns="45720" rIns="91440" bIns="45720" anchor="t" anchorCtr="0">
+                            <a:noAutofit/>
+                          </wps:bodyPr>
+                        </wps:wsp>
+                      </wpg:grpSp>
+                    </wpg:wgp>
+                  </a:graphicData>
+                </a:graphic>
+              </wp:anchor>
+            </w:drawing>
+          </mc:Choice>
+          <mc:Fallback>
+            <w:pict>
+              <v:group w14:anchorId="794C990C" id="Group 18" o:spid="_x0000_s1026" style="position:absolute;margin-left:-10.8pt;margin-top:253.05pt;width:462.85pt;height:240.6pt;z-index:251678720" coordsize="58781,30556" o:gfxdata="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">
+                <v:shapetype id="_x0000_t202" coordsize="21600,21600" o:spt="202" path="m,l,21600r21600,l21600,xe">
+                  <v:stroke joinstyle="miter"/>
+                  <v:path gradientshapeok="t" o:connecttype="rect"/>
+                </v:shapetype>
+                <v:shape id="_x0000_s1027" type="#_x0000_t202" style="position:absolute;left:17983;width:27203;height:3429;visibility:visible;mso-wrap-style:square;v-text-anchor:top" o:gfxdata="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" filled="f" stroked="f">
+                  <v:textbox>
+                    <w:txbxContent>
+                      <w:p>
+                        <w:r>
+                          <w:t xml:space="preserve">Actual and Estimated Trajectories for Joint </w:t>
+                        </w:r>
+                        <w:r>
+                          <w:t>3</w:t>
+                        </w:r>
+                      </w:p>
+                    </w:txbxContent>
+                  </v:textbox>
+                </v:shape>
+                <v:group id="Group 17" o:spid="_x0000_s1028" style="position:absolute;top:2362;width:58781;height:28194" coordsize="58781,28194" o:gfxdata="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">
+                  <v:group id="Group 16" o:spid="_x0000_s1029" style="position:absolute;left:1466;width:57315;height:28194" coordsize="57315,28194" o:gfxdata="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">
+                    <v:shapetype id="_x0000_t75" coordsize="21600,21600" o:spt="75" o:preferrelative="t" path="m@4@5l@4@11@9@11@9@5xe" filled="f" stroked="f">
+                      <v:stroke joinstyle="miter"/>
+                      <v:formulas>
+                        <v:f eqn="if lineDrawn pixelLineWidth 0"/>
+                        <v:f eqn="sum @0 1 0"/>
+                        <v:f eqn="sum 0 0 @1"/>
+                        <v:f eqn="prod @2 1 2"/>
+                        <v:f eqn="prod @3 21600 pixelWidth"/>
+                        <v:f eqn="prod @3 21600 pixelHeight"/>
+                        <v:f eqn="sum @0 0 1"/>
+                        <v:f eqn="prod @6 1 2"/>
+                        <v:f eqn="prod @7 21600 pixelWidth"/>
+                        <v:f eqn="sum @8 21600 0"/>
+                        <v:f eqn="prod @7 21600 pixelHeight"/>
+                        <v:f eqn="sum @10 21600 0"/>
+                      </v:formulas>
+                      <v:path o:extrusionok="f" gradientshapeok="t" o:connecttype="rect"/>
+                      <o:lock v:ext="edit" aspectratio="t"/>
+                    </v:shapetype>
+                    <v:shape id="Picture 2" o:spid="_x0000_s1030" type="#_x0000_t75" alt="Chart, line chart&#10;&#10;Description automatically generated" style="position:absolute;width:57315;height:26428;visibility:visible;mso-wrap-style:square" o:gfxdata="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">
+                      <v:imagedata r:id="rId7" o:title="Chart, line chart&#10;&#10;Description automatically generated"/>
+                    </v:shape>
+                    <v:shape id="_x0000_s1031" type="#_x0000_t202" style="position:absolute;left:27889;top:24765;width:6477;height:3429;visibility:visible;mso-wrap-style:square;v-text-anchor:top" o:gfxdata="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" filled="f" stroked="f">
+                      <v:textbox>
+                        <w:txbxContent>
+                          <w:p>
+                            <w:r>
+                              <w:t>Time (s)</w:t>
+                            </w:r>
+                          </w:p>
+                        </w:txbxContent>
+                      </v:textbox>
+                    </v:shape>
+                  </v:group>
+                  <v:shape id="_x0000_s1032" type="#_x0000_t202" style="position:absolute;left:-3657;top:10419;width:10744;height:3429;rotation:-90;visibility:visible;mso-wrap-style:square;v-text-anchor:top" o:gfxdata="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" filled="f" stroked="f">
+                    <v:textbox>
+                      <w:txbxContent>
+                        <w:p>
+                          <w:r>
+                            <w:t>Angle (radians)</w:t>
+                          </w:r>
+                        </w:p>
+                      </w:txbxContent>
+                    </v:textbox>
+                  </v:shape>
+                </v:group>
+                <w10:wrap type="square"/>
+              </v:group>
+            </w:pict>
+          </mc:Fallback>
+        </mc:AlternateContent>
+      </w:r>
       <w:r>
         <w:rPr>
           <w:noProof/>
         </w:rPr>
-        <w:drawing>
-          <wp:anchor distT="0" distB="0" distL="114300" distR="114300" simplePos="0" relativeHeight="251659264" behindDoc="0" locked="0" layoutInCell="1" allowOverlap="1" wp14:anchorId="65AA97AB" wp14:editId="3EAD68D0">
-            <wp:simplePos x="0" y="0"/>
-            <wp:positionH relativeFrom="margin">
-              <wp:posOffset>32385</wp:posOffset>
-            </wp:positionH>
-            <wp:positionV relativeFrom="margin">
-              <wp:posOffset>3191510</wp:posOffset>
-            </wp:positionV>
-            <wp:extent cx="5731510" cy="2642870"/>
-            <wp:effectExtent l="0" t="0" r="2540" b="5080"/>
-            <wp:wrapSquare wrapText="bothSides"/>
-            <wp:docPr id="2" name="Picture 2" descr="Chart, line chart&#10;&#10;Description automatically generated"/>
-            <wp:cNvGraphicFramePr>
-              <a:graphicFrameLocks xmlns:a="http://schemas.openxmlformats.org/drawingml/2006/main" noChangeAspect="1"/>
-            </wp:cNvGraphicFramePr>
-            <a:graphic xmlns:a="http://schemas.openxmlformats.org/drawingml/2006/main">
-              <a:graphicData uri="http://schemas.openxmlformats.org/drawingml/2006/picture">
-                <pic:pic xmlns:pic="http://schemas.openxmlformats.org/drawingml/2006/picture">
-                  <pic:nvPicPr>
-                    <pic:cNvPr id="2" name="Picture 2" descr="Chart, line chart&#10;&#10;Description automatically generated"/>
-                    <pic:cNvPicPr/>
-                  </pic:nvPicPr>
-                  <pic:blipFill>
-                    <a:blip r:embed="rId7">
-                      <a:extLst>
-                        <a:ext uri="{28A0092B-C50C-407E-A947-70E740481C1C}">
-                          <a14:useLocalDpi xmlns:a14="http://schemas.microsoft.com/office/drawing/2010/main" val="0"/>
-                        </a:ext>
-                      </a:extLst>
-                    </a:blip>
-                    <a:stretch>
-                      <a:fillRect/>
-                    </a:stretch>
-                  </pic:blipFill>
-                  <pic:spPr>
-                    <a:xfrm>
-                      <a:off x="0" y="0"/>
-                      <a:ext cx="5731510" cy="2642870"/>
-                    </a:xfrm>
-                    <a:prstGeom prst="rect">
-                      <a:avLst/>
-                    </a:prstGeom>
-                  </pic:spPr>
-                </pic:pic>
-              </a:graphicData>
-            </a:graphic>
-          </wp:anchor>
-        </w:drawing>
-      </w:r>
-      <w:r>
-        <w:t>For joint 3:</w:t>
+        <mc:AlternateContent>
+          <mc:Choice Requires="wpg">
+            <w:drawing>
+              <wp:anchor distT="0" distB="0" distL="114300" distR="114300" simplePos="0" relativeHeight="251675648" behindDoc="0" locked="0" layoutInCell="1" allowOverlap="1" wp14:anchorId="54BE4183" wp14:editId="6BE251E0">
+                <wp:simplePos x="0" y="0"/>
+                <wp:positionH relativeFrom="column">
+                  <wp:posOffset>-68580</wp:posOffset>
+                </wp:positionH>
+                <wp:positionV relativeFrom="paragraph">
+                  <wp:posOffset>91440</wp:posOffset>
+                </wp:positionV>
+                <wp:extent cx="5805170" cy="3009900"/>
+                <wp:effectExtent l="0" t="0" r="5080" b="0"/>
+                <wp:wrapSquare wrapText="bothSides"/>
+                <wp:docPr id="13" name="Group 13"/>
+                <wp:cNvGraphicFramePr/>
+                <a:graphic xmlns:a="http://schemas.openxmlformats.org/drawingml/2006/main">
+                  <a:graphicData uri="http://schemas.microsoft.com/office/word/2010/wordprocessingGroup">
+                    <wpg:wgp>
+                      <wpg:cNvGrpSpPr/>
+                      <wpg:grpSpPr>
+                        <a:xfrm>
+                          <a:off x="0" y="0"/>
+                          <a:ext cx="5805170" cy="3009900"/>
+                          <a:chOff x="0" y="0"/>
+                          <a:chExt cx="5805170" cy="3009900"/>
+                        </a:xfrm>
+                      </wpg:grpSpPr>
+                      <wpg:grpSp>
+                        <wpg:cNvPr id="12" name="Group 12"/>
+                        <wpg:cNvGrpSpPr/>
+                        <wpg:grpSpPr>
+                          <a:xfrm>
+                            <a:off x="0" y="205740"/>
+                            <a:ext cx="5805170" cy="2804160"/>
+                            <a:chOff x="0" y="0"/>
+                            <a:chExt cx="5805170" cy="2804160"/>
+                          </a:xfrm>
+                        </wpg:grpSpPr>
+                        <wpg:grpSp>
+                          <wpg:cNvPr id="11" name="Group 11"/>
+                          <wpg:cNvGrpSpPr/>
+                          <wpg:grpSpPr>
+                            <a:xfrm>
+                              <a:off x="100965" y="0"/>
+                              <a:ext cx="5704205" cy="2804160"/>
+                              <a:chOff x="0" y="0"/>
+                              <a:chExt cx="5704205" cy="2804160"/>
+                            </a:xfrm>
+                          </wpg:grpSpPr>
+                          <pic:pic xmlns:pic="http://schemas.openxmlformats.org/drawingml/2006/picture">
+                            <pic:nvPicPr>
+                              <pic:cNvPr id="1" name="Picture 1" descr="Chart, line chart&#10;&#10;Description automatically generated"/>
+                              <pic:cNvPicPr>
+                                <a:picLocks noChangeAspect="1"/>
+                              </pic:cNvPicPr>
+                            </pic:nvPicPr>
+                            <pic:blipFill>
+                              <a:blip r:embed="rId8">
+                                <a:extLst>
+                                  <a:ext uri="{28A0092B-C50C-407E-A947-70E740481C1C}">
+                                    <a14:useLocalDpi xmlns:a14="http://schemas.microsoft.com/office/drawing/2010/main" val="0"/>
+                                  </a:ext>
+                                </a:extLst>
+                              </a:blip>
+                              <a:stretch>
+                                <a:fillRect/>
+                              </a:stretch>
+                            </pic:blipFill>
+                            <pic:spPr>
+                              <a:xfrm>
+                                <a:off x="0" y="0"/>
+                                <a:ext cx="5704205" cy="2628900"/>
+                              </a:xfrm>
+                              <a:prstGeom prst="rect">
+                                <a:avLst/>
+                              </a:prstGeom>
+                            </pic:spPr>
+                          </pic:pic>
+                          <wps:wsp>
+                            <wps:cNvPr id="217" name="Text Box 2"/>
+                            <wps:cNvSpPr txBox="1">
+                              <a:spLocks noChangeArrowheads="1"/>
+                            </wps:cNvSpPr>
+                            <wps:spPr bwMode="auto">
+                              <a:xfrm>
+                                <a:off x="2598420" y="2461260"/>
+                                <a:ext cx="647700" cy="342900"/>
+                              </a:xfrm>
+                              <a:prstGeom prst="rect">
+                                <a:avLst/>
+                              </a:prstGeom>
+                              <a:noFill/>
+                              <a:ln w="9525">
+                                <a:noFill/>
+                                <a:miter lim="800000"/>
+                                <a:headEnd/>
+                                <a:tailEnd/>
+                              </a:ln>
+                            </wps:spPr>
+                            <wps:txbx>
+                              <w:txbxContent>
+                                <w:p>
+                                  <w:r>
+                                    <w:t>Time (s)</w:t>
+                                  </w:r>
+                                </w:p>
+                              </w:txbxContent>
+                            </wps:txbx>
+                            <wps:bodyPr rot="0" vert="horz" wrap="square" lIns="91440" tIns="45720" rIns="91440" bIns="45720" anchor="t" anchorCtr="0">
+                              <a:noAutofit/>
+                            </wps:bodyPr>
+                          </wps:wsp>
+                        </wpg:grpSp>
+                        <wps:wsp>
+                          <wps:cNvPr id="7" name="Text Box 2"/>
+                          <wps:cNvSpPr txBox="1">
+                            <a:spLocks noChangeArrowheads="1"/>
+                          </wps:cNvSpPr>
+                          <wps:spPr bwMode="auto">
+                            <a:xfrm rot="16200000">
+                              <a:off x="-365760" y="1072515"/>
+                              <a:ext cx="1074420" cy="342900"/>
+                            </a:xfrm>
+                            <a:prstGeom prst="rect">
+                              <a:avLst/>
+                            </a:prstGeom>
+                            <a:noFill/>
+                            <a:ln w="9525">
+                              <a:noFill/>
+                              <a:miter lim="800000"/>
+                              <a:headEnd/>
+                              <a:tailEnd/>
+                            </a:ln>
+                          </wps:spPr>
+                          <wps:txbx>
+                            <w:txbxContent>
+                              <w:p>
+                                <w:r>
+                                  <w:t>Angle (radians)</w:t>
+                                </w:r>
+                              </w:p>
+                            </w:txbxContent>
+                          </wps:txbx>
+                          <wps:bodyPr rot="0" vert="horz" wrap="square" lIns="91440" tIns="45720" rIns="91440" bIns="45720" anchor="t" anchorCtr="0">
+                            <a:noAutofit/>
+                          </wps:bodyPr>
+                        </wps:wsp>
+                      </wpg:grpSp>
+                      <wps:wsp>
+                        <wps:cNvPr id="10" name="Text Box 2"/>
+                        <wps:cNvSpPr txBox="1">
+                          <a:spLocks noChangeArrowheads="1"/>
+                        </wps:cNvSpPr>
+                        <wps:spPr bwMode="auto">
+                          <a:xfrm>
+                            <a:off x="1630680" y="0"/>
+                            <a:ext cx="2720340" cy="342900"/>
+                          </a:xfrm>
+                          <a:prstGeom prst="rect">
+                            <a:avLst/>
+                          </a:prstGeom>
+                          <a:noFill/>
+                          <a:ln w="9525">
+                            <a:noFill/>
+                            <a:miter lim="800000"/>
+                            <a:headEnd/>
+                            <a:tailEnd/>
+                          </a:ln>
+                        </wps:spPr>
+                        <wps:txbx>
+                          <w:txbxContent>
+                            <w:p>
+                              <w:r>
+                                <w:t>Actual and Estimated Trajectories for Joint 2</w:t>
+                              </w:r>
+                            </w:p>
+                          </w:txbxContent>
+                        </wps:txbx>
+                        <wps:bodyPr rot="0" vert="horz" wrap="square" lIns="91440" tIns="45720" rIns="91440" bIns="45720" anchor="t" anchorCtr="0">
+                          <a:noAutofit/>
+                        </wps:bodyPr>
+                      </wps:wsp>
+                    </wpg:wgp>
+                  </a:graphicData>
+                </a:graphic>
+              </wp:anchor>
+            </w:drawing>
+          </mc:Choice>
+          <mc:Fallback>
+            <w:pict>
+              <v:group w14:anchorId="54BE4183" id="Group 13" o:spid="_x0000_s1033" style="position:absolute;margin-left:-5.4pt;margin-top:7.2pt;width:457.1pt;height:237pt;z-index:251675648" coordsize="58051,30099" o:gfxdata="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">
+                <v:group id="Group 12" o:spid="_x0000_s1034" style="position:absolute;top:2057;width:58051;height:28042" coordsize="58051,28041" o:gfxdata="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">
+                  <v:group id="Group 11" o:spid="_x0000_s1035" style="position:absolute;left:1009;width:57042;height:28041" coordsize="57042,28041" o:gfxdata="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">
+                    <v:shape id="Picture 1" o:spid="_x0000_s1036" type="#_x0000_t75" alt="Chart, line chart&#10;&#10;Description automatically generated" style="position:absolute;width:57042;height:26289;visibility:visible;mso-wrap-style:square" o:gfxdata="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">
+                      <v:imagedata r:id="rId9" o:title="Chart, line chart&#10;&#10;Description automatically generated"/>
+                    </v:shape>
+                    <v:shape id="_x0000_s1037" type="#_x0000_t202" style="position:absolute;left:25984;top:24612;width:6477;height:3429;visibility:visible;mso-wrap-style:square;v-text-anchor:top" o:gfxdata="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" filled="f" stroked="f">
+                      <v:textbox>
+                        <w:txbxContent>
+                          <w:p>
+                            <w:r>
+                              <w:t>Time (s)</w:t>
+                            </w:r>
+                          </w:p>
+                        </w:txbxContent>
+                      </v:textbox>
+                    </v:shape>
+                  </v:group>
+                  <v:shape id="_x0000_s1038" type="#_x0000_t202" style="position:absolute;left:-3657;top:10724;width:10744;height:3429;rotation:-90;visibility:visible;mso-wrap-style:square;v-text-anchor:top" o:gfxdata="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" filled="f" stroked="f">
+                    <v:textbox>
+                      <w:txbxContent>
+                        <w:p>
+                          <w:r>
+                            <w:t>Angle (radians)</w:t>
+                          </w:r>
+                        </w:p>
+                      </w:txbxContent>
+                    </v:textbox>
+                  </v:shape>
+                </v:group>
+                <v:shape id="_x0000_s1039" type="#_x0000_t202" style="position:absolute;left:16306;width:27204;height:3429;visibility:visible;mso-wrap-style:square;v-text-anchor:top" o:gfxdata="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" filled="f" stroked="f">
+                  <v:textbox>
+                    <w:txbxContent>
+                      <w:p>
+                        <w:r>
+                          <w:t>Actual and Estimated Trajectories for Joint 2</w:t>
+                        </w:r>
+                      </w:p>
+                    </w:txbxContent>
+                  </v:textbox>
+                </v:shape>
+                <w10:wrap type="square"/>
+              </v:group>
+            </w:pict>
+          </mc:Fallback>
+        </mc:AlternateContent>
       </w:r>
     </w:p>
     <w:p>
@@ -406,6 +766,282 @@
       </w:r>
     </w:p>
     <w:p>
+      <w:r>
+        <w:rPr>
+          <w:noProof/>
+        </w:rPr>
+        <mc:AlternateContent>
+          <mc:Choice Requires="wps">
+            <w:drawing>
+              <wp:anchor distT="45720" distB="45720" distL="114300" distR="114300" simplePos="0" relativeHeight="251670528" behindDoc="0" locked="0" layoutInCell="1" allowOverlap="1" wp14:anchorId="50C9C891" wp14:editId="1446DB47">
+                <wp:simplePos x="0" y="0"/>
+                <wp:positionH relativeFrom="column">
+                  <wp:posOffset>403860</wp:posOffset>
+                </wp:positionH>
+                <wp:positionV relativeFrom="paragraph">
+                  <wp:posOffset>413385</wp:posOffset>
+                </wp:positionV>
+                <wp:extent cx="2720340" cy="342900"/>
+                <wp:effectExtent l="0" t="0" r="0" b="0"/>
+                <wp:wrapSquare wrapText="bothSides"/>
+                <wp:docPr id="8" name="Text Box 2"/>
+                <wp:cNvGraphicFramePr>
+                  <a:graphicFrameLocks xmlns:a="http://schemas.openxmlformats.org/drawingml/2006/main"/>
+                </wp:cNvGraphicFramePr>
+                <a:graphic xmlns:a="http://schemas.openxmlformats.org/drawingml/2006/main">
+                  <a:graphicData uri="http://schemas.microsoft.com/office/word/2010/wordprocessingShape">
+                    <wps:wsp>
+                      <wps:cNvSpPr txBox="1">
+                        <a:spLocks noChangeArrowheads="1"/>
+                      </wps:cNvSpPr>
+                      <wps:spPr bwMode="auto">
+                        <a:xfrm>
+                          <a:off x="0" y="0"/>
+                          <a:ext cx="2720340" cy="342900"/>
+                        </a:xfrm>
+                        <a:prstGeom prst="rect">
+                          <a:avLst/>
+                        </a:prstGeom>
+                        <a:noFill/>
+                        <a:ln w="9525">
+                          <a:noFill/>
+                          <a:miter lim="800000"/>
+                          <a:headEnd/>
+                          <a:tailEnd/>
+                        </a:ln>
+                      </wps:spPr>
+                      <wps:txbx>
+                        <w:txbxContent>
+                          <w:p>
+                            <w:r>
+                              <w:t>Actual and Estimated Trajectories for Joint 2</w:t>
+                            </w:r>
+                          </w:p>
+                        </w:txbxContent>
+                      </wps:txbx>
+                      <wps:bodyPr rot="0" vert="horz" wrap="square" lIns="91440" tIns="45720" rIns="91440" bIns="45720" anchor="t" anchorCtr="0">
+                        <a:noAutofit/>
+                      </wps:bodyPr>
+                    </wps:wsp>
+                  </a:graphicData>
+                </a:graphic>
+                <wp14:sizeRelH relativeFrom="margin">
+                  <wp14:pctWidth>0</wp14:pctWidth>
+                </wp14:sizeRelH>
+                <wp14:sizeRelV relativeFrom="margin">
+                  <wp14:pctHeight>0</wp14:pctHeight>
+                </wp14:sizeRelV>
+              </wp:anchor>
+            </w:drawing>
+          </mc:Choice>
+          <mc:Fallback>
+            <w:pict>
+              <v:shape w14:anchorId="50C9C891" id="Text Box 2" o:spid="_x0000_s1040" type="#_x0000_t202" style="position:absolute;margin-left:31.8pt;margin-top:32.55pt;width:214.2pt;height:27pt;z-index:251670528;visibility:visible;mso-wrap-style:square;mso-width-percent:0;mso-height-percent:0;mso-wrap-distance-left:9pt;mso-wrap-distance-top:3.6pt;mso-wrap-distance-right:9pt;mso-wrap-distance-bottom:3.6pt;mso-position-horizontal:absolute;mso-position-horizontal-relative:text;mso-position-vertical:absolute;mso-position-vertical-relative:text;mso-width-percent:0;mso-height-percent:0;mso-width-relative:margin;mso-height-relative:margin;v-text-anchor:top" o:gfxdata="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" filled="f" stroked="f">
+                <v:textbox>
+                  <w:txbxContent>
+                    <w:p>
+                      <w:r>
+                        <w:t>Actual and Estimated Trajectories for Joint 2</w:t>
+                      </w:r>
+                    </w:p>
+                  </w:txbxContent>
+                </v:textbox>
+                <w10:wrap type="square"/>
+              </v:shape>
+            </w:pict>
+          </mc:Fallback>
+        </mc:AlternateContent>
+      </w:r>
+      <w:r>
+        <w:rPr>
+          <w:noProof/>
+        </w:rPr>
+        <mc:AlternateContent>
+          <mc:Choice Requires="wps">
+            <w:drawing>
+              <wp:anchor distT="45720" distB="45720" distL="114300" distR="114300" simplePos="0" relativeHeight="251658240" behindDoc="0" locked="0" layoutInCell="1" allowOverlap="1" wp14:anchorId="50B4AC0A" wp14:editId="5F0AAAE4">
+                <wp:simplePos x="0" y="0"/>
+                <wp:positionH relativeFrom="column">
+                  <wp:posOffset>495300</wp:posOffset>
+                </wp:positionH>
+                <wp:positionV relativeFrom="paragraph">
+                  <wp:posOffset>1171575</wp:posOffset>
+                </wp:positionV>
+                <wp:extent cx="647700" cy="342900"/>
+                <wp:effectExtent l="0" t="0" r="0" b="0"/>
+                <wp:wrapSquare wrapText="bothSides"/>
+                <wp:docPr id="3" name="Text Box 2"/>
+                <wp:cNvGraphicFramePr>
+                  <a:graphicFrameLocks xmlns:a="http://schemas.openxmlformats.org/drawingml/2006/main"/>
+                </wp:cNvGraphicFramePr>
+                <a:graphic xmlns:a="http://schemas.openxmlformats.org/drawingml/2006/main">
+                  <a:graphicData uri="http://schemas.microsoft.com/office/word/2010/wordprocessingShape">
+                    <wps:wsp>
+                      <wps:cNvSpPr txBox="1">
+                        <a:spLocks noChangeArrowheads="1"/>
+                      </wps:cNvSpPr>
+                      <wps:spPr bwMode="auto">
+                        <a:xfrm>
+                          <a:off x="0" y="0"/>
+                          <a:ext cx="647700" cy="342900"/>
+                        </a:xfrm>
+                        <a:prstGeom prst="rect">
+                          <a:avLst/>
+                        </a:prstGeom>
+                        <a:noFill/>
+                        <a:ln w="9525">
+                          <a:noFill/>
+                          <a:miter lim="800000"/>
+                          <a:headEnd/>
+                          <a:tailEnd/>
+                        </a:ln>
+                      </wps:spPr>
+                      <wps:txbx>
+                        <w:txbxContent>
+                          <w:p>
+                            <w:r>
+                              <w:t>Time (s)</w:t>
+                            </w:r>
+                          </w:p>
+                        </w:txbxContent>
+                      </wps:txbx>
+                      <wps:bodyPr rot="0" vert="horz" wrap="square" lIns="91440" tIns="45720" rIns="91440" bIns="45720" anchor="t" anchorCtr="0">
+                        <a:noAutofit/>
+                      </wps:bodyPr>
+                    </wps:wsp>
+                  </a:graphicData>
+                </a:graphic>
+                <wp14:sizeRelH relativeFrom="margin">
+                  <wp14:pctWidth>0</wp14:pctWidth>
+                </wp14:sizeRelH>
+                <wp14:sizeRelV relativeFrom="margin">
+                  <wp14:pctHeight>0</wp14:pctHeight>
+                </wp14:sizeRelV>
+              </wp:anchor>
+            </w:drawing>
+          </mc:Choice>
+          <mc:Fallback>
+            <w:pict>
+              <v:shape w14:anchorId="50B4AC0A" id="_x0000_s1041" type="#_x0000_t202" style="position:absolute;margin-left:39pt;margin-top:92.25pt;width:51pt;height:27pt;z-index:251658240;visibility:visible;mso-wrap-style:square;mso-width-percent:0;mso-height-percent:0;mso-wrap-distance-left:9pt;mso-wrap-distance-top:3.6pt;mso-wrap-distance-right:9pt;mso-wrap-distance-bottom:3.6pt;mso-position-horizontal:absolute;mso-position-horizontal-relative:text;mso-position-vertical:absolute;mso-position-vertical-relative:text;mso-width-percent:0;mso-height-percent:0;mso-width-relative:margin;mso-height-relative:margin;v-text-anchor:top" o:gfxdata="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" filled="f" stroked="f">
+                <v:textbox>
+                  <w:txbxContent>
+                    <w:p>
+                      <w:r>
+                        <w:t>Time (s)</w:t>
+                      </w:r>
+                    </w:p>
+                  </w:txbxContent>
+                </v:textbox>
+                <w10:wrap type="square"/>
+              </v:shape>
+            </w:pict>
+          </mc:Fallback>
+        </mc:AlternateContent>
+      </w:r>
+      <w:r>
+        <w:rPr>
+          <w:noProof/>
+        </w:rPr>
+        <mc:AlternateContent>
+          <mc:Choice Requires="wps">
+            <w:drawing>
+              <wp:anchor distT="45720" distB="45720" distL="114300" distR="114300" simplePos="0" relativeHeight="251663360" behindDoc="0" locked="0" layoutInCell="1" allowOverlap="1" wp14:anchorId="447028BD" wp14:editId="0EF395FE">
+                <wp:simplePos x="0" y="0"/>
+                <wp:positionH relativeFrom="column">
+                  <wp:posOffset>-158115</wp:posOffset>
+                </wp:positionH>
+                <wp:positionV relativeFrom="paragraph">
+                  <wp:posOffset>699770</wp:posOffset>
+                </wp:positionV>
+                <wp:extent cx="1074420" cy="342900"/>
+                <wp:effectExtent l="3810" t="0" r="0" b="0"/>
+                <wp:wrapSquare wrapText="bothSides"/>
+                <wp:docPr id="5" name="Text Box 2"/>
+                <wp:cNvGraphicFramePr>
+                  <a:graphicFrameLocks xmlns:a="http://schemas.openxmlformats.org/drawingml/2006/main"/>
+                </wp:cNvGraphicFramePr>
+                <a:graphic xmlns:a="http://schemas.openxmlformats.org/drawingml/2006/main">
+                  <a:graphicData uri="http://schemas.microsoft.com/office/word/2010/wordprocessingShape">
+                    <wps:wsp>
+                      <wps:cNvSpPr txBox="1">
+                        <a:spLocks noChangeArrowheads="1"/>
+                      </wps:cNvSpPr>
+                      <wps:spPr bwMode="auto">
+                        <a:xfrm rot="16200000">
+                          <a:off x="0" y="0"/>
+                          <a:ext cx="1074420" cy="342900"/>
+                        </a:xfrm>
+                        <a:prstGeom prst="rect">
+                          <a:avLst/>
+                        </a:prstGeom>
+                        <a:noFill/>
+                        <a:ln w="9525">
+                          <a:noFill/>
+                          <a:miter lim="800000"/>
+                          <a:headEnd/>
+                          <a:tailEnd/>
+                        </a:ln>
+                      </wps:spPr>
+                      <wps:txbx>
+                        <w:txbxContent>
+                          <w:p>
+                            <w:r>
+                              <w:t>Angle</w:t>
+                            </w:r>
+                            <w:r>
+                              <w:t xml:space="preserve"> (</w:t>
+                            </w:r>
+                            <w:r>
+                              <w:t>radians</w:t>
+                            </w:r>
+                            <w:r>
+                              <w:t>)</w:t>
+                            </w:r>
+                          </w:p>
+                        </w:txbxContent>
+                      </wps:txbx>
+                      <wps:bodyPr rot="0" vert="horz" wrap="square" lIns="91440" tIns="45720" rIns="91440" bIns="45720" anchor="t" anchorCtr="0">
+                        <a:noAutofit/>
+                      </wps:bodyPr>
+                    </wps:wsp>
+                  </a:graphicData>
+                </a:graphic>
+                <wp14:sizeRelH relativeFrom="margin">
+                  <wp14:pctWidth>0</wp14:pctWidth>
+                </wp14:sizeRelH>
+                <wp14:sizeRelV relativeFrom="margin">
+                  <wp14:pctHeight>0</wp14:pctHeight>
+                </wp14:sizeRelV>
+              </wp:anchor>
+            </w:drawing>
+          </mc:Choice>
+          <mc:Fallback>
+            <w:pict>
+              <v:shape w14:anchorId="447028BD" id="_x0000_s1042" type="#_x0000_t202" style="position:absolute;margin-left:-12.45pt;margin-top:55.1pt;width:84.6pt;height:27pt;rotation:-90;z-index:251663360;visibility:visible;mso-wrap-style:square;mso-width-percent:0;mso-height-percent:0;mso-wrap-distance-left:9pt;mso-wrap-distance-top:3.6pt;mso-wrap-distance-right:9pt;mso-wrap-distance-bottom:3.6pt;mso-position-horizontal:absolute;mso-position-horizontal-relative:text;mso-position-vertical:absolute;mso-position-vertical-relative:text;mso-width-percent:0;mso-height-percent:0;mso-width-relative:margin;mso-height-relative:margin;v-text-anchor:top" o:gfxdata="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" filled="f" stroked="f">
+                <v:textbox>
+                  <w:txbxContent>
+                    <w:p>
+                      <w:r>
+                        <w:t>Angle</w:t>
+                      </w:r>
+                      <w:r>
+                        <w:t xml:space="preserve"> (</w:t>
+                      </w:r>
+                      <w:r>
+                        <w:t>radians</w:t>
+                      </w:r>
+                      <w:r>
+                        <w:t>)</w:t>
+                      </w:r>
+                    </w:p>
+                  </w:txbxContent>
+                </v:textbox>
+                <w10:wrap type="square"/>
+              </v:shape>
+            </w:pict>
+          </mc:Fallback>
+        </mc:AlternateContent>
+      </w:r>
       <w:r>
         <w:t>&lt;&lt;add once it works&gt;&gt;</w:t>
       </w:r>

</xml_diff>

<commit_message>
Completed report for 2.1
</commit_message>
<xml_diff>
--- a/s1817812_s1849401.docx
+++ b/s1817812_s1849401.docx
@@ -44,6 +44,7 @@
     </w:p>
     <w:p>
       <w:pPr>
+        <w:spacing w:line="240" w:lineRule="auto"/>
         <w:rPr>
           <w:b/>
           <w:bCs/>
@@ -64,6 +65,7 @@
           <w:ilvl w:val="0"/>
           <w:numId w:val="2"/>
         </w:numPr>
+        <w:spacing w:line="240" w:lineRule="auto"/>
       </w:pPr>
       <w:r>
         <w:t>2.1:  Code – Alasdair, Report – Amy</w:t>
@@ -76,6 +78,7 @@
           <w:ilvl w:val="0"/>
           <w:numId w:val="2"/>
         </w:numPr>
+        <w:spacing w:line="240" w:lineRule="auto"/>
       </w:pPr>
       <w:r>
         <w:t xml:space="preserve">2.2:  Code - Both, Report - </w:t>
@@ -86,17 +89,8 @@
     </w:p>
     <w:p>
       <w:pPr>
-        <w:pStyle w:val="ListParagraph"/>
-        <w:numPr>
-          <w:ilvl w:val="0"/>
-          <w:numId w:val="2"/>
-        </w:numPr>
-      </w:pPr>
-      <w:r>
-        <w:t>2.3: ??</w:t>
-      </w:r>
-    </w:p>
-    <w:p>
+        <w:spacing w:line="240" w:lineRule="auto"/>
+      </w:pPr>
       <w:r>
         <w:rPr>
           <w:b/>
@@ -129,6 +123,7 @@
     </w:p>
     <w:p>
       <w:pPr>
+        <w:spacing w:line="240" w:lineRule="auto"/>
         <w:rPr>
           <w:b/>
           <w:bCs/>
@@ -143,6 +138,9 @@
       </w:r>
     </w:p>
     <w:p>
+      <w:pPr>
+        <w:spacing w:line="240" w:lineRule="auto"/>
+      </w:pPr>
       <w:r>
         <w:t>Our algorithm first gets the</w:t>
       </w:r>
@@ -161,8 +159,9 @@
       <w:r>
         <w:t>blob detection for each joint colour (yellow, blue, green, red). During this step, the image is converted to HSV, as it tends to be a more reliable format than the default BGR for colour masks.</w:t>
       </w:r>
-    </w:p>
-    <w:p>
+      <w:r>
+        <w:t xml:space="preserve"> </w:t>
+      </w:r>
       <w:r>
         <w:t>Before any angles can be calculated, the coordinates of the blob centres must be converted from pixels to meters. The conversion factor between these metrics is found by dividing the length of a link in meters, as given in the coursework specification, by the distance between the centres of the blobs at each end of this link in the image.</w:t>
       </w:r>
@@ -177,6 +176,9 @@
       </w:r>
     </w:p>
     <w:p>
+      <w:pPr>
+        <w:spacing w:line="240" w:lineRule="auto"/>
+      </w:pPr>
       <w:r>
         <w:t xml:space="preserve">This is repeated for both cameras, which gives the result of a set of coordinates for each blob for each image. </w:t>
       </w:r>
@@ -194,8 +196,9 @@
       <w:r>
         <w:t>).</w:t>
       </w:r>
-    </w:p>
-    <w:p>
+      <w:r>
+        <w:t xml:space="preserve"> </w:t>
+      </w:r>
       <w:r>
         <w:t xml:space="preserve">Then, trigonometry is used to find the </w:t>
       </w:r>
@@ -218,10 +221,40 @@
         <w:t xml:space="preserve"> for joint 3,</w:t>
       </w:r>
       <w:r>
-        <w:t xml:space="preserve"> which operates on the x-z plane, and rotates around the y axis. Joint 3 is slightly different, as it does not operate on an axes plane, though its angle is calculated similarly. These estimated angles are then published.</w:t>
-      </w:r>
-    </w:p>
-    <w:p>
+        <w:t xml:space="preserve"> which operates on the x-z plane, and rotates around the y axis.</w:t>
+      </w:r>
+      <w:r>
+        <w:t xml:space="preserve"> </w:t>
+      </w:r>
+      <w:r>
+        <w:t xml:space="preserve">Joint </w:t>
+      </w:r>
+      <w:r>
+        <w:t>4</w:t>
+      </w:r>
+      <w:r>
+        <w:t xml:space="preserve"> is slightly different, as it does not operate on an axes plane</w:t>
+      </w:r>
+      <w:r>
+        <w:t xml:space="preserve">. </w:t>
+      </w:r>
+      <w:r>
+        <w:t>Instead, we had to calculate the rotation matrix for the plane</w:t>
+      </w:r>
+      <w:r>
+        <w:t>, then transform the direction vector for the link to get the required angle.</w:t>
+      </w:r>
+    </w:p>
+    <w:p>
+      <w:pPr>
+        <w:spacing w:line="240" w:lineRule="auto"/>
+      </w:pPr>
+      <w:r>
+        <w:t>These estimated angles are then published.</w:t>
+      </w:r>
+      <w:r>
+        <w:t xml:space="preserve"> </w:t>
+      </w:r>
       <w:r>
         <w:t xml:space="preserve">The actual angles of the joints are calculated and published by image2.py, in the form of a sinusoidal trajectory specified in the coursework specification. Here, we have graphs showing the differences between these actual angles </w:t>
       </w:r>
@@ -245,6 +278,54 @@
       </w:r>
     </w:p>
     <w:p>
+      <w:pPr>
+        <w:spacing w:line="240" w:lineRule="auto"/>
+      </w:pPr>
+    </w:p>
+    <w:p>
+      <w:pPr>
+        <w:spacing w:line="240" w:lineRule="auto"/>
+      </w:pPr>
+    </w:p>
+    <w:p>
+      <w:pPr>
+        <w:spacing w:line="240" w:lineRule="auto"/>
+      </w:pPr>
+    </w:p>
+    <w:p>
+      <w:pPr>
+        <w:spacing w:line="240" w:lineRule="auto"/>
+      </w:pPr>
+    </w:p>
+    <w:p>
+      <w:pPr>
+        <w:spacing w:line="240" w:lineRule="auto"/>
+      </w:pPr>
+    </w:p>
+    <w:p>
+      <w:pPr>
+        <w:spacing w:line="240" w:lineRule="auto"/>
+      </w:pPr>
+    </w:p>
+    <w:p>
+      <w:pPr>
+        <w:spacing w:line="240" w:lineRule="auto"/>
+      </w:pPr>
+    </w:p>
+    <w:p>
+      <w:pPr>
+        <w:spacing w:line="240" w:lineRule="auto"/>
+      </w:pPr>
+    </w:p>
+    <w:p>
+      <w:pPr>
+        <w:spacing w:line="240" w:lineRule="auto"/>
+      </w:pPr>
+    </w:p>
+    <w:p>
+      <w:pPr>
+        <w:spacing w:line="240" w:lineRule="auto"/>
+      </w:pPr>
       <w:r>
         <w:rPr>
           <w:noProof/>
@@ -253,18 +334,18 @@
         <mc:AlternateContent>
           <mc:Choice Requires="wpg">
             <w:drawing>
-              <wp:anchor distT="0" distB="0" distL="114300" distR="114300" simplePos="0" relativeHeight="251678720" behindDoc="0" locked="0" layoutInCell="1" allowOverlap="1" wp14:anchorId="794C990C" wp14:editId="41926700">
+              <wp:anchor distT="0" distB="0" distL="114300" distR="114300" simplePos="0" relativeHeight="251681792" behindDoc="0" locked="0" layoutInCell="1" allowOverlap="1" wp14:anchorId="5606D5A2" wp14:editId="0ED62BE8">
                 <wp:simplePos x="0" y="0"/>
                 <wp:positionH relativeFrom="column">
-                  <wp:posOffset>-137160</wp:posOffset>
+                  <wp:posOffset>-152400</wp:posOffset>
                 </wp:positionH>
                 <wp:positionV relativeFrom="paragraph">
-                  <wp:posOffset>3213735</wp:posOffset>
+                  <wp:posOffset>78604</wp:posOffset>
                 </wp:positionV>
-                <wp:extent cx="5878195" cy="3055620"/>
-                <wp:effectExtent l="0" t="0" r="8255" b="0"/>
+                <wp:extent cx="6035040" cy="8778240"/>
+                <wp:effectExtent l="0" t="0" r="3810" b="3810"/>
                 <wp:wrapSquare wrapText="bothSides"/>
-                <wp:docPr id="18" name="Group 18"/>
+                <wp:docPr id="21" name="Group 21"/>
                 <wp:cNvGraphicFramePr/>
                 <a:graphic xmlns:a="http://schemas.openxmlformats.org/drawingml/2006/main">
                   <a:graphicData uri="http://schemas.microsoft.com/office/word/2010/wordprocessingGroup">
@@ -273,107 +354,450 @@
                       <wpg:grpSpPr>
                         <a:xfrm>
                           <a:off x="0" y="0"/>
-                          <a:ext cx="5878195" cy="3055620"/>
+                          <a:ext cx="6035040" cy="8778240"/>
                           <a:chOff x="0" y="0"/>
-                          <a:chExt cx="5878195" cy="3055620"/>
+                          <a:chExt cx="6035040" cy="8778240"/>
                         </a:xfrm>
                       </wpg:grpSpPr>
-                      <wps:wsp>
-                        <wps:cNvPr id="9" name="Text Box 2"/>
-                        <wps:cNvSpPr txBox="1">
-                          <a:spLocks noChangeArrowheads="1"/>
-                        </wps:cNvSpPr>
-                        <wps:spPr bwMode="auto">
-                          <a:xfrm>
-                            <a:off x="1798320" y="0"/>
-                            <a:ext cx="2720340" cy="342900"/>
-                          </a:xfrm>
-                          <a:prstGeom prst="rect">
-                            <a:avLst/>
-                          </a:prstGeom>
-                          <a:noFill/>
-                          <a:ln w="9525">
-                            <a:noFill/>
-                            <a:miter lim="800000"/>
-                            <a:headEnd/>
-                            <a:tailEnd/>
-                          </a:ln>
-                        </wps:spPr>
-                        <wps:txbx>
-                          <w:txbxContent>
-                            <w:p>
-                              <w:r>
-                                <w:t xml:space="preserve">Actual and Estimated Trajectories for Joint </w:t>
-                              </w:r>
-                              <w:r>
-                                <w:t>3</w:t>
-                              </w:r>
-                            </w:p>
-                          </w:txbxContent>
-                        </wps:txbx>
-                        <wps:bodyPr rot="0" vert="horz" wrap="square" lIns="91440" tIns="45720" rIns="91440" bIns="45720" anchor="t" anchorCtr="0">
-                          <a:noAutofit/>
-                        </wps:bodyPr>
-                      </wps:wsp>
                       <wpg:grpSp>
-                        <wpg:cNvPr id="17" name="Group 17"/>
+                        <wpg:cNvPr id="13" name="Group 13"/>
                         <wpg:cNvGrpSpPr/>
                         <wpg:grpSpPr>
                           <a:xfrm>
-                            <a:off x="0" y="236220"/>
-                            <a:ext cx="5878195" cy="2819400"/>
+                            <a:off x="167640" y="0"/>
+                            <a:ext cx="5783580" cy="2933700"/>
                             <a:chOff x="0" y="0"/>
-                            <a:chExt cx="5878195" cy="2819400"/>
+                            <a:chExt cx="5805170" cy="3009900"/>
                           </a:xfrm>
                         </wpg:grpSpPr>
                         <wpg:grpSp>
-                          <wpg:cNvPr id="16" name="Group 16"/>
+                          <wpg:cNvPr id="12" name="Group 12"/>
                           <wpg:cNvGrpSpPr/>
                           <wpg:grpSpPr>
                             <a:xfrm>
-                              <a:off x="146685" y="0"/>
-                              <a:ext cx="5731510" cy="2819400"/>
+                              <a:off x="0" y="205740"/>
+                              <a:ext cx="5805170" cy="2804160"/>
                               <a:chOff x="0" y="0"/>
-                              <a:chExt cx="5731510" cy="2819400"/>
+                              <a:chExt cx="5805170" cy="2804160"/>
                             </a:xfrm>
                           </wpg:grpSpPr>
-                          <pic:pic xmlns:pic="http://schemas.openxmlformats.org/drawingml/2006/picture">
-                            <pic:nvPicPr>
-                              <pic:cNvPr id="2" name="Picture 2" descr="Chart, line chart&#10;&#10;Description automatically generated"/>
-                              <pic:cNvPicPr>
-                                <a:picLocks noChangeAspect="1"/>
-                              </pic:cNvPicPr>
-                            </pic:nvPicPr>
-                            <pic:blipFill>
-                              <a:blip r:embed="rId6">
-                                <a:extLst>
-                                  <a:ext uri="{28A0092B-C50C-407E-A947-70E740481C1C}">
-                                    <a14:useLocalDpi xmlns:a14="http://schemas.microsoft.com/office/drawing/2010/main" val="0"/>
-                                  </a:ext>
-                                </a:extLst>
-                              </a:blip>
-                              <a:stretch>
-                                <a:fillRect/>
-                              </a:stretch>
-                            </pic:blipFill>
-                            <pic:spPr>
+                          <wpg:grpSp>
+                            <wpg:cNvPr id="11" name="Group 11"/>
+                            <wpg:cNvGrpSpPr/>
+                            <wpg:grpSpPr>
                               <a:xfrm>
-                                <a:off x="0" y="0"/>
-                                <a:ext cx="5731510" cy="2642870"/>
+                                <a:off x="100965" y="0"/>
+                                <a:ext cx="5704205" cy="2804160"/>
+                                <a:chOff x="0" y="0"/>
+                                <a:chExt cx="5704205" cy="2804160"/>
+                              </a:xfrm>
+                            </wpg:grpSpPr>
+                            <pic:pic xmlns:pic="http://schemas.openxmlformats.org/drawingml/2006/picture">
+                              <pic:nvPicPr>
+                                <pic:cNvPr id="1" name="Picture 1" descr="Chart, line chart&#10;&#10;Description automatically generated"/>
+                                <pic:cNvPicPr>
+                                  <a:picLocks noChangeAspect="1"/>
+                                </pic:cNvPicPr>
+                              </pic:nvPicPr>
+                              <pic:blipFill>
+                                <a:blip r:embed="rId6">
+                                  <a:extLst>
+                                    <a:ext uri="{28A0092B-C50C-407E-A947-70E740481C1C}">
+                                      <a14:useLocalDpi xmlns:a14="http://schemas.microsoft.com/office/drawing/2010/main" val="0"/>
+                                    </a:ext>
+                                  </a:extLst>
+                                </a:blip>
+                                <a:stretch>
+                                  <a:fillRect/>
+                                </a:stretch>
+                              </pic:blipFill>
+                              <pic:spPr>
+                                <a:xfrm>
+                                  <a:off x="0" y="0"/>
+                                  <a:ext cx="5704205" cy="2628900"/>
+                                </a:xfrm>
+                                <a:prstGeom prst="rect">
+                                  <a:avLst/>
+                                </a:prstGeom>
+                              </pic:spPr>
+                            </pic:pic>
+                            <wps:wsp>
+                              <wps:cNvPr id="217" name="Text Box 2"/>
+                              <wps:cNvSpPr txBox="1">
+                                <a:spLocks noChangeArrowheads="1"/>
+                              </wps:cNvSpPr>
+                              <wps:spPr bwMode="auto">
+                                <a:xfrm>
+                                  <a:off x="2598420" y="2461260"/>
+                                  <a:ext cx="647700" cy="342900"/>
+                                </a:xfrm>
+                                <a:prstGeom prst="rect">
+                                  <a:avLst/>
+                                </a:prstGeom>
+                                <a:noFill/>
+                                <a:ln w="9525">
+                                  <a:noFill/>
+                                  <a:miter lim="800000"/>
+                                  <a:headEnd/>
+                                  <a:tailEnd/>
+                                </a:ln>
+                              </wps:spPr>
+                              <wps:txbx>
+                                <w:txbxContent>
+                                  <w:p>
+                                    <w:r>
+                                      <w:t>Time (s)</w:t>
+                                    </w:r>
+                                  </w:p>
+                                </w:txbxContent>
+                              </wps:txbx>
+                              <wps:bodyPr rot="0" vert="horz" wrap="square" lIns="91440" tIns="45720" rIns="91440" bIns="45720" anchor="t" anchorCtr="0">
+                                <a:noAutofit/>
+                              </wps:bodyPr>
+                            </wps:wsp>
+                          </wpg:grpSp>
+                          <wps:wsp>
+                            <wps:cNvPr id="7" name="Text Box 2"/>
+                            <wps:cNvSpPr txBox="1">
+                              <a:spLocks noChangeArrowheads="1"/>
+                            </wps:cNvSpPr>
+                            <wps:spPr bwMode="auto">
+                              <a:xfrm rot="16200000">
+                                <a:off x="-365760" y="1072515"/>
+                                <a:ext cx="1074420" cy="342900"/>
                               </a:xfrm>
                               <a:prstGeom prst="rect">
                                 <a:avLst/>
                               </a:prstGeom>
-                            </pic:spPr>
-                          </pic:pic>
+                              <a:noFill/>
+                              <a:ln w="9525">
+                                <a:noFill/>
+                                <a:miter lim="800000"/>
+                                <a:headEnd/>
+                                <a:tailEnd/>
+                              </a:ln>
+                            </wps:spPr>
+                            <wps:txbx>
+                              <w:txbxContent>
+                                <w:p>
+                                  <w:r>
+                                    <w:t>Angle (radians)</w:t>
+                                  </w:r>
+                                </w:p>
+                              </w:txbxContent>
+                            </wps:txbx>
+                            <wps:bodyPr rot="0" vert="horz" wrap="square" lIns="91440" tIns="45720" rIns="91440" bIns="45720" anchor="t" anchorCtr="0">
+                              <a:noAutofit/>
+                            </wps:bodyPr>
+                          </wps:wsp>
+                        </wpg:grpSp>
+                        <wps:wsp>
+                          <wps:cNvPr id="10" name="Text Box 2"/>
+                          <wps:cNvSpPr txBox="1">
+                            <a:spLocks noChangeArrowheads="1"/>
+                          </wps:cNvSpPr>
+                          <wps:spPr bwMode="auto">
+                            <a:xfrm>
+                              <a:off x="1630680" y="0"/>
+                              <a:ext cx="2720340" cy="342900"/>
+                            </a:xfrm>
+                            <a:prstGeom prst="rect">
+                              <a:avLst/>
+                            </a:prstGeom>
+                            <a:noFill/>
+                            <a:ln w="9525">
+                              <a:noFill/>
+                              <a:miter lim="800000"/>
+                              <a:headEnd/>
+                              <a:tailEnd/>
+                            </a:ln>
+                          </wps:spPr>
+                          <wps:txbx>
+                            <w:txbxContent>
+                              <w:p>
+                                <w:r>
+                                  <w:t>Actual and Estimated Trajectories for Joint 2</w:t>
+                                </w:r>
+                              </w:p>
+                            </w:txbxContent>
+                          </wps:txbx>
+                          <wps:bodyPr rot="0" vert="horz" wrap="square" lIns="91440" tIns="45720" rIns="91440" bIns="45720" anchor="t" anchorCtr="0">
+                            <a:noAutofit/>
+                          </wps:bodyPr>
+                        </wps:wsp>
+                      </wpg:grpSp>
+                      <wpg:grpSp>
+                        <wpg:cNvPr id="18" name="Group 18"/>
+                        <wpg:cNvGrpSpPr/>
+                        <wpg:grpSpPr>
+                          <a:xfrm>
+                            <a:off x="91440" y="2773680"/>
+                            <a:ext cx="5935980" cy="3017520"/>
+                            <a:chOff x="0" y="0"/>
+                            <a:chExt cx="5878195" cy="3055620"/>
+                          </a:xfrm>
+                        </wpg:grpSpPr>
+                        <wps:wsp>
+                          <wps:cNvPr id="9" name="Text Box 2"/>
+                          <wps:cNvSpPr txBox="1">
+                            <a:spLocks noChangeArrowheads="1"/>
+                          </wps:cNvSpPr>
+                          <wps:spPr bwMode="auto">
+                            <a:xfrm>
+                              <a:off x="1798320" y="0"/>
+                              <a:ext cx="2720340" cy="342900"/>
+                            </a:xfrm>
+                            <a:prstGeom prst="rect">
+                              <a:avLst/>
+                            </a:prstGeom>
+                            <a:noFill/>
+                            <a:ln w="9525">
+                              <a:noFill/>
+                              <a:miter lim="800000"/>
+                              <a:headEnd/>
+                              <a:tailEnd/>
+                            </a:ln>
+                          </wps:spPr>
+                          <wps:txbx>
+                            <w:txbxContent>
+                              <w:p>
+                                <w:r>
+                                  <w:t>Actual and Estimated Trajectories for Joint 3</w:t>
+                                </w:r>
+                              </w:p>
+                            </w:txbxContent>
+                          </wps:txbx>
+                          <wps:bodyPr rot="0" vert="horz" wrap="square" lIns="91440" tIns="45720" rIns="91440" bIns="45720" anchor="t" anchorCtr="0">
+                            <a:noAutofit/>
+                          </wps:bodyPr>
+                        </wps:wsp>
+                        <wpg:grpSp>
+                          <wpg:cNvPr id="17" name="Group 17"/>
+                          <wpg:cNvGrpSpPr/>
+                          <wpg:grpSpPr>
+                            <a:xfrm>
+                              <a:off x="0" y="236220"/>
+                              <a:ext cx="5878195" cy="2819400"/>
+                              <a:chOff x="0" y="0"/>
+                              <a:chExt cx="5878195" cy="2819400"/>
+                            </a:xfrm>
+                          </wpg:grpSpPr>
+                          <wpg:grpSp>
+                            <wpg:cNvPr id="16" name="Group 16"/>
+                            <wpg:cNvGrpSpPr/>
+                            <wpg:grpSpPr>
+                              <a:xfrm>
+                                <a:off x="146685" y="0"/>
+                                <a:ext cx="5731510" cy="2819400"/>
+                                <a:chOff x="0" y="0"/>
+                                <a:chExt cx="5731510" cy="2819400"/>
+                              </a:xfrm>
+                            </wpg:grpSpPr>
+                            <pic:pic xmlns:pic="http://schemas.openxmlformats.org/drawingml/2006/picture">
+                              <pic:nvPicPr>
+                                <pic:cNvPr id="2" name="Picture 2" descr="Chart, line chart&#10;&#10;Description automatically generated"/>
+                                <pic:cNvPicPr>
+                                  <a:picLocks noChangeAspect="1"/>
+                                </pic:cNvPicPr>
+                              </pic:nvPicPr>
+                              <pic:blipFill>
+                                <a:blip r:embed="rId7">
+                                  <a:extLst>
+                                    <a:ext uri="{28A0092B-C50C-407E-A947-70E740481C1C}">
+                                      <a14:useLocalDpi xmlns:a14="http://schemas.microsoft.com/office/drawing/2010/main" val="0"/>
+                                    </a:ext>
+                                  </a:extLst>
+                                </a:blip>
+                                <a:stretch>
+                                  <a:fillRect/>
+                                </a:stretch>
+                              </pic:blipFill>
+                              <pic:spPr>
+                                <a:xfrm>
+                                  <a:off x="0" y="0"/>
+                                  <a:ext cx="5731510" cy="2642870"/>
+                                </a:xfrm>
+                                <a:prstGeom prst="rect">
+                                  <a:avLst/>
+                                </a:prstGeom>
+                              </pic:spPr>
+                            </pic:pic>
+                            <wps:wsp>
+                              <wps:cNvPr id="4" name="Text Box 2"/>
+                              <wps:cNvSpPr txBox="1">
+                                <a:spLocks noChangeArrowheads="1"/>
+                              </wps:cNvSpPr>
+                              <wps:spPr bwMode="auto">
+                                <a:xfrm>
+                                  <a:off x="2788920" y="2476500"/>
+                                  <a:ext cx="647700" cy="342900"/>
+                                </a:xfrm>
+                                <a:prstGeom prst="rect">
+                                  <a:avLst/>
+                                </a:prstGeom>
+                                <a:noFill/>
+                                <a:ln w="9525">
+                                  <a:noFill/>
+                                  <a:miter lim="800000"/>
+                                  <a:headEnd/>
+                                  <a:tailEnd/>
+                                </a:ln>
+                              </wps:spPr>
+                              <wps:txbx>
+                                <w:txbxContent>
+                                  <w:p>
+                                    <w:r>
+                                      <w:t>Time (s)</w:t>
+                                    </w:r>
+                                  </w:p>
+                                </w:txbxContent>
+                              </wps:txbx>
+                              <wps:bodyPr rot="0" vert="horz" wrap="square" lIns="91440" tIns="45720" rIns="91440" bIns="45720" anchor="t" anchorCtr="0">
+                                <a:noAutofit/>
+                              </wps:bodyPr>
+                            </wps:wsp>
+                          </wpg:grpSp>
                           <wps:wsp>
-                            <wps:cNvPr id="4" name="Text Box 2"/>
+                            <wps:cNvPr id="6" name="Text Box 2"/>
+                            <wps:cNvSpPr txBox="1">
+                              <a:spLocks noChangeArrowheads="1"/>
+                            </wps:cNvSpPr>
+                            <wps:spPr bwMode="auto">
+                              <a:xfrm rot="16200000">
+                                <a:off x="-365760" y="1042035"/>
+                                <a:ext cx="1074420" cy="342900"/>
+                              </a:xfrm>
+                              <a:prstGeom prst="rect">
+                                <a:avLst/>
+                              </a:prstGeom>
+                              <a:noFill/>
+                              <a:ln w="9525">
+                                <a:noFill/>
+                                <a:miter lim="800000"/>
+                                <a:headEnd/>
+                                <a:tailEnd/>
+                              </a:ln>
+                            </wps:spPr>
+                            <wps:txbx>
+                              <w:txbxContent>
+                                <w:p>
+                                  <w:r>
+                                    <w:t>Angle (radians)</w:t>
+                                  </w:r>
+                                </w:p>
+                              </w:txbxContent>
+                            </wps:txbx>
+                            <wps:bodyPr rot="0" vert="horz" wrap="square" lIns="91440" tIns="45720" rIns="91440" bIns="45720" anchor="t" anchorCtr="0">
+                              <a:noAutofit/>
+                            </wps:bodyPr>
+                          </wps:wsp>
+                        </wpg:grpSp>
+                      </wpg:grpSp>
+                      <wpg:grpSp>
+                        <wpg:cNvPr id="20" name="Group 20"/>
+                        <wpg:cNvGrpSpPr/>
+                        <wpg:grpSpPr>
+                          <a:xfrm>
+                            <a:off x="0" y="5715000"/>
+                            <a:ext cx="6035040" cy="3063240"/>
+                            <a:chOff x="0" y="0"/>
+                            <a:chExt cx="5939155" cy="3116580"/>
+                          </a:xfrm>
+                        </wpg:grpSpPr>
+                        <wpg:grpSp>
+                          <wpg:cNvPr id="19" name="Group 19"/>
+                          <wpg:cNvGrpSpPr/>
+                          <wpg:grpSpPr>
+                            <a:xfrm>
+                              <a:off x="0" y="243840"/>
+                              <a:ext cx="5939155" cy="2872740"/>
+                              <a:chOff x="0" y="0"/>
+                              <a:chExt cx="5939155" cy="2872740"/>
+                            </a:xfrm>
+                          </wpg:grpSpPr>
+                          <wpg:grpSp>
+                            <wpg:cNvPr id="15" name="Group 15"/>
+                            <wpg:cNvGrpSpPr/>
+                            <wpg:grpSpPr>
+                              <a:xfrm>
+                                <a:off x="0" y="0"/>
+                                <a:ext cx="5939155" cy="2642870"/>
+                                <a:chOff x="0" y="0"/>
+                                <a:chExt cx="5939155" cy="2642870"/>
+                              </a:xfrm>
+                            </wpg:grpSpPr>
+                            <wps:wsp>
+                              <wps:cNvPr id="5" name="Text Box 2"/>
+                              <wps:cNvSpPr txBox="1">
+                                <a:spLocks noChangeArrowheads="1"/>
+                              </wps:cNvSpPr>
+                              <wps:spPr bwMode="auto">
+                                <a:xfrm rot="16200000">
+                                  <a:off x="-365760" y="1095375"/>
+                                  <a:ext cx="1074420" cy="342900"/>
+                                </a:xfrm>
+                                <a:prstGeom prst="rect">
+                                  <a:avLst/>
+                                </a:prstGeom>
+                                <a:noFill/>
+                                <a:ln w="9525">
+                                  <a:noFill/>
+                                  <a:miter lim="800000"/>
+                                  <a:headEnd/>
+                                  <a:tailEnd/>
+                                </a:ln>
+                              </wps:spPr>
+                              <wps:txbx>
+                                <w:txbxContent>
+                                  <w:p>
+                                    <w:r>
+                                      <w:t>Angle (radians)</w:t>
+                                    </w:r>
+                                  </w:p>
+                                </w:txbxContent>
+                              </wps:txbx>
+                              <wps:bodyPr rot="0" vert="horz" wrap="square" lIns="91440" tIns="45720" rIns="91440" bIns="45720" anchor="t" anchorCtr="0">
+                                <a:noAutofit/>
+                              </wps:bodyPr>
+                            </wps:wsp>
+                            <pic:pic xmlns:pic="http://schemas.openxmlformats.org/drawingml/2006/picture">
+                              <pic:nvPicPr>
+                                <pic:cNvPr id="14" name="Picture 14" descr="Chart, scatter chart&#10;&#10;Description automatically generated"/>
+                                <pic:cNvPicPr>
+                                  <a:picLocks noChangeAspect="1"/>
+                                </pic:cNvPicPr>
+                              </pic:nvPicPr>
+                              <pic:blipFill>
+                                <a:blip r:embed="rId8">
+                                  <a:extLst>
+                                    <a:ext uri="{28A0092B-C50C-407E-A947-70E740481C1C}">
+                                      <a14:useLocalDpi xmlns:a14="http://schemas.microsoft.com/office/drawing/2010/main" val="0"/>
+                                    </a:ext>
+                                  </a:extLst>
+                                </a:blip>
+                                <a:stretch>
+                                  <a:fillRect/>
+                                </a:stretch>
+                              </pic:blipFill>
+                              <pic:spPr>
+                                <a:xfrm>
+                                  <a:off x="207645" y="0"/>
+                                  <a:ext cx="5731510" cy="2642870"/>
+                                </a:xfrm>
+                                <a:prstGeom prst="rect">
+                                  <a:avLst/>
+                                </a:prstGeom>
+                              </pic:spPr>
+                            </pic:pic>
+                          </wpg:grpSp>
+                          <wps:wsp>
+                            <wps:cNvPr id="3" name="Text Box 2"/>
                             <wps:cNvSpPr txBox="1">
                               <a:spLocks noChangeArrowheads="1"/>
                             </wps:cNvSpPr>
                             <wps:spPr bwMode="auto">
                               <a:xfrm>
-                                <a:off x="2788920" y="2476500"/>
+                                <a:off x="3002280" y="2529840"/>
                                 <a:ext cx="647700" cy="342900"/>
                               </a:xfrm>
                               <a:prstGeom prst="rect">
@@ -402,14 +826,14 @@
                           </wps:wsp>
                         </wpg:grpSp>
                         <wps:wsp>
-                          <wps:cNvPr id="6" name="Text Box 2"/>
+                          <wps:cNvPr id="8" name="Text Box 2"/>
                           <wps:cNvSpPr txBox="1">
                             <a:spLocks noChangeArrowheads="1"/>
                           </wps:cNvSpPr>
                           <wps:spPr bwMode="auto">
-                            <a:xfrm rot="16200000">
-                              <a:off x="-365760" y="1042035"/>
-                              <a:ext cx="1074420" cy="342900"/>
+                            <a:xfrm>
+                              <a:off x="1729740" y="0"/>
+                              <a:ext cx="2720340" cy="342900"/>
                             </a:xfrm>
                             <a:prstGeom prst="rect">
                               <a:avLst/>
@@ -426,7 +850,10 @@
                             <w:txbxContent>
                               <w:p>
                                 <w:r>
-                                  <w:t>Angle (radians)</w:t>
+                                  <w:t xml:space="preserve">Actual and Estimated Trajectories for Joint </w:t>
+                                </w:r>
+                                <w:r>
+                                  <w:t>4</w:t>
                                 </w:r>
                               </w:p>
                             </w:txbxContent>
@@ -444,50 +871,133 @@
           </mc:Choice>
           <mc:Fallback>
             <w:pict>
-              <v:group w14:anchorId="794C990C" id="Group 18" o:spid="_x0000_s1026" style="position:absolute;margin-left:-10.8pt;margin-top:253.05pt;width:462.85pt;height:240.6pt;z-index:251678720" coordsize="58781,30556" o:gfxdata="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">
-                <v:shapetype id="_x0000_t202" coordsize="21600,21600" o:spt="202" path="m,l,21600r21600,l21600,xe">
-                  <v:stroke joinstyle="miter"/>
-                  <v:path gradientshapeok="t" o:connecttype="rect"/>
-                </v:shapetype>
-                <v:shape id="_x0000_s1027" type="#_x0000_t202" style="position:absolute;left:17983;width:27203;height:3429;visibility:visible;mso-wrap-style:square;v-text-anchor:top" o:gfxdata="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" filled="f" stroked="f">
-                  <v:textbox>
-                    <w:txbxContent>
-                      <w:p>
-                        <w:r>
-                          <w:t xml:space="preserve">Actual and Estimated Trajectories for Joint </w:t>
-                        </w:r>
-                        <w:r>
-                          <w:t>3</w:t>
-                        </w:r>
-                      </w:p>
-                    </w:txbxContent>
-                  </v:textbox>
-                </v:shape>
-                <v:group id="Group 17" o:spid="_x0000_s1028" style="position:absolute;top:2362;width:58781;height:28194" coordsize="58781,28194" o:gfxdata="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">
-                  <v:group id="Group 16" o:spid="_x0000_s1029" style="position:absolute;left:1466;width:57315;height:28194" coordsize="57315,28194" o:gfxdata="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">
-                    <v:shapetype id="_x0000_t75" coordsize="21600,21600" o:spt="75" o:preferrelative="t" path="m@4@5l@4@11@9@11@9@5xe" filled="f" stroked="f">
-                      <v:stroke joinstyle="miter"/>
-                      <v:formulas>
-                        <v:f eqn="if lineDrawn pixelLineWidth 0"/>
-                        <v:f eqn="sum @0 1 0"/>
-                        <v:f eqn="sum 0 0 @1"/>
-                        <v:f eqn="prod @2 1 2"/>
-                        <v:f eqn="prod @3 21600 pixelWidth"/>
-                        <v:f eqn="prod @3 21600 pixelHeight"/>
-                        <v:f eqn="sum @0 0 1"/>
-                        <v:f eqn="prod @6 1 2"/>
-                        <v:f eqn="prod @7 21600 pixelWidth"/>
-                        <v:f eqn="sum @8 21600 0"/>
-                        <v:f eqn="prod @7 21600 pixelHeight"/>
-                        <v:f eqn="sum @10 21600 0"/>
-                      </v:formulas>
-                      <v:path o:extrusionok="f" gradientshapeok="t" o:connecttype="rect"/>
-                      <o:lock v:ext="edit" aspectratio="t"/>
-                    </v:shapetype>
-                    <v:shape id="Picture 2" o:spid="_x0000_s1030" type="#_x0000_t75" alt="Chart, line chart&#10;&#10;Description automatically generated" style="position:absolute;width:57315;height:26428;visibility:visible;mso-wrap-style:square" o:gfxdata="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">
-                      <v:imagedata r:id="rId7" o:title="Chart, line chart&#10;&#10;Description automatically generated"/>
+              <v:group w14:anchorId="5606D5A2" id="Group 21" o:spid="_x0000_s1026" style="position:absolute;margin-left:-12pt;margin-top:6.2pt;width:475.2pt;height:691.2pt;z-index:251681792" coordsize="60350,87782" o:gfxdata="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">
+                <v:group id="Group 13" o:spid="_x0000_s1027" style="position:absolute;left:1676;width:57836;height:29337" coordsize="58051,30099" o:gfxdata="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">
+                  <v:group id="Group 12" o:spid="_x0000_s1028" style="position:absolute;top:2057;width:58051;height:28042" coordsize="58051,28041" o:gfxdata="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">
+                    <v:group id="Group 11" o:spid="_x0000_s1029" style="position:absolute;left:1009;width:57042;height:28041" coordsize="57042,28041" o:gfxdata="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">
+                      <v:shapetype id="_x0000_t75" coordsize="21600,21600" o:spt="75" o:preferrelative="t" path="m@4@5l@4@11@9@11@9@5xe" filled="f" stroked="f">
+                        <v:stroke joinstyle="miter"/>
+                        <v:formulas>
+                          <v:f eqn="if lineDrawn pixelLineWidth 0"/>
+                          <v:f eqn="sum @0 1 0"/>
+                          <v:f eqn="sum 0 0 @1"/>
+                          <v:f eqn="prod @2 1 2"/>
+                          <v:f eqn="prod @3 21600 pixelWidth"/>
+                          <v:f eqn="prod @3 21600 pixelHeight"/>
+                          <v:f eqn="sum @0 0 1"/>
+                          <v:f eqn="prod @6 1 2"/>
+                          <v:f eqn="prod @7 21600 pixelWidth"/>
+                          <v:f eqn="sum @8 21600 0"/>
+                          <v:f eqn="prod @7 21600 pixelHeight"/>
+                          <v:f eqn="sum @10 21600 0"/>
+                        </v:formulas>
+                        <v:path o:extrusionok="f" gradientshapeok="t" o:connecttype="rect"/>
+                        <o:lock v:ext="edit" aspectratio="t"/>
+                      </v:shapetype>
+                      <v:shape id="Picture 1" o:spid="_x0000_s1030" type="#_x0000_t75" alt="Chart, line chart&#10;&#10;Description automatically generated" style="position:absolute;width:57042;height:26289;visibility:visible;mso-wrap-style:square" o:gfxdata="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">
+                        <v:imagedata r:id="rId9" o:title="Chart, line chart&#10;&#10;Description automatically generated"/>
+                      </v:shape>
+                      <v:shapetype id="_x0000_t202" coordsize="21600,21600" o:spt="202" path="m,l,21600r21600,l21600,xe">
+                        <v:stroke joinstyle="miter"/>
+                        <v:path gradientshapeok="t" o:connecttype="rect"/>
+                      </v:shapetype>
+                      <v:shape id="Text Box 2" o:spid="_x0000_s1031" type="#_x0000_t202" style="position:absolute;left:25984;top:24612;width:6477;height:3429;visibility:visible;mso-wrap-style:square;v-text-anchor:top" o:gfxdata="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" filled="f" stroked="f">
+                        <v:textbox>
+                          <w:txbxContent>
+                            <w:p>
+                              <w:r>
+                                <w:t>Time (s)</w:t>
+                              </w:r>
+                            </w:p>
+                          </w:txbxContent>
+                        </v:textbox>
+                      </v:shape>
+                    </v:group>
+                    <v:shape id="Text Box 2" o:spid="_x0000_s1032" type="#_x0000_t202" style="position:absolute;left:-3657;top:10724;width:10744;height:3429;rotation:-90;visibility:visible;mso-wrap-style:square;v-text-anchor:top" o:gfxdata="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" filled="f" stroked="f">
+                      <v:textbox>
+                        <w:txbxContent>
+                          <w:p>
+                            <w:r>
+                              <w:t>Angle (radians)</w:t>
+                            </w:r>
+                          </w:p>
+                        </w:txbxContent>
+                      </v:textbox>
                     </v:shape>
-                    <v:shape id="_x0000_s1031" type="#_x0000_t202" style="position:absolute;left:27889;top:24765;width:6477;height:3429;visibility:visible;mso-wrap-style:square;v-text-anchor:top" o:gfxdata="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" filled="f" stroked="f">
+                  </v:group>
+                  <v:shape id="Text Box 2" o:spid="_x0000_s1033" type="#_x0000_t202" style="position:absolute;left:16306;width:27204;height:3429;visibility:visible;mso-wrap-style:square;v-text-anchor:top" o:gfxdata="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" filled="f" stroked="f">
+                    <v:textbox>
+                      <w:txbxContent>
+                        <w:p>
+                          <w:r>
+                            <w:t>Actual and Estimated Trajectories for Joint 2</w:t>
+                          </w:r>
+                        </w:p>
+                      </w:txbxContent>
+                    </v:textbox>
+                  </v:shape>
+                </v:group>
+                <v:group id="Group 18" o:spid="_x0000_s1034" style="position:absolute;left:914;top:27736;width:59360;height:30176" coordsize="58781,30556" o:gfxdata="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">
+                  <v:shape id="Text Box 2" o:spid="_x0000_s1035" type="#_x0000_t202" style="position:absolute;left:17983;width:27203;height:3429;visibility:visible;mso-wrap-style:square;v-text-anchor:top" o:gfxdata="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" filled="f" stroked="f">
+                    <v:textbox>
+                      <w:txbxContent>
+                        <w:p>
+                          <w:r>
+                            <w:t>Actual and Estimated Trajectories for Joint 3</w:t>
+                          </w:r>
+                        </w:p>
+                      </w:txbxContent>
+                    </v:textbox>
+                  </v:shape>
+                  <v:group id="Group 17" o:spid="_x0000_s1036" style="position:absolute;top:2362;width:58781;height:28194" coordsize="58781,28194" o:gfxdata="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">
+                    <v:group id="Group 16" o:spid="_x0000_s1037" style="position:absolute;left:1466;width:57315;height:28194" coordsize="57315,28194" o:gfxdata="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">
+                      <v:shape id="Picture 2" o:spid="_x0000_s1038" type="#_x0000_t75" alt="Chart, line chart&#10;&#10;Description automatically generated" style="position:absolute;width:57315;height:26428;visibility:visible;mso-wrap-style:square" o:gfxdata="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">
+                        <v:imagedata r:id="rId10" o:title="Chart, line chart&#10;&#10;Description automatically generated"/>
+                      </v:shape>
+                      <v:shape id="Text Box 2" o:spid="_x0000_s1039" type="#_x0000_t202" style="position:absolute;left:27889;top:24765;width:6477;height:3429;visibility:visible;mso-wrap-style:square;v-text-anchor:top" o:gfxdata="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" filled="f" stroked="f">
+                        <v:textbox>
+                          <w:txbxContent>
+                            <w:p>
+                              <w:r>
+                                <w:t>Time (s)</w:t>
+                              </w:r>
+                            </w:p>
+                          </w:txbxContent>
+                        </v:textbox>
+                      </v:shape>
+                    </v:group>
+                    <v:shape id="Text Box 2" o:spid="_x0000_s1040" type="#_x0000_t202" style="position:absolute;left:-3657;top:10419;width:10744;height:3429;rotation:-90;visibility:visible;mso-wrap-style:square;v-text-anchor:top" o:gfxdata="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" filled="f" stroked="f">
+                      <v:textbox>
+                        <w:txbxContent>
+                          <w:p>
+                            <w:r>
+                              <w:t>Angle (radians)</w:t>
+                            </w:r>
+                          </w:p>
+                        </w:txbxContent>
+                      </v:textbox>
+                    </v:shape>
+                  </v:group>
+                </v:group>
+                <v:group id="Group 20" o:spid="_x0000_s1041" style="position:absolute;top:57150;width:60350;height:30632" coordsize="59391,31165" o:gfxdata="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">
+                  <v:group id="Group 19" o:spid="_x0000_s1042" style="position:absolute;top:2438;width:59391;height:28727" coordsize="59391,28727" o:gfxdata="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">
+                    <v:group id="Group 15" o:spid="_x0000_s1043" style="position:absolute;width:59391;height:26428" coordsize="59391,26428" o:gfxdata="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">
+                      <v:shape id="Text Box 2" o:spid="_x0000_s1044" type="#_x0000_t202" style="position:absolute;left:-3657;top:10953;width:10744;height:3429;rotation:-90;visibility:visible;mso-wrap-style:square;v-text-anchor:top" o:gfxdata="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" filled="f" stroked="f">
+                        <v:textbox>
+                          <w:txbxContent>
+                            <w:p>
+                              <w:r>
+                                <w:t>Angle (radians)</w:t>
+                              </w:r>
+                            </w:p>
+                          </w:txbxContent>
+                        </v:textbox>
+                      </v:shape>
+                      <v:shape id="Picture 14" o:spid="_x0000_s1045" type="#_x0000_t75" alt="Chart, scatter chart&#10;&#10;Description automatically generated" style="position:absolute;left:2076;width:57315;height:26428;visibility:visible;mso-wrap-style:square" o:gfxdata="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">
+                        <v:imagedata r:id="rId11" o:title="Chart, scatter chart&#10;&#10;Description automatically generated"/>
+                      </v:shape>
+                    </v:group>
+                    <v:shape id="Text Box 2" o:spid="_x0000_s1046" type="#_x0000_t202" style="position:absolute;left:30022;top:25298;width:6477;height:3429;visibility:visible;mso-wrap-style:square;v-text-anchor:top" o:gfxdata="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" filled="f" stroked="f">
                       <v:textbox>
                         <w:txbxContent>
                           <w:p>
@@ -499,12 +1009,15 @@
                       </v:textbox>
                     </v:shape>
                   </v:group>
-                  <v:shape id="_x0000_s1032" type="#_x0000_t202" style="position:absolute;left:-3657;top:10419;width:10744;height:3429;rotation:-90;visibility:visible;mso-wrap-style:square;v-text-anchor:top" o:gfxdata="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" filled="f" stroked="f">
+                  <v:shape id="Text Box 2" o:spid="_x0000_s1047" type="#_x0000_t202" style="position:absolute;left:17297;width:27203;height:3429;visibility:visible;mso-wrap-style:square;v-text-anchor:top" o:gfxdata="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" filled="f" stroked="f">
                     <v:textbox>
                       <w:txbxContent>
                         <w:p>
                           <w:r>
-                            <w:t>Angle (radians)</w:t>
+                            <w:t xml:space="preserve">Actual and Estimated Trajectories for Joint </w:t>
+                          </w:r>
+                          <w:r>
+                            <w:t>4</w:t>
                           </w:r>
                         </w:p>
                       </w:txbxContent>
@@ -517,534 +1030,170 @@
           </mc:Fallback>
         </mc:AlternateContent>
       </w:r>
-      <w:r>
+    </w:p>
+    <w:p>
+      <w:pPr>
+        <w:spacing w:line="240" w:lineRule="auto"/>
         <w:rPr>
-          <w:noProof/>
+          <w:b/>
+          <w:bCs/>
         </w:rPr>
-        <mc:AlternateContent>
-          <mc:Choice Requires="wpg">
-            <w:drawing>
-              <wp:anchor distT="0" distB="0" distL="114300" distR="114300" simplePos="0" relativeHeight="251675648" behindDoc="0" locked="0" layoutInCell="1" allowOverlap="1" wp14:anchorId="54BE4183" wp14:editId="6BE251E0">
-                <wp:simplePos x="0" y="0"/>
-                <wp:positionH relativeFrom="column">
-                  <wp:posOffset>-68580</wp:posOffset>
-                </wp:positionH>
-                <wp:positionV relativeFrom="paragraph">
-                  <wp:posOffset>91440</wp:posOffset>
-                </wp:positionV>
-                <wp:extent cx="5805170" cy="3009900"/>
-                <wp:effectExtent l="0" t="0" r="5080" b="0"/>
-                <wp:wrapSquare wrapText="bothSides"/>
-                <wp:docPr id="13" name="Group 13"/>
-                <wp:cNvGraphicFramePr/>
-                <a:graphic xmlns:a="http://schemas.openxmlformats.org/drawingml/2006/main">
-                  <a:graphicData uri="http://schemas.microsoft.com/office/word/2010/wordprocessingGroup">
-                    <wpg:wgp>
-                      <wpg:cNvGrpSpPr/>
-                      <wpg:grpSpPr>
-                        <a:xfrm>
-                          <a:off x="0" y="0"/>
-                          <a:ext cx="5805170" cy="3009900"/>
-                          <a:chOff x="0" y="0"/>
-                          <a:chExt cx="5805170" cy="3009900"/>
-                        </a:xfrm>
-                      </wpg:grpSpPr>
-                      <wpg:grpSp>
-                        <wpg:cNvPr id="12" name="Group 12"/>
-                        <wpg:cNvGrpSpPr/>
-                        <wpg:grpSpPr>
-                          <a:xfrm>
-                            <a:off x="0" y="205740"/>
-                            <a:ext cx="5805170" cy="2804160"/>
-                            <a:chOff x="0" y="0"/>
-                            <a:chExt cx="5805170" cy="2804160"/>
-                          </a:xfrm>
-                        </wpg:grpSpPr>
-                        <wpg:grpSp>
-                          <wpg:cNvPr id="11" name="Group 11"/>
-                          <wpg:cNvGrpSpPr/>
-                          <wpg:grpSpPr>
-                            <a:xfrm>
-                              <a:off x="100965" y="0"/>
-                              <a:ext cx="5704205" cy="2804160"/>
-                              <a:chOff x="0" y="0"/>
-                              <a:chExt cx="5704205" cy="2804160"/>
-                            </a:xfrm>
-                          </wpg:grpSpPr>
-                          <pic:pic xmlns:pic="http://schemas.openxmlformats.org/drawingml/2006/picture">
-                            <pic:nvPicPr>
-                              <pic:cNvPr id="1" name="Picture 1" descr="Chart, line chart&#10;&#10;Description automatically generated"/>
-                              <pic:cNvPicPr>
-                                <a:picLocks noChangeAspect="1"/>
-                              </pic:cNvPicPr>
-                            </pic:nvPicPr>
-                            <pic:blipFill>
-                              <a:blip r:embed="rId8">
-                                <a:extLst>
-                                  <a:ext uri="{28A0092B-C50C-407E-A947-70E740481C1C}">
-                                    <a14:useLocalDpi xmlns:a14="http://schemas.microsoft.com/office/drawing/2010/main" val="0"/>
-                                  </a:ext>
-                                </a:extLst>
-                              </a:blip>
-                              <a:stretch>
-                                <a:fillRect/>
-                              </a:stretch>
-                            </pic:blipFill>
-                            <pic:spPr>
-                              <a:xfrm>
-                                <a:off x="0" y="0"/>
-                                <a:ext cx="5704205" cy="2628900"/>
-                              </a:xfrm>
-                              <a:prstGeom prst="rect">
-                                <a:avLst/>
-                              </a:prstGeom>
-                            </pic:spPr>
-                          </pic:pic>
-                          <wps:wsp>
-                            <wps:cNvPr id="217" name="Text Box 2"/>
-                            <wps:cNvSpPr txBox="1">
-                              <a:spLocks noChangeArrowheads="1"/>
-                            </wps:cNvSpPr>
-                            <wps:spPr bwMode="auto">
-                              <a:xfrm>
-                                <a:off x="2598420" y="2461260"/>
-                                <a:ext cx="647700" cy="342900"/>
-                              </a:xfrm>
-                              <a:prstGeom prst="rect">
-                                <a:avLst/>
-                              </a:prstGeom>
-                              <a:noFill/>
-                              <a:ln w="9525">
-                                <a:noFill/>
-                                <a:miter lim="800000"/>
-                                <a:headEnd/>
-                                <a:tailEnd/>
-                              </a:ln>
-                            </wps:spPr>
-                            <wps:txbx>
-                              <w:txbxContent>
-                                <w:p>
-                                  <w:r>
-                                    <w:t>Time (s)</w:t>
-                                  </w:r>
-                                </w:p>
-                              </w:txbxContent>
-                            </wps:txbx>
-                            <wps:bodyPr rot="0" vert="horz" wrap="square" lIns="91440" tIns="45720" rIns="91440" bIns="45720" anchor="t" anchorCtr="0">
-                              <a:noAutofit/>
-                            </wps:bodyPr>
-                          </wps:wsp>
-                        </wpg:grpSp>
-                        <wps:wsp>
-                          <wps:cNvPr id="7" name="Text Box 2"/>
-                          <wps:cNvSpPr txBox="1">
-                            <a:spLocks noChangeArrowheads="1"/>
-                          </wps:cNvSpPr>
-                          <wps:spPr bwMode="auto">
-                            <a:xfrm rot="16200000">
-                              <a:off x="-365760" y="1072515"/>
-                              <a:ext cx="1074420" cy="342900"/>
-                            </a:xfrm>
-                            <a:prstGeom prst="rect">
-                              <a:avLst/>
-                            </a:prstGeom>
-                            <a:noFill/>
-                            <a:ln w="9525">
-                              <a:noFill/>
-                              <a:miter lim="800000"/>
-                              <a:headEnd/>
-                              <a:tailEnd/>
-                            </a:ln>
-                          </wps:spPr>
-                          <wps:txbx>
-                            <w:txbxContent>
-                              <w:p>
-                                <w:r>
-                                  <w:t>Angle (radians)</w:t>
-                                </w:r>
-                              </w:p>
-                            </w:txbxContent>
-                          </wps:txbx>
-                          <wps:bodyPr rot="0" vert="horz" wrap="square" lIns="91440" tIns="45720" rIns="91440" bIns="45720" anchor="t" anchorCtr="0">
-                            <a:noAutofit/>
-                          </wps:bodyPr>
-                        </wps:wsp>
-                      </wpg:grpSp>
-                      <wps:wsp>
-                        <wps:cNvPr id="10" name="Text Box 2"/>
-                        <wps:cNvSpPr txBox="1">
-                          <a:spLocks noChangeArrowheads="1"/>
-                        </wps:cNvSpPr>
-                        <wps:spPr bwMode="auto">
-                          <a:xfrm>
-                            <a:off x="1630680" y="0"/>
-                            <a:ext cx="2720340" cy="342900"/>
-                          </a:xfrm>
-                          <a:prstGeom prst="rect">
-                            <a:avLst/>
-                          </a:prstGeom>
-                          <a:noFill/>
-                          <a:ln w="9525">
-                            <a:noFill/>
-                            <a:miter lim="800000"/>
-                            <a:headEnd/>
-                            <a:tailEnd/>
-                          </a:ln>
-                        </wps:spPr>
-                        <wps:txbx>
-                          <w:txbxContent>
-                            <w:p>
-                              <w:r>
-                                <w:t>Actual and Estimated Trajectories for Joint 2</w:t>
-                              </w:r>
-                            </w:p>
-                          </w:txbxContent>
-                        </wps:txbx>
-                        <wps:bodyPr rot="0" vert="horz" wrap="square" lIns="91440" tIns="45720" rIns="91440" bIns="45720" anchor="t" anchorCtr="0">
-                          <a:noAutofit/>
-                        </wps:bodyPr>
-                      </wps:wsp>
-                    </wpg:wgp>
-                  </a:graphicData>
-                </a:graphic>
-              </wp:anchor>
-            </w:drawing>
-          </mc:Choice>
-          <mc:Fallback>
-            <w:pict>
-              <v:group w14:anchorId="54BE4183" id="Group 13" o:spid="_x0000_s1033" style="position:absolute;margin-left:-5.4pt;margin-top:7.2pt;width:457.1pt;height:237pt;z-index:251675648" coordsize="58051,30099" o:gfxdata="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">
-                <v:group id="Group 12" o:spid="_x0000_s1034" style="position:absolute;top:2057;width:58051;height:28042" coordsize="58051,28041" o:gfxdata="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">
-                  <v:group id="Group 11" o:spid="_x0000_s1035" style="position:absolute;left:1009;width:57042;height:28041" coordsize="57042,28041" o:gfxdata="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">
-                    <v:shape id="Picture 1" o:spid="_x0000_s1036" type="#_x0000_t75" alt="Chart, line chart&#10;&#10;Description automatically generated" style="position:absolute;width:57042;height:26289;visibility:visible;mso-wrap-style:square" o:gfxdata="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">
-                      <v:imagedata r:id="rId9" o:title="Chart, line chart&#10;&#10;Description automatically generated"/>
-                    </v:shape>
-                    <v:shape id="_x0000_s1037" type="#_x0000_t202" style="position:absolute;left:25984;top:24612;width:6477;height:3429;visibility:visible;mso-wrap-style:square;v-text-anchor:top" o:gfxdata="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" filled="f" stroked="f">
-                      <v:textbox>
-                        <w:txbxContent>
-                          <w:p>
-                            <w:r>
-                              <w:t>Time (s)</w:t>
-                            </w:r>
-                          </w:p>
-                        </w:txbxContent>
-                      </v:textbox>
-                    </v:shape>
-                  </v:group>
-                  <v:shape id="_x0000_s1038" type="#_x0000_t202" style="position:absolute;left:-3657;top:10724;width:10744;height:3429;rotation:-90;visibility:visible;mso-wrap-style:square;v-text-anchor:top" o:gfxdata="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" filled="f" stroked="f">
-                    <v:textbox>
-                      <w:txbxContent>
-                        <w:p>
-                          <w:r>
-                            <w:t>Angle (radians)</w:t>
-                          </w:r>
-                        </w:p>
-                      </w:txbxContent>
-                    </v:textbox>
-                  </v:shape>
-                </v:group>
-                <v:shape id="_x0000_s1039" type="#_x0000_t202" style="position:absolute;left:16306;width:27204;height:3429;visibility:visible;mso-wrap-style:square;v-text-anchor:top" o:gfxdata="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" filled="f" stroked="f">
-                  <v:textbox>
-                    <w:txbxContent>
-                      <w:p>
-                        <w:r>
-                          <w:t>Actual and Estimated Trajectories for Joint 2</w:t>
-                        </w:r>
-                      </w:p>
-                    </w:txbxContent>
-                  </v:textbox>
-                </v:shape>
-                <w10:wrap type="square"/>
-              </v:group>
-            </w:pict>
-          </mc:Fallback>
-        </mc:AlternateContent>
-      </w:r>
-    </w:p>
-    <w:p>
-      <w:r>
-        <w:t>For joint 4:</w:t>
-      </w:r>
-    </w:p>
-    <w:p>
+      </w:pPr>
       <w:r>
         <w:rPr>
-          <w:noProof/>
+          <w:b/>
+          <w:bCs/>
         </w:rPr>
-        <mc:AlternateContent>
-          <mc:Choice Requires="wps">
-            <w:drawing>
-              <wp:anchor distT="45720" distB="45720" distL="114300" distR="114300" simplePos="0" relativeHeight="251670528" behindDoc="0" locked="0" layoutInCell="1" allowOverlap="1" wp14:anchorId="50C9C891" wp14:editId="1446DB47">
-                <wp:simplePos x="0" y="0"/>
-                <wp:positionH relativeFrom="column">
-                  <wp:posOffset>403860</wp:posOffset>
-                </wp:positionH>
-                <wp:positionV relativeFrom="paragraph">
-                  <wp:posOffset>413385</wp:posOffset>
-                </wp:positionV>
-                <wp:extent cx="2720340" cy="342900"/>
-                <wp:effectExtent l="0" t="0" r="0" b="0"/>
-                <wp:wrapSquare wrapText="bothSides"/>
-                <wp:docPr id="8" name="Text Box 2"/>
-                <wp:cNvGraphicFramePr>
-                  <a:graphicFrameLocks xmlns:a="http://schemas.openxmlformats.org/drawingml/2006/main"/>
-                </wp:cNvGraphicFramePr>
-                <a:graphic xmlns:a="http://schemas.openxmlformats.org/drawingml/2006/main">
-                  <a:graphicData uri="http://schemas.microsoft.com/office/word/2010/wordprocessingShape">
-                    <wps:wsp>
-                      <wps:cNvSpPr txBox="1">
-                        <a:spLocks noChangeArrowheads="1"/>
-                      </wps:cNvSpPr>
-                      <wps:spPr bwMode="auto">
-                        <a:xfrm>
-                          <a:off x="0" y="0"/>
-                          <a:ext cx="2720340" cy="342900"/>
-                        </a:xfrm>
-                        <a:prstGeom prst="rect">
-                          <a:avLst/>
-                        </a:prstGeom>
-                        <a:noFill/>
-                        <a:ln w="9525">
-                          <a:noFill/>
-                          <a:miter lim="800000"/>
-                          <a:headEnd/>
-                          <a:tailEnd/>
-                        </a:ln>
-                      </wps:spPr>
-                      <wps:txbx>
-                        <w:txbxContent>
-                          <w:p>
-                            <w:r>
-                              <w:t>Actual and Estimated Trajectories for Joint 2</w:t>
-                            </w:r>
-                          </w:p>
-                        </w:txbxContent>
-                      </wps:txbx>
-                      <wps:bodyPr rot="0" vert="horz" wrap="square" lIns="91440" tIns="45720" rIns="91440" bIns="45720" anchor="t" anchorCtr="0">
-                        <a:noAutofit/>
-                      </wps:bodyPr>
-                    </wps:wsp>
-                  </a:graphicData>
-                </a:graphic>
-                <wp14:sizeRelH relativeFrom="margin">
-                  <wp14:pctWidth>0</wp14:pctWidth>
-                </wp14:sizeRelH>
-                <wp14:sizeRelV relativeFrom="margin">
-                  <wp14:pctHeight>0</wp14:pctHeight>
-                </wp14:sizeRelV>
-              </wp:anchor>
-            </w:drawing>
-          </mc:Choice>
-          <mc:Fallback>
-            <w:pict>
-              <v:shape w14:anchorId="50C9C891" id="Text Box 2" o:spid="_x0000_s1040" type="#_x0000_t202" style="position:absolute;margin-left:31.8pt;margin-top:32.55pt;width:214.2pt;height:27pt;z-index:251670528;visibility:visible;mso-wrap-style:square;mso-width-percent:0;mso-height-percent:0;mso-wrap-distance-left:9pt;mso-wrap-distance-top:3.6pt;mso-wrap-distance-right:9pt;mso-wrap-distance-bottom:3.6pt;mso-position-horizontal:absolute;mso-position-horizontal-relative:text;mso-position-vertical:absolute;mso-position-vertical-relative:text;mso-width-percent:0;mso-height-percent:0;mso-width-relative:margin;mso-height-relative:margin;v-text-anchor:top" o:gfxdata="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" filled="f" stroked="f">
-                <v:textbox>
-                  <w:txbxContent>
-                    <w:p>
-                      <w:r>
-                        <w:t>Actual and Estimated Trajectories for Joint 2</w:t>
-                      </w:r>
-                    </w:p>
-                  </w:txbxContent>
-                </v:textbox>
-                <w10:wrap type="square"/>
-              </v:shape>
-            </w:pict>
-          </mc:Fallback>
-        </mc:AlternateContent>
+        <w:lastRenderedPageBreak/>
+        <w:t>Question 2.</w:t>
       </w:r>
       <w:r>
         <w:rPr>
-          <w:noProof/>
+          <w:b/>
+          <w:bCs/>
         </w:rPr>
-        <mc:AlternateContent>
-          <mc:Choice Requires="wps">
-            <w:drawing>
-              <wp:anchor distT="45720" distB="45720" distL="114300" distR="114300" simplePos="0" relativeHeight="251658240" behindDoc="0" locked="0" layoutInCell="1" allowOverlap="1" wp14:anchorId="50B4AC0A" wp14:editId="5F0AAAE4">
-                <wp:simplePos x="0" y="0"/>
-                <wp:positionH relativeFrom="column">
-                  <wp:posOffset>495300</wp:posOffset>
-                </wp:positionH>
-                <wp:positionV relativeFrom="paragraph">
-                  <wp:posOffset>1171575</wp:posOffset>
-                </wp:positionV>
-                <wp:extent cx="647700" cy="342900"/>
-                <wp:effectExtent l="0" t="0" r="0" b="0"/>
-                <wp:wrapSquare wrapText="bothSides"/>
-                <wp:docPr id="3" name="Text Box 2"/>
-                <wp:cNvGraphicFramePr>
-                  <a:graphicFrameLocks xmlns:a="http://schemas.openxmlformats.org/drawingml/2006/main"/>
-                </wp:cNvGraphicFramePr>
-                <a:graphic xmlns:a="http://schemas.openxmlformats.org/drawingml/2006/main">
-                  <a:graphicData uri="http://schemas.microsoft.com/office/word/2010/wordprocessingShape">
-                    <wps:wsp>
-                      <wps:cNvSpPr txBox="1">
-                        <a:spLocks noChangeArrowheads="1"/>
-                      </wps:cNvSpPr>
-                      <wps:spPr bwMode="auto">
-                        <a:xfrm>
-                          <a:off x="0" y="0"/>
-                          <a:ext cx="647700" cy="342900"/>
-                        </a:xfrm>
-                        <a:prstGeom prst="rect">
-                          <a:avLst/>
-                        </a:prstGeom>
-                        <a:noFill/>
-                        <a:ln w="9525">
-                          <a:noFill/>
-                          <a:miter lim="800000"/>
-                          <a:headEnd/>
-                          <a:tailEnd/>
-                        </a:ln>
-                      </wps:spPr>
-                      <wps:txbx>
-                        <w:txbxContent>
-                          <w:p>
-                            <w:r>
-                              <w:t>Time (s)</w:t>
-                            </w:r>
-                          </w:p>
-                        </w:txbxContent>
-                      </wps:txbx>
-                      <wps:bodyPr rot="0" vert="horz" wrap="square" lIns="91440" tIns="45720" rIns="91440" bIns="45720" anchor="t" anchorCtr="0">
-                        <a:noAutofit/>
-                      </wps:bodyPr>
-                    </wps:wsp>
-                  </a:graphicData>
-                </a:graphic>
-                <wp14:sizeRelH relativeFrom="margin">
-                  <wp14:pctWidth>0</wp14:pctWidth>
-                </wp14:sizeRelH>
-                <wp14:sizeRelV relativeFrom="margin">
-                  <wp14:pctHeight>0</wp14:pctHeight>
-                </wp14:sizeRelV>
-              </wp:anchor>
-            </w:drawing>
-          </mc:Choice>
-          <mc:Fallback>
-            <w:pict>
-              <v:shape w14:anchorId="50B4AC0A" id="_x0000_s1041" type="#_x0000_t202" style="position:absolute;margin-left:39pt;margin-top:92.25pt;width:51pt;height:27pt;z-index:251658240;visibility:visible;mso-wrap-style:square;mso-width-percent:0;mso-height-percent:0;mso-wrap-distance-left:9pt;mso-wrap-distance-top:3.6pt;mso-wrap-distance-right:9pt;mso-wrap-distance-bottom:3.6pt;mso-position-horizontal:absolute;mso-position-horizontal-relative:text;mso-position-vertical:absolute;mso-position-vertical-relative:text;mso-width-percent:0;mso-height-percent:0;mso-width-relative:margin;mso-height-relative:margin;v-text-anchor:top" o:gfxdata="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" filled="f" stroked="f">
-                <v:textbox>
-                  <w:txbxContent>
-                    <w:p>
-                      <w:r>
-                        <w:t>Time (s)</w:t>
-                      </w:r>
-                    </w:p>
-                  </w:txbxContent>
-                </v:textbox>
-                <w10:wrap type="square"/>
-              </v:shape>
-            </w:pict>
-          </mc:Fallback>
-        </mc:AlternateContent>
-      </w:r>
-      <w:r>
-        <w:rPr>
-          <w:noProof/>
-        </w:rPr>
-        <mc:AlternateContent>
-          <mc:Choice Requires="wps">
-            <w:drawing>
-              <wp:anchor distT="45720" distB="45720" distL="114300" distR="114300" simplePos="0" relativeHeight="251663360" behindDoc="0" locked="0" layoutInCell="1" allowOverlap="1" wp14:anchorId="447028BD" wp14:editId="0EF395FE">
-                <wp:simplePos x="0" y="0"/>
-                <wp:positionH relativeFrom="column">
-                  <wp:posOffset>-158115</wp:posOffset>
-                </wp:positionH>
-                <wp:positionV relativeFrom="paragraph">
-                  <wp:posOffset>699770</wp:posOffset>
-                </wp:positionV>
-                <wp:extent cx="1074420" cy="342900"/>
-                <wp:effectExtent l="3810" t="0" r="0" b="0"/>
-                <wp:wrapSquare wrapText="bothSides"/>
-                <wp:docPr id="5" name="Text Box 2"/>
-                <wp:cNvGraphicFramePr>
-                  <a:graphicFrameLocks xmlns:a="http://schemas.openxmlformats.org/drawingml/2006/main"/>
-                </wp:cNvGraphicFramePr>
-                <a:graphic xmlns:a="http://schemas.openxmlformats.org/drawingml/2006/main">
-                  <a:graphicData uri="http://schemas.microsoft.com/office/word/2010/wordprocessingShape">
-                    <wps:wsp>
-                      <wps:cNvSpPr txBox="1">
-                        <a:spLocks noChangeArrowheads="1"/>
-                      </wps:cNvSpPr>
-                      <wps:spPr bwMode="auto">
-                        <a:xfrm rot="16200000">
-                          <a:off x="0" y="0"/>
-                          <a:ext cx="1074420" cy="342900"/>
-                        </a:xfrm>
-                        <a:prstGeom prst="rect">
-                          <a:avLst/>
-                        </a:prstGeom>
-                        <a:noFill/>
-                        <a:ln w="9525">
-                          <a:noFill/>
-                          <a:miter lim="800000"/>
-                          <a:headEnd/>
-                          <a:tailEnd/>
-                        </a:ln>
-                      </wps:spPr>
-                      <wps:txbx>
-                        <w:txbxContent>
-                          <w:p>
-                            <w:r>
-                              <w:t>Angle</w:t>
-                            </w:r>
-                            <w:r>
-                              <w:t xml:space="preserve"> (</w:t>
-                            </w:r>
-                            <w:r>
-                              <w:t>radians</w:t>
-                            </w:r>
-                            <w:r>
-                              <w:t>)</w:t>
-                            </w:r>
-                          </w:p>
-                        </w:txbxContent>
-                      </wps:txbx>
-                      <wps:bodyPr rot="0" vert="horz" wrap="square" lIns="91440" tIns="45720" rIns="91440" bIns="45720" anchor="t" anchorCtr="0">
-                        <a:noAutofit/>
-                      </wps:bodyPr>
-                    </wps:wsp>
-                  </a:graphicData>
-                </a:graphic>
-                <wp14:sizeRelH relativeFrom="margin">
-                  <wp14:pctWidth>0</wp14:pctWidth>
-                </wp14:sizeRelH>
-                <wp14:sizeRelV relativeFrom="margin">
-                  <wp14:pctHeight>0</wp14:pctHeight>
-                </wp14:sizeRelV>
-              </wp:anchor>
-            </w:drawing>
-          </mc:Choice>
-          <mc:Fallback>
-            <w:pict>
-              <v:shape w14:anchorId="447028BD" id="_x0000_s1042" type="#_x0000_t202" style="position:absolute;margin-left:-12.45pt;margin-top:55.1pt;width:84.6pt;height:27pt;rotation:-90;z-index:251663360;visibility:visible;mso-wrap-style:square;mso-width-percent:0;mso-height-percent:0;mso-wrap-distance-left:9pt;mso-wrap-distance-top:3.6pt;mso-wrap-distance-right:9pt;mso-wrap-distance-bottom:3.6pt;mso-position-horizontal:absolute;mso-position-horizontal-relative:text;mso-position-vertical:absolute;mso-position-vertical-relative:text;mso-width-percent:0;mso-height-percent:0;mso-width-relative:margin;mso-height-relative:margin;v-text-anchor:top" o:gfxdata="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" filled="f" stroked="f">
-                <v:textbox>
-                  <w:txbxContent>
-                    <w:p>
-                      <w:r>
-                        <w:t>Angle</w:t>
-                      </w:r>
-                      <w:r>
-                        <w:t xml:space="preserve"> (</w:t>
-                      </w:r>
-                      <w:r>
-                        <w:t>radians</w:t>
-                      </w:r>
-                      <w:r>
-                        <w:t>)</w:t>
-                      </w:r>
-                    </w:p>
-                  </w:txbxContent>
-                </v:textbox>
-                <w10:wrap type="square"/>
-              </v:shape>
-            </w:pict>
-          </mc:Fallback>
-        </mc:AlternateContent>
-      </w:r>
-      <w:r>
-        <w:t>&lt;&lt;add once it works&gt;&gt;</w:t>
-      </w:r>
+        <w:t>2</w:t>
+      </w:r>
+    </w:p>
+    <w:p>
+      <w:pPr>
+        <w:spacing w:line="240" w:lineRule="auto"/>
+      </w:pPr>
+    </w:p>
+    <w:p>
+      <w:pPr>
+        <w:spacing w:line="240" w:lineRule="auto"/>
+      </w:pPr>
+    </w:p>
+    <w:p>
+      <w:pPr>
+        <w:spacing w:line="240" w:lineRule="auto"/>
+      </w:pPr>
+    </w:p>
+    <w:p>
+      <w:pPr>
+        <w:spacing w:line="240" w:lineRule="auto"/>
+      </w:pPr>
+    </w:p>
+    <w:p>
+      <w:pPr>
+        <w:spacing w:line="240" w:lineRule="auto"/>
+      </w:pPr>
+    </w:p>
+    <w:p>
+      <w:pPr>
+        <w:spacing w:line="240" w:lineRule="auto"/>
+      </w:pPr>
+    </w:p>
+    <w:p>
+      <w:pPr>
+        <w:spacing w:line="240" w:lineRule="auto"/>
+      </w:pPr>
+    </w:p>
+    <w:p>
+      <w:pPr>
+        <w:spacing w:line="240" w:lineRule="auto"/>
+      </w:pPr>
+    </w:p>
+    <w:p>
+      <w:pPr>
+        <w:spacing w:line="240" w:lineRule="auto"/>
+      </w:pPr>
+    </w:p>
+    <w:p>
+      <w:pPr>
+        <w:spacing w:line="240" w:lineRule="auto"/>
+      </w:pPr>
+    </w:p>
+    <w:p>
+      <w:pPr>
+        <w:spacing w:line="240" w:lineRule="auto"/>
+      </w:pPr>
+    </w:p>
+    <w:p>
+      <w:pPr>
+        <w:spacing w:line="240" w:lineRule="auto"/>
+      </w:pPr>
+    </w:p>
+    <w:p>
+      <w:pPr>
+        <w:spacing w:line="240" w:lineRule="auto"/>
+      </w:pPr>
+    </w:p>
+    <w:p>
+      <w:pPr>
+        <w:spacing w:line="240" w:lineRule="auto"/>
+      </w:pPr>
+    </w:p>
+    <w:p>
+      <w:pPr>
+        <w:spacing w:line="240" w:lineRule="auto"/>
+      </w:pPr>
+    </w:p>
+    <w:p>
+      <w:pPr>
+        <w:spacing w:line="240" w:lineRule="auto"/>
+      </w:pPr>
+    </w:p>
+    <w:p>
+      <w:pPr>
+        <w:spacing w:line="240" w:lineRule="auto"/>
+      </w:pPr>
+    </w:p>
+    <w:p>
+      <w:pPr>
+        <w:spacing w:line="240" w:lineRule="auto"/>
+      </w:pPr>
+    </w:p>
+    <w:p>
+      <w:pPr>
+        <w:spacing w:line="240" w:lineRule="auto"/>
+      </w:pPr>
+    </w:p>
+    <w:p>
+      <w:pPr>
+        <w:spacing w:line="240" w:lineRule="auto"/>
+      </w:pPr>
+    </w:p>
+    <w:p>
+      <w:pPr>
+        <w:spacing w:line="240" w:lineRule="auto"/>
+      </w:pPr>
+    </w:p>
+    <w:p>
+      <w:pPr>
+        <w:spacing w:line="240" w:lineRule="auto"/>
+      </w:pPr>
+    </w:p>
+    <w:p>
+      <w:pPr>
+        <w:spacing w:line="240" w:lineRule="auto"/>
+      </w:pPr>
+    </w:p>
+    <w:p>
+      <w:pPr>
+        <w:spacing w:line="240" w:lineRule="auto"/>
+      </w:pPr>
+    </w:p>
+    <w:p>
+      <w:pPr>
+        <w:spacing w:line="240" w:lineRule="auto"/>
+      </w:pPr>
+    </w:p>
+    <w:p>
+      <w:pPr>
+        <w:spacing w:line="240" w:lineRule="auto"/>
+      </w:pPr>
+    </w:p>
+    <w:p>
+      <w:pPr>
+        <w:spacing w:line="240" w:lineRule="auto"/>
+      </w:pPr>
+    </w:p>
+    <w:p>
+      <w:pPr>
+        <w:spacing w:line="240" w:lineRule="auto"/>
+      </w:pPr>
     </w:p>
     <w:sectPr>
       <w:pgSz w:w="11906" w:h="16838"/>

</xml_diff>

<commit_message>
Completed report for 2.2
</commit_message>
<xml_diff>
--- a/s1817812_s1849401.docx
+++ b/s1817812_s1849401.docx
@@ -84,7 +84,7 @@
         <w:t xml:space="preserve">2.2:  Code - Both, Report - </w:t>
       </w:r>
       <w:r>
-        <w:t>??</w:t>
+        <w:t>Amy</w:t>
       </w:r>
     </w:p>
     <w:p>
@@ -334,7 +334,7 @@
         <mc:AlternateContent>
           <mc:Choice Requires="wpg">
             <w:drawing>
-              <wp:anchor distT="0" distB="0" distL="114300" distR="114300" simplePos="0" relativeHeight="251681792" behindDoc="0" locked="0" layoutInCell="1" allowOverlap="1" wp14:anchorId="5606D5A2" wp14:editId="0ED62BE8">
+              <wp:anchor distT="0" distB="0" distL="114300" distR="114300" simplePos="0" relativeHeight="251677696" behindDoc="0" locked="0" layoutInCell="1" allowOverlap="1" wp14:anchorId="5606D5A2" wp14:editId="079012EF">
                 <wp:simplePos x="0" y="0"/>
                 <wp:positionH relativeFrom="column">
                   <wp:posOffset>-152400</wp:posOffset>
@@ -871,7 +871,7 @@
           </mc:Choice>
           <mc:Fallback>
             <w:pict>
-              <v:group w14:anchorId="5606D5A2" id="Group 21" o:spid="_x0000_s1026" style="position:absolute;margin-left:-12pt;margin-top:6.2pt;width:475.2pt;height:691.2pt;z-index:251681792" coordsize="60350,87782" o:gfxdata="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">
+              <v:group w14:anchorId="5606D5A2" id="Group 21" o:spid="_x0000_s1026" style="position:absolute;margin-left:-12pt;margin-top:6.2pt;width:475.2pt;height:691.2pt;z-index:251677696" coordsize="60350,87782" o:gfxdata="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">
                 <v:group id="Group 13" o:spid="_x0000_s1027" style="position:absolute;left:1676;width:57836;height:29337" coordsize="58051,30099" o:gfxdata="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">
                   <v:group id="Group 12" o:spid="_x0000_s1028" style="position:absolute;top:2057;width:58051;height:28042" coordsize="58051,28041" o:gfxdata="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">
                     <v:group id="Group 11" o:spid="_x0000_s1029" style="position:absolute;left:1009;width:57042;height:28041" coordsize="57042,28041" o:gfxdata="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">
@@ -1041,10 +1041,441 @@
       </w:pPr>
       <w:r>
         <w:rPr>
+          <w:noProof/>
+        </w:rPr>
+        <w:lastRenderedPageBreak/>
+        <mc:AlternateContent>
+          <mc:Choice Requires="wpg">
+            <w:drawing>
+              <wp:anchor distT="0" distB="0" distL="114300" distR="114300" simplePos="0" relativeHeight="251694080" behindDoc="0" locked="0" layoutInCell="1" allowOverlap="1" wp14:anchorId="64518D38" wp14:editId="74688133">
+                <wp:simplePos x="0" y="0"/>
+                <wp:positionH relativeFrom="column">
+                  <wp:posOffset>-121920</wp:posOffset>
+                </wp:positionH>
+                <wp:positionV relativeFrom="paragraph">
+                  <wp:posOffset>281940</wp:posOffset>
+                </wp:positionV>
+                <wp:extent cx="5891530" cy="3060700"/>
+                <wp:effectExtent l="0" t="0" r="0" b="6350"/>
+                <wp:wrapSquare wrapText="bothSides"/>
+                <wp:docPr id="30" name="Group 30"/>
+                <wp:cNvGraphicFramePr/>
+                <a:graphic xmlns:a="http://schemas.openxmlformats.org/drawingml/2006/main">
+                  <a:graphicData uri="http://schemas.microsoft.com/office/word/2010/wordprocessingGroup">
+                    <wpg:wgp>
+                      <wpg:cNvGrpSpPr/>
+                      <wpg:grpSpPr>
+                        <a:xfrm>
+                          <a:off x="0" y="0"/>
+                          <a:ext cx="5891530" cy="3060700"/>
+                          <a:chOff x="0" y="0"/>
+                          <a:chExt cx="5891530" cy="3060700"/>
+                        </a:xfrm>
+                      </wpg:grpSpPr>
+                      <wps:wsp>
+                        <wps:cNvPr id="25" name="Text Box 2"/>
+                        <wps:cNvSpPr txBox="1">
+                          <a:spLocks noChangeArrowheads="1"/>
+                        </wps:cNvSpPr>
+                        <wps:spPr bwMode="auto">
+                          <a:xfrm>
+                            <a:off x="1501140" y="0"/>
+                            <a:ext cx="3185160" cy="386080"/>
+                          </a:xfrm>
+                          <a:prstGeom prst="rect">
+                            <a:avLst/>
+                          </a:prstGeom>
+                          <a:noFill/>
+                          <a:ln w="9525">
+                            <a:noFill/>
+                            <a:miter lim="800000"/>
+                            <a:headEnd/>
+                            <a:tailEnd/>
+                          </a:ln>
+                        </wps:spPr>
+                        <wps:txbx>
+                          <w:txbxContent>
+                            <w:p>
+                              <w:r>
+                                <w:t>Plot of x, y, and z coordinates of the target sphere</w:t>
+                              </w:r>
+                            </w:p>
+                          </w:txbxContent>
+                        </wps:txbx>
+                        <wps:bodyPr rot="0" vert="horz" wrap="square" lIns="91440" tIns="45720" rIns="91440" bIns="45720" anchor="t" anchorCtr="0">
+                          <a:spAutoFit/>
+                        </wps:bodyPr>
+                      </wps:wsp>
+                      <wpg:grpSp>
+                        <wpg:cNvPr id="29" name="Group 29"/>
+                        <wpg:cNvGrpSpPr/>
+                        <wpg:grpSpPr>
+                          <a:xfrm>
+                            <a:off x="0" y="220980"/>
+                            <a:ext cx="5891530" cy="2839720"/>
+                            <a:chOff x="0" y="0"/>
+                            <a:chExt cx="5891530" cy="2839720"/>
+                          </a:xfrm>
+                        </wpg:grpSpPr>
+                        <wpg:grpSp>
+                          <wpg:cNvPr id="28" name="Group 28"/>
+                          <wpg:cNvGrpSpPr/>
+                          <wpg:grpSpPr>
+                            <a:xfrm>
+                              <a:off x="160020" y="0"/>
+                              <a:ext cx="5731510" cy="2839720"/>
+                              <a:chOff x="0" y="0"/>
+                              <a:chExt cx="5731510" cy="2839720"/>
+                            </a:xfrm>
+                          </wpg:grpSpPr>
+                          <wpg:grpSp>
+                            <wpg:cNvPr id="27" name="Group 27"/>
+                            <wpg:cNvGrpSpPr/>
+                            <wpg:grpSpPr>
+                              <a:xfrm>
+                                <a:off x="0" y="0"/>
+                                <a:ext cx="5731510" cy="2642870"/>
+                                <a:chOff x="0" y="0"/>
+                                <a:chExt cx="5731510" cy="2642870"/>
+                              </a:xfrm>
+                            </wpg:grpSpPr>
+                            <pic:pic xmlns:pic="http://schemas.openxmlformats.org/drawingml/2006/picture">
+                              <pic:nvPicPr>
+                                <pic:cNvPr id="22" name="Picture 22" descr="A picture containing chart, application&#10;&#10;Description automatically generated"/>
+                                <pic:cNvPicPr>
+                                  <a:picLocks noChangeAspect="1"/>
+                                </pic:cNvPicPr>
+                              </pic:nvPicPr>
+                              <pic:blipFill>
+                                <a:blip r:embed="rId12">
+                                  <a:extLst>
+                                    <a:ext uri="{28A0092B-C50C-407E-A947-70E740481C1C}">
+                                      <a14:useLocalDpi xmlns:a14="http://schemas.microsoft.com/office/drawing/2010/main" val="0"/>
+                                    </a:ext>
+                                  </a:extLst>
+                                </a:blip>
+                                <a:stretch>
+                                  <a:fillRect/>
+                                </a:stretch>
+                              </pic:blipFill>
+                              <pic:spPr>
+                                <a:xfrm>
+                                  <a:off x="0" y="0"/>
+                                  <a:ext cx="5731510" cy="2642870"/>
+                                </a:xfrm>
+                                <a:prstGeom prst="rect">
+                                  <a:avLst/>
+                                </a:prstGeom>
+                              </pic:spPr>
+                            </pic:pic>
+                            <wps:wsp>
+                              <wps:cNvPr id="26" name="Text Box 2"/>
+                              <wps:cNvSpPr txBox="1">
+                                <a:spLocks noChangeArrowheads="1"/>
+                              </wps:cNvSpPr>
+                              <wps:spPr bwMode="auto">
+                                <a:xfrm>
+                                  <a:off x="563880" y="91440"/>
+                                  <a:ext cx="1005205" cy="381000"/>
+                                </a:xfrm>
+                                <a:prstGeom prst="rect">
+                                  <a:avLst/>
+                                </a:prstGeom>
+                                <a:solidFill>
+                                  <a:schemeClr val="bg1"/>
+                                </a:solidFill>
+                                <a:ln w="9525">
+                                  <a:noFill/>
+                                  <a:miter lim="800000"/>
+                                  <a:headEnd/>
+                                  <a:tailEnd/>
+                                </a:ln>
+                              </wps:spPr>
+                              <wps:txbx>
+                                <w:txbxContent>
+                                  <w:p>
+                                    <w:pPr>
+                                      <w:spacing w:after="0" w:line="240" w:lineRule="auto"/>
+                                      <w:rPr>
+                                        <w:sz w:val="14"/>
+                                        <w:szCs w:val="14"/>
+                                      </w:rPr>
+                                    </w:pPr>
+                                    <w:r>
+                                      <w:rPr>
+                                        <w:sz w:val="14"/>
+                                        <w:szCs w:val="14"/>
+                                      </w:rPr>
+                                      <w:t xml:space="preserve">X </w:t>
+                                    </w:r>
+                                    <w:r>
+                                      <w:rPr>
+                                        <w:sz w:val="14"/>
+                                        <w:szCs w:val="14"/>
+                                      </w:rPr>
+                                      <w:t>Trajectory</w:t>
+                                    </w:r>
+                                  </w:p>
+                                  <w:p>
+                                    <w:pPr>
+                                      <w:spacing w:after="0" w:line="240" w:lineRule="auto"/>
+                                      <w:rPr>
+                                        <w:sz w:val="14"/>
+                                        <w:szCs w:val="14"/>
+                                      </w:rPr>
+                                    </w:pPr>
+                                    <w:r>
+                                      <w:rPr>
+                                        <w:sz w:val="14"/>
+                                        <w:szCs w:val="14"/>
+                                      </w:rPr>
+                                      <w:t xml:space="preserve">Y </w:t>
+                                    </w:r>
+                                    <w:r>
+                                      <w:rPr>
+                                        <w:sz w:val="14"/>
+                                        <w:szCs w:val="14"/>
+                                      </w:rPr>
+                                      <w:t>Trajectory</w:t>
+                                    </w:r>
+                                  </w:p>
+                                  <w:p>
+                                    <w:pPr>
+                                      <w:spacing w:after="0" w:line="240" w:lineRule="auto"/>
+                                      <w:rPr>
+                                        <w:sz w:val="14"/>
+                                        <w:szCs w:val="14"/>
+                                      </w:rPr>
+                                    </w:pPr>
+                                    <w:r>
+                                      <w:rPr>
+                                        <w:sz w:val="14"/>
+                                        <w:szCs w:val="14"/>
+                                      </w:rPr>
+                                      <w:t xml:space="preserve">Z </w:t>
+                                    </w:r>
+                                    <w:r>
+                                      <w:rPr>
+                                        <w:sz w:val="14"/>
+                                        <w:szCs w:val="14"/>
+                                      </w:rPr>
+                                      <w:t>Trajectory</w:t>
+                                    </w:r>
+                                  </w:p>
+                                </w:txbxContent>
+                              </wps:txbx>
+                              <wps:bodyPr rot="0" vert="horz" wrap="square" lIns="36000" tIns="36000" rIns="91440" bIns="0" anchor="t" anchorCtr="0">
+                                <a:noAutofit/>
+                              </wps:bodyPr>
+                            </wps:wsp>
+                          </wpg:grpSp>
+                          <wps:wsp>
+                            <wps:cNvPr id="23" name="Text Box 2"/>
+                            <wps:cNvSpPr txBox="1">
+                              <a:spLocks noChangeArrowheads="1"/>
+                            </wps:cNvSpPr>
+                            <wps:spPr bwMode="auto">
+                              <a:xfrm>
+                                <a:off x="2773680" y="2453640"/>
+                                <a:ext cx="723900" cy="386080"/>
+                              </a:xfrm>
+                              <a:prstGeom prst="rect">
+                                <a:avLst/>
+                              </a:prstGeom>
+                              <a:noFill/>
+                              <a:ln w="9525">
+                                <a:noFill/>
+                                <a:miter lim="800000"/>
+                                <a:headEnd/>
+                                <a:tailEnd/>
+                              </a:ln>
+                            </wps:spPr>
+                            <wps:txbx>
+                              <w:txbxContent>
+                                <w:p>
+                                  <w:r>
+                                    <w:t>Time (s)</w:t>
+                                  </w:r>
+                                </w:p>
+                              </w:txbxContent>
+                            </wps:txbx>
+                            <wps:bodyPr rot="0" vert="horz" wrap="square" lIns="91440" tIns="45720" rIns="91440" bIns="45720" anchor="t" anchorCtr="0">
+                              <a:spAutoFit/>
+                            </wps:bodyPr>
+                          </wps:wsp>
+                        </wpg:grpSp>
+                        <wps:wsp>
+                          <wps:cNvPr id="24" name="Text Box 2"/>
+                          <wps:cNvSpPr txBox="1">
+                            <a:spLocks noChangeArrowheads="1"/>
+                          </wps:cNvSpPr>
+                          <wps:spPr bwMode="auto">
+                            <a:xfrm rot="16200000">
+                              <a:off x="-392430" y="1108710"/>
+                              <a:ext cx="1089660" cy="304800"/>
+                            </a:xfrm>
+                            <a:prstGeom prst="rect">
+                              <a:avLst/>
+                            </a:prstGeom>
+                            <a:noFill/>
+                            <a:ln w="9525">
+                              <a:noFill/>
+                              <a:miter lim="800000"/>
+                              <a:headEnd/>
+                              <a:tailEnd/>
+                            </a:ln>
+                          </wps:spPr>
+                          <wps:txbx>
+                            <w:txbxContent>
+                              <w:p>
+                                <w:r>
+                                  <w:t>Angle (radians)</w:t>
+                                </w:r>
+                              </w:p>
+                            </w:txbxContent>
+                          </wps:txbx>
+                          <wps:bodyPr rot="0" vert="horz" wrap="square" lIns="91440" tIns="45720" rIns="91440" bIns="45720" anchor="t" anchorCtr="0">
+                            <a:noAutofit/>
+                          </wps:bodyPr>
+                        </wps:wsp>
+                      </wpg:grpSp>
+                    </wpg:wgp>
+                  </a:graphicData>
+                </a:graphic>
+              </wp:anchor>
+            </w:drawing>
+          </mc:Choice>
+          <mc:Fallback>
+            <w:pict>
+              <v:group w14:anchorId="64518D38" id="Group 30" o:spid="_x0000_s1048" style="position:absolute;margin-left:-9.6pt;margin-top:22.2pt;width:463.9pt;height:241pt;z-index:251694080" coordsize="58915,30607" o:gfxdata="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">
+                <v:shape id="Text Box 2" o:spid="_x0000_s1049" type="#_x0000_t202" style="position:absolute;left:15011;width:31852;height:3860;visibility:visible;mso-wrap-style:square;v-text-anchor:top" o:gfxdata="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" filled="f" stroked="f">
+                  <v:textbox style="mso-fit-shape-to-text:t">
+                    <w:txbxContent>
+                      <w:p>
+                        <w:r>
+                          <w:t>Plot of x, y, and z coordinates of the target sphere</w:t>
+                        </w:r>
+                      </w:p>
+                    </w:txbxContent>
+                  </v:textbox>
+                </v:shape>
+                <v:group id="Group 29" o:spid="_x0000_s1050" style="position:absolute;top:2209;width:58915;height:28398" coordsize="58915,28397" o:gfxdata="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">
+                  <v:group id="Group 28" o:spid="_x0000_s1051" style="position:absolute;left:1600;width:57315;height:28397" coordsize="57315,28397" o:gfxdata="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">
+                    <v:group id="Group 27" o:spid="_x0000_s1052" style="position:absolute;width:57315;height:26428" coordsize="57315,26428" o:gfxdata="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">
+                      <v:shape id="Picture 22" o:spid="_x0000_s1053" type="#_x0000_t75" alt="A picture containing chart, application&#10;&#10;Description automatically generated" style="position:absolute;width:57315;height:26428;visibility:visible;mso-wrap-style:square" o:gfxdata="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">
+                        <v:imagedata r:id="rId13" o:title="A picture containing chart, application&#10;&#10;Description automatically generated"/>
+                      </v:shape>
+                      <v:shape id="Text Box 2" o:spid="_x0000_s1054" type="#_x0000_t202" style="position:absolute;left:5638;top:914;width:10052;height:3810;visibility:visible;mso-wrap-style:square;v-text-anchor:top" o:gfxdata="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" fillcolor="white [3212]" stroked="f">
+                        <v:textbox inset="1mm,1mm,,0">
+                          <w:txbxContent>
+                            <w:p>
+                              <w:pPr>
+                                <w:spacing w:after="0" w:line="240" w:lineRule="auto"/>
+                                <w:rPr>
+                                  <w:sz w:val="14"/>
+                                  <w:szCs w:val="14"/>
+                                </w:rPr>
+                              </w:pPr>
+                              <w:r>
+                                <w:rPr>
+                                  <w:sz w:val="14"/>
+                                  <w:szCs w:val="14"/>
+                                </w:rPr>
+                                <w:t xml:space="preserve">X </w:t>
+                              </w:r>
+                              <w:r>
+                                <w:rPr>
+                                  <w:sz w:val="14"/>
+                                  <w:szCs w:val="14"/>
+                                </w:rPr>
+                                <w:t>Trajectory</w:t>
+                              </w:r>
+                            </w:p>
+                            <w:p>
+                              <w:pPr>
+                                <w:spacing w:after="0" w:line="240" w:lineRule="auto"/>
+                                <w:rPr>
+                                  <w:sz w:val="14"/>
+                                  <w:szCs w:val="14"/>
+                                </w:rPr>
+                              </w:pPr>
+                              <w:r>
+                                <w:rPr>
+                                  <w:sz w:val="14"/>
+                                  <w:szCs w:val="14"/>
+                                </w:rPr>
+                                <w:t xml:space="preserve">Y </w:t>
+                              </w:r>
+                              <w:r>
+                                <w:rPr>
+                                  <w:sz w:val="14"/>
+                                  <w:szCs w:val="14"/>
+                                </w:rPr>
+                                <w:t>Trajectory</w:t>
+                              </w:r>
+                            </w:p>
+                            <w:p>
+                              <w:pPr>
+                                <w:spacing w:after="0" w:line="240" w:lineRule="auto"/>
+                                <w:rPr>
+                                  <w:sz w:val="14"/>
+                                  <w:szCs w:val="14"/>
+                                </w:rPr>
+                              </w:pPr>
+                              <w:r>
+                                <w:rPr>
+                                  <w:sz w:val="14"/>
+                                  <w:szCs w:val="14"/>
+                                </w:rPr>
+                                <w:t xml:space="preserve">Z </w:t>
+                              </w:r>
+                              <w:r>
+                                <w:rPr>
+                                  <w:sz w:val="14"/>
+                                  <w:szCs w:val="14"/>
+                                </w:rPr>
+                                <w:t>Trajectory</w:t>
+                              </w:r>
+                            </w:p>
+                          </w:txbxContent>
+                        </v:textbox>
+                      </v:shape>
+                    </v:group>
+                    <v:shape id="Text Box 2" o:spid="_x0000_s1055" type="#_x0000_t202" style="position:absolute;left:27736;top:24536;width:7239;height:3861;visibility:visible;mso-wrap-style:square;v-text-anchor:top" o:gfxdata="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" filled="f" stroked="f">
+                      <v:textbox style="mso-fit-shape-to-text:t">
+                        <w:txbxContent>
+                          <w:p>
+                            <w:r>
+                              <w:t>Time (s)</w:t>
+                            </w:r>
+                          </w:p>
+                        </w:txbxContent>
+                      </v:textbox>
+                    </v:shape>
+                  </v:group>
+                  <v:shape id="Text Box 2" o:spid="_x0000_s1056" type="#_x0000_t202" style="position:absolute;left:-3925;top:11087;width:10897;height:3048;rotation:-90;visibility:visible;mso-wrap-style:square;v-text-anchor:top" o:gfxdata="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" filled="f" stroked="f">
+                    <v:textbox>
+                      <w:txbxContent>
+                        <w:p>
+                          <w:r>
+                            <w:t>Angle (radians)</w:t>
+                          </w:r>
+                        </w:p>
+                      </w:txbxContent>
+                    </v:textbox>
+                  </v:shape>
+                </v:group>
+                <w10:wrap type="square"/>
+              </v:group>
+            </w:pict>
+          </mc:Fallback>
+        </mc:AlternateContent>
+      </w:r>
+      <w:r>
+        <w:rPr>
           <w:b/>
           <w:bCs/>
         </w:rPr>
-        <w:lastRenderedPageBreak/>
         <w:t>Question 2.</w:t>
       </w:r>
       <w:r>
@@ -1059,141 +1490,70 @@
       <w:pPr>
         <w:spacing w:line="240" w:lineRule="auto"/>
       </w:pPr>
+      <w:r>
+        <w:t>When finding the target, t</w:t>
+      </w:r>
+      <w:r>
+        <w:t xml:space="preserve">he image is converted to HSV, </w:t>
+      </w:r>
+      <w:r>
+        <w:t xml:space="preserve">and </w:t>
+      </w:r>
+      <w:r>
+        <w:t xml:space="preserve">then </w:t>
+      </w:r>
+      <w:r>
+        <w:t>the orange parts of the image are isolated</w:t>
+      </w:r>
+      <w:r>
+        <w:t xml:space="preserve">. The </w:t>
+      </w:r>
+      <w:r>
+        <w:t xml:space="preserve">original </w:t>
+      </w:r>
+      <w:r>
+        <w:t xml:space="preserve">image </w:t>
+      </w:r>
+      <w:r>
+        <w:t xml:space="preserve">is then </w:t>
+      </w:r>
+      <w:r>
+        <w:t>converted to grayscale</w:t>
+      </w:r>
+      <w:r>
+        <w:t>, and then masked to create a grayscale image where the orange areas are again isolated,</w:t>
+      </w:r>
+      <w:r>
+        <w:t xml:space="preserve"> so that OpenCV’s </w:t>
+      </w:r>
+      <w:proofErr w:type="spellStart"/>
+      <w:r>
+        <w:t>HoughCircles</w:t>
+      </w:r>
+      <w:proofErr w:type="spellEnd"/>
+      <w:r>
+        <w:t xml:space="preserve"> method can detect the </w:t>
+      </w:r>
+      <w:r>
+        <w:t xml:space="preserve">orange </w:t>
+      </w:r>
+      <w:r>
+        <w:t>circles in the image. The circle found by this image</w:t>
+      </w:r>
+      <w:r>
+        <w:t xml:space="preserve"> will be the orange circle in the original image, which is the target. The (x, y) coordinates of the centre of this circle are then returned. This is repeated for the images received by both cameras</w:t>
+      </w:r>
+      <w:r>
+        <w:t xml:space="preserve"> in order to get the position of the target in the 3d space, by converting the positions from pixels to meters, and combining the x, y and z coordinates, as we did in part 1.</w:t>
+      </w:r>
     </w:p>
     <w:p>
       <w:pPr>
         <w:spacing w:line="240" w:lineRule="auto"/>
       </w:pPr>
-    </w:p>
-    <w:p>
-      <w:pPr>
-        <w:spacing w:line="240" w:lineRule="auto"/>
-      </w:pPr>
-    </w:p>
-    <w:p>
-      <w:pPr>
-        <w:spacing w:line="240" w:lineRule="auto"/>
-      </w:pPr>
-    </w:p>
-    <w:p>
-      <w:pPr>
-        <w:spacing w:line="240" w:lineRule="auto"/>
-      </w:pPr>
-    </w:p>
-    <w:p>
-      <w:pPr>
-        <w:spacing w:line="240" w:lineRule="auto"/>
-      </w:pPr>
-    </w:p>
-    <w:p>
-      <w:pPr>
-        <w:spacing w:line="240" w:lineRule="auto"/>
-      </w:pPr>
-    </w:p>
-    <w:p>
-      <w:pPr>
-        <w:spacing w:line="240" w:lineRule="auto"/>
-      </w:pPr>
-    </w:p>
-    <w:p>
-      <w:pPr>
-        <w:spacing w:line="240" w:lineRule="auto"/>
-      </w:pPr>
-    </w:p>
-    <w:p>
-      <w:pPr>
-        <w:spacing w:line="240" w:lineRule="auto"/>
-      </w:pPr>
-    </w:p>
-    <w:p>
-      <w:pPr>
-        <w:spacing w:line="240" w:lineRule="auto"/>
-      </w:pPr>
-    </w:p>
-    <w:p>
-      <w:pPr>
-        <w:spacing w:line="240" w:lineRule="auto"/>
-      </w:pPr>
-    </w:p>
-    <w:p>
-      <w:pPr>
-        <w:spacing w:line="240" w:lineRule="auto"/>
-      </w:pPr>
-    </w:p>
-    <w:p>
-      <w:pPr>
-        <w:spacing w:line="240" w:lineRule="auto"/>
-      </w:pPr>
-    </w:p>
-    <w:p>
-      <w:pPr>
-        <w:spacing w:line="240" w:lineRule="auto"/>
-      </w:pPr>
-    </w:p>
-    <w:p>
-      <w:pPr>
-        <w:spacing w:line="240" w:lineRule="auto"/>
-      </w:pPr>
-    </w:p>
-    <w:p>
-      <w:pPr>
-        <w:spacing w:line="240" w:lineRule="auto"/>
-      </w:pPr>
-    </w:p>
-    <w:p>
-      <w:pPr>
-        <w:spacing w:line="240" w:lineRule="auto"/>
-      </w:pPr>
-    </w:p>
-    <w:p>
-      <w:pPr>
-        <w:spacing w:line="240" w:lineRule="auto"/>
-      </w:pPr>
-    </w:p>
-    <w:p>
-      <w:pPr>
-        <w:spacing w:line="240" w:lineRule="auto"/>
-      </w:pPr>
-    </w:p>
-    <w:p>
-      <w:pPr>
-        <w:spacing w:line="240" w:lineRule="auto"/>
-      </w:pPr>
-    </w:p>
-    <w:p>
-      <w:pPr>
-        <w:spacing w:line="240" w:lineRule="auto"/>
-      </w:pPr>
-    </w:p>
-    <w:p>
-      <w:pPr>
-        <w:spacing w:line="240" w:lineRule="auto"/>
-      </w:pPr>
-    </w:p>
-    <w:p>
-      <w:pPr>
-        <w:spacing w:line="240" w:lineRule="auto"/>
-      </w:pPr>
-    </w:p>
-    <w:p>
-      <w:pPr>
-        <w:spacing w:line="240" w:lineRule="auto"/>
-      </w:pPr>
-    </w:p>
-    <w:p>
-      <w:pPr>
-        <w:spacing w:line="240" w:lineRule="auto"/>
-      </w:pPr>
-    </w:p>
-    <w:p>
-      <w:pPr>
-        <w:spacing w:line="240" w:lineRule="auto"/>
-      </w:pPr>
-    </w:p>
-    <w:p>
-      <w:pPr>
-        <w:spacing w:line="240" w:lineRule="auto"/>
-      </w:pPr>
+      <w:r>
+        <w:t>The sources of error in our measurements come when the target sphere is obscured by the orange rectangle, as it becomes difficult to differentiate the two objects of the same colour when they are overlapping. This is known as occlusion. Occlusion also occurs when the target sphere is obscured by the robot itself, as the algorithm cannot detect a circle that is not visible.</w:t>
+      </w:r>
     </w:p>
     <w:sectPr>
       <w:pgSz w:w="11906" w:h="16838"/>

</xml_diff>

<commit_message>
Completed report for 3.1
</commit_message>
<xml_diff>
--- a/s1817812_s1849401.docx
+++ b/s1817812_s1849401.docx
@@ -81,10 +81,42 @@
         <w:spacing w:line="240" w:lineRule="auto"/>
       </w:pPr>
       <w:r>
-        <w:t xml:space="preserve">2.2:  Code - Both, Report - </w:t>
+        <w:t xml:space="preserve">2.2:  Code - Both, Report </w:t>
+      </w:r>
+      <w:r>
+        <w:t>–</w:t>
+      </w:r>
+      <w:r>
+        <w:t xml:space="preserve"> </w:t>
       </w:r>
       <w:r>
         <w:t>Amy</w:t>
+      </w:r>
+    </w:p>
+    <w:p>
+      <w:pPr>
+        <w:pStyle w:val="ListParagraph"/>
+        <w:numPr>
+          <w:ilvl w:val="0"/>
+          <w:numId w:val="2"/>
+        </w:numPr>
+        <w:spacing w:line="240" w:lineRule="auto"/>
+      </w:pPr>
+      <w:r>
+        <w:t>3.1:  Calculating K Matrix – Both, Generating Values – Alasdair, Report – Amy</w:t>
+      </w:r>
+    </w:p>
+    <w:p>
+      <w:pPr>
+        <w:pStyle w:val="ListParagraph"/>
+        <w:numPr>
+          <w:ilvl w:val="0"/>
+          <w:numId w:val="2"/>
+        </w:numPr>
+        <w:spacing w:line="240" w:lineRule="auto"/>
+      </w:pPr>
+      <w:r>
+        <w:t xml:space="preserve">3.2:  </w:t>
       </w:r>
     </w:p>
     <w:p>
@@ -112,7 +144,7 @@
         </w:rPr>
         <w:t xml:space="preserve"> </w:t>
       </w:r>
-      <w:hyperlink r:id="rId5" w:history="1">
+      <w:hyperlink r:id="rId7" w:history="1">
         <w:r>
           <w:rPr>
             <w:rStyle w:val="Hyperlink"/>
@@ -276,11 +308,6 @@
       <w:r>
         <w:t>.</w:t>
       </w:r>
-    </w:p>
-    <w:p>
-      <w:pPr>
-        <w:spacing w:line="240" w:lineRule="auto"/>
-      </w:pPr>
     </w:p>
     <w:p>
       <w:pPr>
@@ -400,7 +427,7 @@
                                 </pic:cNvPicPr>
                               </pic:nvPicPr>
                               <pic:blipFill>
-                                <a:blip r:embed="rId6">
+                                <a:blip r:embed="rId8">
                                   <a:extLst>
                                     <a:ext uri="{28A0092B-C50C-407E-A947-70E740481C1C}">
                                       <a14:useLocalDpi xmlns:a14="http://schemas.microsoft.com/office/drawing/2010/main" val="0"/>
@@ -601,7 +628,7 @@
                                 </pic:cNvPicPr>
                               </pic:nvPicPr>
                               <pic:blipFill>
-                                <a:blip r:embed="rId7">
+                                <a:blip r:embed="rId9">
                                   <a:extLst>
                                     <a:ext uri="{28A0092B-C50C-407E-A947-70E740481C1C}">
                                       <a14:useLocalDpi xmlns:a14="http://schemas.microsoft.com/office/drawing/2010/main" val="0"/>
@@ -768,7 +795,7 @@
                                 </pic:cNvPicPr>
                               </pic:nvPicPr>
                               <pic:blipFill>
-                                <a:blip r:embed="rId8">
+                                <a:blip r:embed="rId10">
                                   <a:extLst>
                                     <a:ext uri="{28A0092B-C50C-407E-A947-70E740481C1C}">
                                       <a14:useLocalDpi xmlns:a14="http://schemas.microsoft.com/office/drawing/2010/main" val="0"/>
@@ -895,7 +922,7 @@
                         <o:lock v:ext="edit" aspectratio="t"/>
                       </v:shapetype>
                       <v:shape id="Picture 1" o:spid="_x0000_s1030" type="#_x0000_t75" alt="Chart, line chart&#10;&#10;Description automatically generated" style="position:absolute;width:57042;height:26289;visibility:visible;mso-wrap-style:square" o:gfxdata="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">
-                        <v:imagedata r:id="rId9" o:title="Chart, line chart&#10;&#10;Description automatically generated"/>
+                        <v:imagedata r:id="rId11" o:title="Chart, line chart&#10;&#10;Description automatically generated"/>
                       </v:shape>
                       <v:shapetype id="_x0000_t202" coordsize="21600,21600" o:spt="202" path="m,l,21600r21600,l21600,xe">
                         <v:stroke joinstyle="miter"/>
@@ -952,7 +979,7 @@
                   <v:group id="Group 17" o:spid="_x0000_s1036" style="position:absolute;top:2362;width:58781;height:28194" coordsize="58781,28194" o:gfxdata="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">
                     <v:group id="Group 16" o:spid="_x0000_s1037" style="position:absolute;left:1466;width:57315;height:28194" coordsize="57315,28194" o:gfxdata="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">
                       <v:shape id="Picture 2" o:spid="_x0000_s1038" type="#_x0000_t75" alt="Chart, line chart&#10;&#10;Description automatically generated" style="position:absolute;width:57315;height:26428;visibility:visible;mso-wrap-style:square" o:gfxdata="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">
-                        <v:imagedata r:id="rId10" o:title="Chart, line chart&#10;&#10;Description automatically generated"/>
+                        <v:imagedata r:id="rId12" o:title="Chart, line chart&#10;&#10;Description automatically generated"/>
                       </v:shape>
                       <v:shape id="Text Box 2" o:spid="_x0000_s1039" type="#_x0000_t202" style="position:absolute;left:27889;top:24765;width:6477;height:3429;visibility:visible;mso-wrap-style:square;v-text-anchor:top" o:gfxdata="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" filled="f" stroked="f">
                         <v:textbox>
@@ -994,7 +1021,7 @@
                         </v:textbox>
                       </v:shape>
                       <v:shape id="Picture 14" o:spid="_x0000_s1045" type="#_x0000_t75" alt="Chart, scatter chart&#10;&#10;Description automatically generated" style="position:absolute;left:2076;width:57315;height:26428;visibility:visible;mso-wrap-style:square" o:gfxdata="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">
-                        <v:imagedata r:id="rId11" o:title="Chart, scatter chart&#10;&#10;Description automatically generated"/>
+                        <v:imagedata r:id="rId13" o:title="Chart, scatter chart&#10;&#10;Description automatically generated"/>
                       </v:shape>
                     </v:group>
                     <v:shape id="Text Box 2" o:spid="_x0000_s1046" type="#_x0000_t202" style="position:absolute;left:30022;top:25298;width:6477;height:3429;visibility:visible;mso-wrap-style:square;v-text-anchor:top" o:gfxdata="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" filled="f" stroked="f">
@@ -1147,7 +1174,7 @@
                                 </pic:cNvPicPr>
                               </pic:nvPicPr>
                               <pic:blipFill>
-                                <a:blip r:embed="rId12">
+                                <a:blip r:embed="rId14">
                                   <a:extLst>
                                     <a:ext uri="{28A0092B-C50C-407E-A947-70E740481C1C}">
                                       <a14:useLocalDpi xmlns:a14="http://schemas.microsoft.com/office/drawing/2010/main" val="0"/>
@@ -1195,7 +1222,7 @@
                                 <w:txbxContent>
                                   <w:p>
                                     <w:pPr>
-                                      <w:spacing w:after="0" w:line="240" w:lineRule="auto"/>
+                                      <w:spacing w:before="240" w:after="0" w:line="240" w:lineRule="auto"/>
                                       <w:rPr>
                                         <w:sz w:val="14"/>
                                         <w:szCs w:val="14"/>
@@ -1218,7 +1245,7 @@
                                   </w:p>
                                   <w:p>
                                     <w:pPr>
-                                      <w:spacing w:after="0" w:line="240" w:lineRule="auto"/>
+                                      <w:spacing w:before="240" w:after="0" w:line="240" w:lineRule="auto"/>
                                       <w:rPr>
                                         <w:sz w:val="14"/>
                                         <w:szCs w:val="14"/>
@@ -1241,7 +1268,7 @@
                                   </w:p>
                                   <w:p>
                                     <w:pPr>
-                                      <w:spacing w:after="0" w:line="240" w:lineRule="auto"/>
+                                      <w:spacing w:before="240" w:after="0" w:line="240" w:lineRule="auto"/>
                                       <w:rPr>
                                         <w:sz w:val="14"/>
                                         <w:szCs w:val="14"/>
@@ -1363,14 +1390,14 @@
                   <v:group id="Group 28" o:spid="_x0000_s1051" style="position:absolute;left:1600;width:57315;height:28397" coordsize="57315,28397" o:gfxdata="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">
                     <v:group id="Group 27" o:spid="_x0000_s1052" style="position:absolute;width:57315;height:26428" coordsize="57315,26428" o:gfxdata="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">
                       <v:shape id="Picture 22" o:spid="_x0000_s1053" type="#_x0000_t75" alt="A picture containing chart, application&#10;&#10;Description automatically generated" style="position:absolute;width:57315;height:26428;visibility:visible;mso-wrap-style:square" o:gfxdata="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">
-                        <v:imagedata r:id="rId13" o:title="A picture containing chart, application&#10;&#10;Description automatically generated"/>
+                        <v:imagedata r:id="rId15" o:title="A picture containing chart, application&#10;&#10;Description automatically generated"/>
                       </v:shape>
                       <v:shape id="Text Box 2" o:spid="_x0000_s1054" type="#_x0000_t202" style="position:absolute;left:5638;top:914;width:10052;height:3810;visibility:visible;mso-wrap-style:square;v-text-anchor:top" o:gfxdata="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" fillcolor="white [3212]" stroked="f">
                         <v:textbox inset="1mm,1mm,,0">
                           <w:txbxContent>
                             <w:p>
                               <w:pPr>
-                                <w:spacing w:after="0" w:line="240" w:lineRule="auto"/>
+                                <w:spacing w:before="240" w:after="0" w:line="240" w:lineRule="auto"/>
                                 <w:rPr>
                                   <w:sz w:val="14"/>
                                   <w:szCs w:val="14"/>
@@ -1393,7 +1420,7 @@
                             </w:p>
                             <w:p>
                               <w:pPr>
-                                <w:spacing w:after="0" w:line="240" w:lineRule="auto"/>
+                                <w:spacing w:before="240" w:after="0" w:line="240" w:lineRule="auto"/>
                                 <w:rPr>
                                   <w:sz w:val="14"/>
                                   <w:szCs w:val="14"/>
@@ -1416,7 +1443,7 @@
                             </w:p>
                             <w:p>
                               <w:pPr>
-                                <w:spacing w:after="0" w:line="240" w:lineRule="auto"/>
+                                <w:spacing w:before="240" w:after="0" w:line="240" w:lineRule="auto"/>
                                 <w:rPr>
                                   <w:sz w:val="14"/>
                                   <w:szCs w:val="14"/>
@@ -1555,7 +1582,2019 @@
         <w:t>The sources of error in our measurements come when the target sphere is obscured by the orange rectangle, as it becomes difficult to differentiate the two objects of the same colour when they are overlapping. This is known as occlusion. Occlusion also occurs when the target sphere is obscured by the robot itself, as the algorithm cannot detect a circle that is not visible.</w:t>
       </w:r>
     </w:p>
+    <w:p>
+      <w:pPr>
+        <w:spacing w:line="240" w:lineRule="auto"/>
+        <w:rPr>
+          <w:b/>
+          <w:bCs/>
+        </w:rPr>
+      </w:pPr>
+      <w:r>
+        <w:rPr>
+          <w:b/>
+          <w:bCs/>
+        </w:rPr>
+        <w:t>Question 3.1</w:t>
+      </w:r>
+    </w:p>
+    <w:p>
+      <w:pPr>
+        <w:spacing w:line="240" w:lineRule="auto"/>
+      </w:pPr>
+      <w:r>
+        <w:t xml:space="preserve">Our Forwards Kinematics equation is as follows, where </w:t>
+      </w:r>
+      <m:oMath>
+        <m:sSub>
+          <m:sSubPr>
+            <m:ctrlPr>
+              <w:rPr>
+                <w:rFonts w:ascii="Cambria Math" w:hAnsi="Cambria Math"/>
+                <w:i/>
+              </w:rPr>
+            </m:ctrlPr>
+          </m:sSubPr>
+          <m:e>
+            <m:r>
+              <w:rPr>
+                <w:rFonts w:ascii="Cambria Math" w:hAnsi="Cambria Math"/>
+              </w:rPr>
+              <m:t>sθ</m:t>
+            </m:r>
+          </m:e>
+          <m:sub>
+            <m:r>
+              <w:rPr>
+                <w:rFonts w:ascii="Cambria Math" w:hAnsi="Cambria Math"/>
+              </w:rPr>
+              <m:t>n</m:t>
+            </m:r>
+          </m:sub>
+        </m:sSub>
+      </m:oMath>
+      <w:r>
+        <w:rPr>
+          <w:rFonts w:eastAsiaTheme="minorEastAsia"/>
+        </w:rPr>
+        <w:t xml:space="preserve"> represents </w:t>
+      </w:r>
+      <m:oMath>
+        <m:sSub>
+          <m:sSubPr>
+            <m:ctrlPr>
+              <w:rPr>
+                <w:rFonts w:ascii="Cambria Math" w:hAnsi="Cambria Math"/>
+                <w:i/>
+              </w:rPr>
+            </m:ctrlPr>
+          </m:sSubPr>
+          <m:e>
+            <m:func>
+              <m:funcPr>
+                <m:ctrlPr>
+                  <w:rPr>
+                    <w:rFonts w:ascii="Cambria Math" w:hAnsi="Cambria Math"/>
+                    <w:i/>
+                  </w:rPr>
+                </m:ctrlPr>
+              </m:funcPr>
+              <m:fName>
+                <m:r>
+                  <m:rPr>
+                    <m:sty m:val="p"/>
+                  </m:rPr>
+                  <w:rPr>
+                    <w:rFonts w:ascii="Cambria Math" w:hAnsi="Cambria Math"/>
+                  </w:rPr>
+                  <m:t>sin</m:t>
+                </m:r>
+              </m:fName>
+              <m:e>
+                <m:r>
+                  <w:rPr>
+                    <w:rFonts w:ascii="Cambria Math" w:hAnsi="Cambria Math"/>
+                  </w:rPr>
+                  <m:t>θ</m:t>
+                </m:r>
+              </m:e>
+            </m:func>
+          </m:e>
+          <m:sub>
+            <m:r>
+              <w:rPr>
+                <w:rFonts w:ascii="Cambria Math" w:hAnsi="Cambria Math"/>
+              </w:rPr>
+              <m:t>n</m:t>
+            </m:r>
+          </m:sub>
+        </m:sSub>
+      </m:oMath>
+      <w:r>
+        <w:rPr>
+          <w:rFonts w:eastAsiaTheme="minorEastAsia"/>
+        </w:rPr>
+        <w:t xml:space="preserve">, and </w:t>
+      </w:r>
+      <m:oMath>
+        <m:sSub>
+          <m:sSubPr>
+            <m:ctrlPr>
+              <w:rPr>
+                <w:rFonts w:ascii="Cambria Math" w:hAnsi="Cambria Math"/>
+                <w:i/>
+              </w:rPr>
+            </m:ctrlPr>
+          </m:sSubPr>
+          <m:e>
+            <m:r>
+              <w:rPr>
+                <w:rFonts w:ascii="Cambria Math" w:hAnsi="Cambria Math"/>
+              </w:rPr>
+              <m:t>cθ</m:t>
+            </m:r>
+          </m:e>
+          <m:sub>
+            <m:r>
+              <w:rPr>
+                <w:rFonts w:ascii="Cambria Math" w:hAnsi="Cambria Math"/>
+              </w:rPr>
+              <m:t>n</m:t>
+            </m:r>
+          </m:sub>
+        </m:sSub>
+      </m:oMath>
+      <w:r>
+        <w:rPr>
+          <w:rFonts w:eastAsiaTheme="minorEastAsia"/>
+        </w:rPr>
+        <w:t xml:space="preserve"> represents </w:t>
+      </w:r>
+      <m:oMath>
+        <m:sSub>
+          <m:sSubPr>
+            <m:ctrlPr>
+              <w:rPr>
+                <w:rFonts w:ascii="Cambria Math" w:hAnsi="Cambria Math"/>
+                <w:i/>
+              </w:rPr>
+            </m:ctrlPr>
+          </m:sSubPr>
+          <m:e>
+            <m:func>
+              <m:funcPr>
+                <m:ctrlPr>
+                  <w:rPr>
+                    <w:rFonts w:ascii="Cambria Math" w:hAnsi="Cambria Math"/>
+                    <w:i/>
+                  </w:rPr>
+                </m:ctrlPr>
+              </m:funcPr>
+              <m:fName>
+                <m:r>
+                  <m:rPr>
+                    <m:sty m:val="p"/>
+                  </m:rPr>
+                  <w:rPr>
+                    <w:rFonts w:ascii="Cambria Math" w:hAnsi="Cambria Math"/>
+                  </w:rPr>
+                  <m:t>cos</m:t>
+                </m:r>
+              </m:fName>
+              <m:e>
+                <m:r>
+                  <w:rPr>
+                    <w:rFonts w:ascii="Cambria Math" w:hAnsi="Cambria Math"/>
+                  </w:rPr>
+                  <m:t>θ</m:t>
+                </m:r>
+              </m:e>
+            </m:func>
+          </m:e>
+          <m:sub>
+            <m:r>
+              <w:rPr>
+                <w:rFonts w:ascii="Cambria Math" w:hAnsi="Cambria Math"/>
+              </w:rPr>
+              <m:t>n</m:t>
+            </m:r>
+          </m:sub>
+        </m:sSub>
+      </m:oMath>
+      <w:r>
+        <w:rPr>
+          <w:rFonts w:eastAsiaTheme="minorEastAsia"/>
+        </w:rPr>
+        <w:t>.</w:t>
+      </w:r>
+    </w:p>
+    <w:p>
+      <w:pPr>
+        <w:spacing w:line="240" w:lineRule="auto"/>
+        <w:ind w:left="-142"/>
+        <w:rPr>
+          <w:rFonts w:eastAsiaTheme="minorEastAsia"/>
+        </w:rPr>
+      </w:pPr>
+      <m:oMathPara>
+        <m:oMath>
+          <m:d>
+            <m:dPr>
+              <m:begChr m:val="["/>
+              <m:endChr m:val="]"/>
+              <m:ctrlPr>
+                <w:rPr>
+                  <w:rFonts w:ascii="Cambria Math" w:hAnsi="Cambria Math"/>
+                  <w:i/>
+                </w:rPr>
+              </m:ctrlPr>
+            </m:dPr>
+            <m:e>
+              <m:eqArr>
+                <m:eqArrPr>
+                  <m:ctrlPr>
+                    <w:rPr>
+                      <w:rFonts w:ascii="Cambria Math" w:hAnsi="Cambria Math"/>
+                      <w:i/>
+                    </w:rPr>
+                  </m:ctrlPr>
+                </m:eqArrPr>
+                <m:e>
+                  <m:sSub>
+                    <m:sSubPr>
+                      <m:ctrlPr>
+                        <w:rPr>
+                          <w:rFonts w:ascii="Cambria Math" w:hAnsi="Cambria Math"/>
+                          <w:i/>
+                        </w:rPr>
+                      </m:ctrlPr>
+                    </m:sSubPr>
+                    <m:e>
+                      <m:r>
+                        <w:rPr>
+                          <w:rFonts w:ascii="Cambria Math" w:hAnsi="Cambria Math"/>
+                        </w:rPr>
+                        <m:t>x</m:t>
+                      </m:r>
+                    </m:e>
+                    <m:sub>
+                      <m:r>
+                        <w:rPr>
+                          <w:rFonts w:ascii="Cambria Math" w:hAnsi="Cambria Math"/>
+                        </w:rPr>
+                        <m:t>e</m:t>
+                      </m:r>
+                    </m:sub>
+                  </m:sSub>
+                </m:e>
+                <m:e>
+                  <m:sSub>
+                    <m:sSubPr>
+                      <m:ctrlPr>
+                        <w:rPr>
+                          <w:rFonts w:ascii="Cambria Math" w:hAnsi="Cambria Math"/>
+                          <w:i/>
+                        </w:rPr>
+                      </m:ctrlPr>
+                    </m:sSubPr>
+                    <m:e>
+                      <m:r>
+                        <w:rPr>
+                          <w:rFonts w:ascii="Cambria Math" w:hAnsi="Cambria Math"/>
+                        </w:rPr>
+                        <m:t>y</m:t>
+                      </m:r>
+                    </m:e>
+                    <m:sub>
+                      <m:r>
+                        <w:rPr>
+                          <w:rFonts w:ascii="Cambria Math" w:hAnsi="Cambria Math"/>
+                        </w:rPr>
+                        <m:t>e</m:t>
+                      </m:r>
+                    </m:sub>
+                  </m:sSub>
+                  <m:ctrlPr>
+                    <w:rPr>
+                      <w:rFonts w:ascii="Cambria Math" w:eastAsia="Cambria Math" w:hAnsi="Cambria Math" w:cs="Cambria Math"/>
+                      <w:i/>
+                    </w:rPr>
+                  </m:ctrlPr>
+                </m:e>
+                <m:e>
+                  <m:sSub>
+                    <m:sSubPr>
+                      <m:ctrlPr>
+                        <w:rPr>
+                          <w:rFonts w:ascii="Cambria Math" w:eastAsia="Cambria Math" w:hAnsi="Cambria Math" w:cs="Cambria Math"/>
+                          <w:i/>
+                        </w:rPr>
+                      </m:ctrlPr>
+                    </m:sSubPr>
+                    <m:e>
+                      <m:r>
+                        <w:rPr>
+                          <w:rFonts w:ascii="Cambria Math" w:eastAsia="Cambria Math" w:hAnsi="Cambria Math" w:cs="Cambria Math"/>
+                        </w:rPr>
+                        <m:t>z</m:t>
+                      </m:r>
+                    </m:e>
+                    <m:sub>
+                      <m:r>
+                        <w:rPr>
+                          <w:rFonts w:ascii="Cambria Math" w:eastAsia="Cambria Math" w:hAnsi="Cambria Math" w:cs="Cambria Math"/>
+                        </w:rPr>
+                        <m:t>e</m:t>
+                      </m:r>
+                    </m:sub>
+                  </m:sSub>
+                </m:e>
+              </m:eqArr>
+            </m:e>
+          </m:d>
+          <m:r>
+            <w:rPr>
+              <w:rFonts w:ascii="Cambria Math" w:hAnsi="Cambria Math"/>
+            </w:rPr>
+            <m:t>=</m:t>
+          </m:r>
+        </m:oMath>
+      </m:oMathPara>
+    </w:p>
+    <w:p>
+      <w:pPr>
+        <w:spacing w:line="240" w:lineRule="auto"/>
+        <w:ind w:left="-142"/>
+        <w:rPr>
+          <w:rFonts w:eastAsiaTheme="minorEastAsia"/>
+        </w:rPr>
+      </w:pPr>
+      <m:oMathPara>
+        <m:oMath>
+          <m:d>
+            <m:dPr>
+              <m:begChr m:val="["/>
+              <m:endChr m:val="]"/>
+              <m:ctrlPr>
+                <w:rPr>
+                  <w:rFonts w:ascii="Cambria Math" w:hAnsi="Cambria Math"/>
+                  <w:i/>
+                </w:rPr>
+              </m:ctrlPr>
+            </m:dPr>
+            <m:e>
+              <m:eqArr>
+                <m:eqArrPr>
+                  <m:ctrlPr>
+                    <w:rPr>
+                      <w:rFonts w:ascii="Cambria Math" w:hAnsi="Cambria Math"/>
+                      <w:i/>
+                    </w:rPr>
+                  </m:ctrlPr>
+                </m:eqArrPr>
+                <m:e>
+                  <m:r>
+                    <w:rPr>
+                      <w:rFonts w:ascii="Cambria Math" w:hAnsi="Cambria Math"/>
+                    </w:rPr>
+                    <m:t>3</m:t>
+                  </m:r>
+                  <m:sSub>
+                    <m:sSubPr>
+                      <m:ctrlPr>
+                        <w:rPr>
+                          <w:rFonts w:ascii="Cambria Math" w:hAnsi="Cambria Math"/>
+                          <w:i/>
+                        </w:rPr>
+                      </m:ctrlPr>
+                    </m:sSubPr>
+                    <m:e>
+                      <m:r>
+                        <w:rPr>
+                          <w:rFonts w:ascii="Cambria Math" w:hAnsi="Cambria Math"/>
+                        </w:rPr>
+                        <m:t>sθ</m:t>
+                      </m:r>
+                    </m:e>
+                    <m:sub>
+                      <m:r>
+                        <w:rPr>
+                          <w:rFonts w:ascii="Cambria Math" w:hAnsi="Cambria Math"/>
+                        </w:rPr>
+                        <m:t>3</m:t>
+                      </m:r>
+                    </m:sub>
+                  </m:sSub>
+                  <m:sSub>
+                    <m:sSubPr>
+                      <m:ctrlPr>
+                        <w:rPr>
+                          <w:rFonts w:ascii="Cambria Math" w:hAnsi="Cambria Math"/>
+                          <w:i/>
+                        </w:rPr>
+                      </m:ctrlPr>
+                    </m:sSubPr>
+                    <m:e>
+                      <m:r>
+                        <w:rPr>
+                          <w:rFonts w:ascii="Cambria Math" w:hAnsi="Cambria Math"/>
+                        </w:rPr>
+                        <m:t>cθ</m:t>
+                      </m:r>
+                    </m:e>
+                    <m:sub>
+                      <m:r>
+                        <w:rPr>
+                          <w:rFonts w:ascii="Cambria Math" w:hAnsi="Cambria Math"/>
+                        </w:rPr>
+                        <m:t>4</m:t>
+                      </m:r>
+                    </m:sub>
+                  </m:sSub>
+                  <m:sSub>
+                    <m:sSubPr>
+                      <m:ctrlPr>
+                        <w:rPr>
+                          <w:rFonts w:ascii="Cambria Math" w:hAnsi="Cambria Math"/>
+                          <w:i/>
+                        </w:rPr>
+                      </m:ctrlPr>
+                    </m:sSubPr>
+                    <m:e>
+                      <m:r>
+                        <w:rPr>
+                          <w:rFonts w:ascii="Cambria Math" w:hAnsi="Cambria Math"/>
+                        </w:rPr>
+                        <m:t>cθ</m:t>
+                      </m:r>
+                    </m:e>
+                    <m:sub>
+                      <m:r>
+                        <w:rPr>
+                          <w:rFonts w:ascii="Cambria Math" w:hAnsi="Cambria Math"/>
+                        </w:rPr>
+                        <m:t>1</m:t>
+                      </m:r>
+                    </m:sub>
+                  </m:sSub>
+                  <m:r>
+                    <w:rPr>
+                      <w:rFonts w:ascii="Cambria Math" w:hAnsi="Cambria Math"/>
+                    </w:rPr>
+                    <m:t>+3.5</m:t>
+                  </m:r>
+                  <m:sSub>
+                    <m:sSubPr>
+                      <m:ctrlPr>
+                        <w:rPr>
+                          <w:rFonts w:ascii="Cambria Math" w:hAnsi="Cambria Math"/>
+                          <w:i/>
+                        </w:rPr>
+                      </m:ctrlPr>
+                    </m:sSubPr>
+                    <m:e>
+                      <m:r>
+                        <w:rPr>
+                          <w:rFonts w:ascii="Cambria Math" w:hAnsi="Cambria Math"/>
+                        </w:rPr>
+                        <m:t>sθ</m:t>
+                      </m:r>
+                    </m:e>
+                    <m:sub>
+                      <m:r>
+                        <w:rPr>
+                          <w:rFonts w:ascii="Cambria Math" w:hAnsi="Cambria Math"/>
+                        </w:rPr>
+                        <m:t>3</m:t>
+                      </m:r>
+                    </m:sub>
+                  </m:sSub>
+                  <m:sSub>
+                    <m:sSubPr>
+                      <m:ctrlPr>
+                        <w:rPr>
+                          <w:rFonts w:ascii="Cambria Math" w:hAnsi="Cambria Math"/>
+                          <w:i/>
+                        </w:rPr>
+                      </m:ctrlPr>
+                    </m:sSubPr>
+                    <m:e>
+                      <m:r>
+                        <w:rPr>
+                          <w:rFonts w:ascii="Cambria Math" w:hAnsi="Cambria Math"/>
+                        </w:rPr>
+                        <m:t>cθ</m:t>
+                      </m:r>
+                    </m:e>
+                    <m:sub>
+                      <m:r>
+                        <w:rPr>
+                          <w:rFonts w:ascii="Cambria Math" w:hAnsi="Cambria Math"/>
+                        </w:rPr>
+                        <m:t>1</m:t>
+                      </m:r>
+                    </m:sub>
+                  </m:sSub>
+                  <m:r>
+                    <w:rPr>
+                      <w:rFonts w:ascii="Cambria Math" w:hAnsi="Cambria Math"/>
+                    </w:rPr>
+                    <m:t>-3</m:t>
+                  </m:r>
+                  <m:sSub>
+                    <m:sSubPr>
+                      <m:ctrlPr>
+                        <w:rPr>
+                          <w:rFonts w:ascii="Cambria Math" w:hAnsi="Cambria Math"/>
+                          <w:i/>
+                        </w:rPr>
+                      </m:ctrlPr>
+                    </m:sSubPr>
+                    <m:e>
+                      <m:r>
+                        <w:rPr>
+                          <w:rFonts w:ascii="Cambria Math" w:hAnsi="Cambria Math"/>
+                        </w:rPr>
+                        <m:t>sθ</m:t>
+                      </m:r>
+                    </m:e>
+                    <m:sub>
+                      <m:r>
+                        <w:rPr>
+                          <w:rFonts w:ascii="Cambria Math" w:hAnsi="Cambria Math"/>
+                        </w:rPr>
+                        <m:t>4</m:t>
+                      </m:r>
+                    </m:sub>
+                  </m:sSub>
+                  <m:sSub>
+                    <m:sSubPr>
+                      <m:ctrlPr>
+                        <w:rPr>
+                          <w:rFonts w:ascii="Cambria Math" w:hAnsi="Cambria Math"/>
+                          <w:i/>
+                        </w:rPr>
+                      </m:ctrlPr>
+                    </m:sSubPr>
+                    <m:e>
+                      <m:r>
+                        <w:rPr>
+                          <w:rFonts w:ascii="Cambria Math" w:hAnsi="Cambria Math"/>
+                        </w:rPr>
+                        <m:t>cθ</m:t>
+                      </m:r>
+                    </m:e>
+                    <m:sub>
+                      <m:r>
+                        <w:rPr>
+                          <w:rFonts w:ascii="Cambria Math" w:hAnsi="Cambria Math"/>
+                        </w:rPr>
+                        <m:t>2</m:t>
+                      </m:r>
+                    </m:sub>
+                  </m:sSub>
+                  <m:sSub>
+                    <m:sSubPr>
+                      <m:ctrlPr>
+                        <w:rPr>
+                          <w:rFonts w:ascii="Cambria Math" w:hAnsi="Cambria Math"/>
+                          <w:i/>
+                        </w:rPr>
+                      </m:ctrlPr>
+                    </m:sSubPr>
+                    <m:e>
+                      <m:r>
+                        <w:rPr>
+                          <w:rFonts w:ascii="Cambria Math" w:hAnsi="Cambria Math"/>
+                        </w:rPr>
+                        <m:t>sθ</m:t>
+                      </m:r>
+                    </m:e>
+                    <m:sub>
+                      <m:r>
+                        <w:rPr>
+                          <w:rFonts w:ascii="Cambria Math" w:hAnsi="Cambria Math"/>
+                        </w:rPr>
+                        <m:t>1</m:t>
+                      </m:r>
+                    </m:sub>
+                  </m:sSub>
+                  <m:r>
+                    <w:rPr>
+                      <w:rFonts w:ascii="Cambria Math" w:hAnsi="Cambria Math"/>
+                    </w:rPr>
+                    <m:t>-3</m:t>
+                  </m:r>
+                  <m:sSub>
+                    <m:sSubPr>
+                      <m:ctrlPr>
+                        <w:rPr>
+                          <w:rFonts w:ascii="Cambria Math" w:hAnsi="Cambria Math"/>
+                          <w:i/>
+                        </w:rPr>
+                      </m:ctrlPr>
+                    </m:sSubPr>
+                    <m:e>
+                      <m:r>
+                        <w:rPr>
+                          <w:rFonts w:ascii="Cambria Math" w:hAnsi="Cambria Math"/>
+                        </w:rPr>
+                        <m:t>cθ</m:t>
+                      </m:r>
+                    </m:e>
+                    <m:sub>
+                      <m:r>
+                        <w:rPr>
+                          <w:rFonts w:ascii="Cambria Math" w:hAnsi="Cambria Math"/>
+                        </w:rPr>
+                        <m:t>3</m:t>
+                      </m:r>
+                    </m:sub>
+                  </m:sSub>
+                  <m:sSub>
+                    <m:sSubPr>
+                      <m:ctrlPr>
+                        <w:rPr>
+                          <w:rFonts w:ascii="Cambria Math" w:hAnsi="Cambria Math"/>
+                          <w:i/>
+                        </w:rPr>
+                      </m:ctrlPr>
+                    </m:sSubPr>
+                    <m:e>
+                      <m:r>
+                        <w:rPr>
+                          <w:rFonts w:ascii="Cambria Math" w:hAnsi="Cambria Math"/>
+                        </w:rPr>
+                        <m:t>cθ</m:t>
+                      </m:r>
+                    </m:e>
+                    <m:sub>
+                      <m:r>
+                        <w:rPr>
+                          <w:rFonts w:ascii="Cambria Math" w:hAnsi="Cambria Math"/>
+                        </w:rPr>
+                        <m:t>4</m:t>
+                      </m:r>
+                    </m:sub>
+                  </m:sSub>
+                  <m:sSub>
+                    <m:sSubPr>
+                      <m:ctrlPr>
+                        <w:rPr>
+                          <w:rFonts w:ascii="Cambria Math" w:hAnsi="Cambria Math"/>
+                          <w:i/>
+                        </w:rPr>
+                      </m:ctrlPr>
+                    </m:sSubPr>
+                    <m:e>
+                      <m:r>
+                        <w:rPr>
+                          <w:rFonts w:ascii="Cambria Math" w:hAnsi="Cambria Math"/>
+                        </w:rPr>
+                        <m:t>sθ</m:t>
+                      </m:r>
+                    </m:e>
+                    <m:sub>
+                      <m:r>
+                        <w:rPr>
+                          <w:rFonts w:ascii="Cambria Math" w:hAnsi="Cambria Math"/>
+                        </w:rPr>
+                        <m:t>1</m:t>
+                      </m:r>
+                    </m:sub>
+                  </m:sSub>
+                  <m:sSub>
+                    <m:sSubPr>
+                      <m:ctrlPr>
+                        <w:rPr>
+                          <w:rFonts w:ascii="Cambria Math" w:hAnsi="Cambria Math"/>
+                          <w:i/>
+                        </w:rPr>
+                      </m:ctrlPr>
+                    </m:sSubPr>
+                    <m:e>
+                      <m:r>
+                        <w:rPr>
+                          <w:rFonts w:ascii="Cambria Math" w:hAnsi="Cambria Math"/>
+                        </w:rPr>
+                        <m:t>sθ</m:t>
+                      </m:r>
+                    </m:e>
+                    <m:sub>
+                      <m:r>
+                        <w:rPr>
+                          <w:rFonts w:ascii="Cambria Math" w:hAnsi="Cambria Math"/>
+                        </w:rPr>
+                        <m:t>2</m:t>
+                      </m:r>
+                    </m:sub>
+                  </m:sSub>
+                  <m:r>
+                    <w:rPr>
+                      <w:rFonts w:ascii="Cambria Math" w:hAnsi="Cambria Math"/>
+                    </w:rPr>
+                    <m:t>-3.5</m:t>
+                  </m:r>
+                  <m:sSub>
+                    <m:sSubPr>
+                      <m:ctrlPr>
+                        <w:rPr>
+                          <w:rFonts w:ascii="Cambria Math" w:hAnsi="Cambria Math"/>
+                          <w:i/>
+                        </w:rPr>
+                      </m:ctrlPr>
+                    </m:sSubPr>
+                    <m:e>
+                      <m:r>
+                        <w:rPr>
+                          <w:rFonts w:ascii="Cambria Math" w:hAnsi="Cambria Math"/>
+                        </w:rPr>
+                        <m:t>cθ</m:t>
+                      </m:r>
+                    </m:e>
+                    <m:sub>
+                      <m:r>
+                        <w:rPr>
+                          <w:rFonts w:ascii="Cambria Math" w:hAnsi="Cambria Math"/>
+                        </w:rPr>
+                        <m:t>3</m:t>
+                      </m:r>
+                    </m:sub>
+                  </m:sSub>
+                  <m:sSub>
+                    <m:sSubPr>
+                      <m:ctrlPr>
+                        <w:rPr>
+                          <w:rFonts w:ascii="Cambria Math" w:hAnsi="Cambria Math"/>
+                          <w:i/>
+                        </w:rPr>
+                      </m:ctrlPr>
+                    </m:sSubPr>
+                    <m:e>
+                      <m:r>
+                        <w:rPr>
+                          <w:rFonts w:ascii="Cambria Math" w:hAnsi="Cambria Math"/>
+                        </w:rPr>
+                        <m:t>sθ</m:t>
+                      </m:r>
+                    </m:e>
+                    <m:sub>
+                      <m:r>
+                        <w:rPr>
+                          <w:rFonts w:ascii="Cambria Math" w:hAnsi="Cambria Math"/>
+                        </w:rPr>
+                        <m:t>1</m:t>
+                      </m:r>
+                    </m:sub>
+                  </m:sSub>
+                  <m:sSub>
+                    <m:sSubPr>
+                      <m:ctrlPr>
+                        <w:rPr>
+                          <w:rFonts w:ascii="Cambria Math" w:hAnsi="Cambria Math"/>
+                          <w:i/>
+                        </w:rPr>
+                      </m:ctrlPr>
+                    </m:sSubPr>
+                    <m:e>
+                      <m:r>
+                        <w:rPr>
+                          <w:rFonts w:ascii="Cambria Math" w:hAnsi="Cambria Math"/>
+                        </w:rPr>
+                        <m:t>sθ</m:t>
+                      </m:r>
+                    </m:e>
+                    <m:sub>
+                      <m:r>
+                        <w:rPr>
+                          <w:rFonts w:ascii="Cambria Math" w:hAnsi="Cambria Math"/>
+                        </w:rPr>
+                        <m:t>2</m:t>
+                      </m:r>
+                    </m:sub>
+                  </m:sSub>
+                </m:e>
+                <m:e>
+                  <m:r>
+                    <w:rPr>
+                      <w:rFonts w:ascii="Cambria Math" w:hAnsi="Cambria Math"/>
+                    </w:rPr>
+                    <m:t>-3</m:t>
+                  </m:r>
+                  <m:sSub>
+                    <m:sSubPr>
+                      <m:ctrlPr>
+                        <w:rPr>
+                          <w:rFonts w:ascii="Cambria Math" w:hAnsi="Cambria Math"/>
+                          <w:i/>
+                        </w:rPr>
+                      </m:ctrlPr>
+                    </m:sSubPr>
+                    <m:e>
+                      <m:r>
+                        <w:rPr>
+                          <w:rFonts w:ascii="Cambria Math" w:hAnsi="Cambria Math"/>
+                        </w:rPr>
+                        <m:t>sθ</m:t>
+                      </m:r>
+                    </m:e>
+                    <m:sub>
+                      <m:r>
+                        <w:rPr>
+                          <w:rFonts w:ascii="Cambria Math" w:hAnsi="Cambria Math"/>
+                        </w:rPr>
+                        <m:t>3</m:t>
+                      </m:r>
+                    </m:sub>
+                  </m:sSub>
+                  <m:sSub>
+                    <m:sSubPr>
+                      <m:ctrlPr>
+                        <w:rPr>
+                          <w:rFonts w:ascii="Cambria Math" w:hAnsi="Cambria Math"/>
+                          <w:i/>
+                        </w:rPr>
+                      </m:ctrlPr>
+                    </m:sSubPr>
+                    <m:e>
+                      <m:r>
+                        <w:rPr>
+                          <w:rFonts w:ascii="Cambria Math" w:hAnsi="Cambria Math"/>
+                        </w:rPr>
+                        <m:t>cθ</m:t>
+                      </m:r>
+                    </m:e>
+                    <m:sub>
+                      <m:r>
+                        <w:rPr>
+                          <w:rFonts w:ascii="Cambria Math" w:hAnsi="Cambria Math"/>
+                        </w:rPr>
+                        <m:t>4</m:t>
+                      </m:r>
+                    </m:sub>
+                  </m:sSub>
+                  <m:sSub>
+                    <m:sSubPr>
+                      <m:ctrlPr>
+                        <w:rPr>
+                          <w:rFonts w:ascii="Cambria Math" w:hAnsi="Cambria Math"/>
+                          <w:i/>
+                        </w:rPr>
+                      </m:ctrlPr>
+                    </m:sSubPr>
+                    <m:e>
+                      <m:r>
+                        <w:rPr>
+                          <w:rFonts w:ascii="Cambria Math" w:hAnsi="Cambria Math"/>
+                        </w:rPr>
+                        <m:t>sθ</m:t>
+                      </m:r>
+                    </m:e>
+                    <m:sub>
+                      <m:r>
+                        <w:rPr>
+                          <w:rFonts w:ascii="Cambria Math" w:hAnsi="Cambria Math"/>
+                        </w:rPr>
+                        <m:t>1</m:t>
+                      </m:r>
+                    </m:sub>
+                  </m:sSub>
+                  <m:r>
+                    <w:rPr>
+                      <w:rFonts w:ascii="Cambria Math" w:hAnsi="Cambria Math"/>
+                    </w:rPr>
+                    <m:t>-3.5</m:t>
+                  </m:r>
+                  <m:sSub>
+                    <m:sSubPr>
+                      <m:ctrlPr>
+                        <w:rPr>
+                          <w:rFonts w:ascii="Cambria Math" w:hAnsi="Cambria Math"/>
+                          <w:i/>
+                        </w:rPr>
+                      </m:ctrlPr>
+                    </m:sSubPr>
+                    <m:e>
+                      <m:r>
+                        <w:rPr>
+                          <w:rFonts w:ascii="Cambria Math" w:hAnsi="Cambria Math"/>
+                        </w:rPr>
+                        <m:t>sθ</m:t>
+                      </m:r>
+                    </m:e>
+                    <m:sub>
+                      <m:r>
+                        <w:rPr>
+                          <w:rFonts w:ascii="Cambria Math" w:hAnsi="Cambria Math"/>
+                        </w:rPr>
+                        <m:t>3</m:t>
+                      </m:r>
+                    </m:sub>
+                  </m:sSub>
+                  <m:sSub>
+                    <m:sSubPr>
+                      <m:ctrlPr>
+                        <w:rPr>
+                          <w:rFonts w:ascii="Cambria Math" w:hAnsi="Cambria Math"/>
+                          <w:i/>
+                        </w:rPr>
+                      </m:ctrlPr>
+                    </m:sSubPr>
+                    <m:e>
+                      <m:r>
+                        <w:rPr>
+                          <w:rFonts w:ascii="Cambria Math" w:hAnsi="Cambria Math"/>
+                        </w:rPr>
+                        <m:t>sθ</m:t>
+                      </m:r>
+                    </m:e>
+                    <m:sub>
+                      <m:r>
+                        <w:rPr>
+                          <w:rFonts w:ascii="Cambria Math" w:hAnsi="Cambria Math"/>
+                        </w:rPr>
+                        <m:t>1</m:t>
+                      </m:r>
+                    </m:sub>
+                  </m:sSub>
+                  <m:r>
+                    <w:rPr>
+                      <w:rFonts w:ascii="Cambria Math" w:hAnsi="Cambria Math"/>
+                    </w:rPr>
+                    <m:t>-3</m:t>
+                  </m:r>
+                  <m:sSub>
+                    <m:sSubPr>
+                      <m:ctrlPr>
+                        <w:rPr>
+                          <w:rFonts w:ascii="Cambria Math" w:hAnsi="Cambria Math"/>
+                          <w:i/>
+                        </w:rPr>
+                      </m:ctrlPr>
+                    </m:sSubPr>
+                    <m:e>
+                      <m:r>
+                        <w:rPr>
+                          <w:rFonts w:ascii="Cambria Math" w:hAnsi="Cambria Math"/>
+                        </w:rPr>
+                        <m:t>sθ</m:t>
+                      </m:r>
+                    </m:e>
+                    <m:sub>
+                      <m:r>
+                        <w:rPr>
+                          <w:rFonts w:ascii="Cambria Math" w:hAnsi="Cambria Math"/>
+                        </w:rPr>
+                        <m:t>4</m:t>
+                      </m:r>
+                    </m:sub>
+                  </m:sSub>
+                  <m:sSub>
+                    <m:sSubPr>
+                      <m:ctrlPr>
+                        <w:rPr>
+                          <w:rFonts w:ascii="Cambria Math" w:hAnsi="Cambria Math"/>
+                          <w:i/>
+                        </w:rPr>
+                      </m:ctrlPr>
+                    </m:sSubPr>
+                    <m:e>
+                      <m:r>
+                        <w:rPr>
+                          <w:rFonts w:ascii="Cambria Math" w:hAnsi="Cambria Math"/>
+                        </w:rPr>
+                        <m:t>cθ</m:t>
+                      </m:r>
+                    </m:e>
+                    <m:sub>
+                      <m:r>
+                        <w:rPr>
+                          <w:rFonts w:ascii="Cambria Math" w:hAnsi="Cambria Math"/>
+                        </w:rPr>
+                        <m:t>1</m:t>
+                      </m:r>
+                    </m:sub>
+                  </m:sSub>
+                  <m:sSub>
+                    <m:sSubPr>
+                      <m:ctrlPr>
+                        <w:rPr>
+                          <w:rFonts w:ascii="Cambria Math" w:hAnsi="Cambria Math"/>
+                          <w:i/>
+                        </w:rPr>
+                      </m:ctrlPr>
+                    </m:sSubPr>
+                    <m:e>
+                      <m:r>
+                        <w:rPr>
+                          <w:rFonts w:ascii="Cambria Math" w:hAnsi="Cambria Math"/>
+                        </w:rPr>
+                        <m:t>cθ</m:t>
+                      </m:r>
+                    </m:e>
+                    <m:sub>
+                      <m:r>
+                        <w:rPr>
+                          <w:rFonts w:ascii="Cambria Math" w:hAnsi="Cambria Math"/>
+                        </w:rPr>
+                        <m:t>2</m:t>
+                      </m:r>
+                    </m:sub>
+                  </m:sSub>
+                  <m:r>
+                    <w:rPr>
+                      <w:rFonts w:ascii="Cambria Math" w:hAnsi="Cambria Math"/>
+                    </w:rPr>
+                    <m:t>-3</m:t>
+                  </m:r>
+                  <m:sSub>
+                    <m:sSubPr>
+                      <m:ctrlPr>
+                        <w:rPr>
+                          <w:rFonts w:ascii="Cambria Math" w:hAnsi="Cambria Math"/>
+                          <w:i/>
+                        </w:rPr>
+                      </m:ctrlPr>
+                    </m:sSubPr>
+                    <m:e>
+                      <m:r>
+                        <w:rPr>
+                          <w:rFonts w:ascii="Cambria Math" w:hAnsi="Cambria Math"/>
+                        </w:rPr>
+                        <m:t>cθ</m:t>
+                      </m:r>
+                    </m:e>
+                    <m:sub>
+                      <m:r>
+                        <w:rPr>
+                          <w:rFonts w:ascii="Cambria Math" w:hAnsi="Cambria Math"/>
+                        </w:rPr>
+                        <m:t>3</m:t>
+                      </m:r>
+                    </m:sub>
+                  </m:sSub>
+                  <m:sSub>
+                    <m:sSubPr>
+                      <m:ctrlPr>
+                        <w:rPr>
+                          <w:rFonts w:ascii="Cambria Math" w:hAnsi="Cambria Math"/>
+                          <w:i/>
+                        </w:rPr>
+                      </m:ctrlPr>
+                    </m:sSubPr>
+                    <m:e>
+                      <m:r>
+                        <w:rPr>
+                          <w:rFonts w:ascii="Cambria Math" w:hAnsi="Cambria Math"/>
+                        </w:rPr>
+                        <m:t>cθ</m:t>
+                      </m:r>
+                    </m:e>
+                    <m:sub>
+                      <m:r>
+                        <w:rPr>
+                          <w:rFonts w:ascii="Cambria Math" w:hAnsi="Cambria Math"/>
+                        </w:rPr>
+                        <m:t>4</m:t>
+                      </m:r>
+                    </m:sub>
+                  </m:sSub>
+                  <m:sSub>
+                    <m:sSubPr>
+                      <m:ctrlPr>
+                        <w:rPr>
+                          <w:rFonts w:ascii="Cambria Math" w:hAnsi="Cambria Math"/>
+                          <w:i/>
+                        </w:rPr>
+                      </m:ctrlPr>
+                    </m:sSubPr>
+                    <m:e>
+                      <m:r>
+                        <w:rPr>
+                          <w:rFonts w:ascii="Cambria Math" w:hAnsi="Cambria Math"/>
+                        </w:rPr>
+                        <m:t>cθ</m:t>
+                      </m:r>
+                    </m:e>
+                    <m:sub>
+                      <m:r>
+                        <w:rPr>
+                          <w:rFonts w:ascii="Cambria Math" w:hAnsi="Cambria Math"/>
+                        </w:rPr>
+                        <m:t>1</m:t>
+                      </m:r>
+                    </m:sub>
+                  </m:sSub>
+                  <m:sSub>
+                    <m:sSubPr>
+                      <m:ctrlPr>
+                        <w:rPr>
+                          <w:rFonts w:ascii="Cambria Math" w:hAnsi="Cambria Math"/>
+                          <w:i/>
+                        </w:rPr>
+                      </m:ctrlPr>
+                    </m:sSubPr>
+                    <m:e>
+                      <m:r>
+                        <w:rPr>
+                          <w:rFonts w:ascii="Cambria Math" w:hAnsi="Cambria Math"/>
+                        </w:rPr>
+                        <m:t>sθ</m:t>
+                      </m:r>
+                    </m:e>
+                    <m:sub>
+                      <m:r>
+                        <w:rPr>
+                          <w:rFonts w:ascii="Cambria Math" w:hAnsi="Cambria Math"/>
+                        </w:rPr>
+                        <m:t>2</m:t>
+                      </m:r>
+                    </m:sub>
+                  </m:sSub>
+                  <m:r>
+                    <w:rPr>
+                      <w:rFonts w:ascii="Cambria Math" w:hAnsi="Cambria Math"/>
+                    </w:rPr>
+                    <m:t>-3.5</m:t>
+                  </m:r>
+                  <m:sSub>
+                    <m:sSubPr>
+                      <m:ctrlPr>
+                        <w:rPr>
+                          <w:rFonts w:ascii="Cambria Math" w:hAnsi="Cambria Math"/>
+                          <w:i/>
+                        </w:rPr>
+                      </m:ctrlPr>
+                    </m:sSubPr>
+                    <m:e>
+                      <m:r>
+                        <w:rPr>
+                          <w:rFonts w:ascii="Cambria Math" w:hAnsi="Cambria Math"/>
+                        </w:rPr>
+                        <m:t>cθ</m:t>
+                      </m:r>
+                    </m:e>
+                    <m:sub>
+                      <m:r>
+                        <w:rPr>
+                          <w:rFonts w:ascii="Cambria Math" w:hAnsi="Cambria Math"/>
+                        </w:rPr>
+                        <m:t>3</m:t>
+                      </m:r>
+                    </m:sub>
+                  </m:sSub>
+                  <m:sSub>
+                    <m:sSubPr>
+                      <m:ctrlPr>
+                        <w:rPr>
+                          <w:rFonts w:ascii="Cambria Math" w:hAnsi="Cambria Math"/>
+                          <w:i/>
+                        </w:rPr>
+                      </m:ctrlPr>
+                    </m:sSubPr>
+                    <m:e>
+                      <m:r>
+                        <w:rPr>
+                          <w:rFonts w:ascii="Cambria Math" w:hAnsi="Cambria Math"/>
+                        </w:rPr>
+                        <m:t>cθ</m:t>
+                      </m:r>
+                    </m:e>
+                    <m:sub>
+                      <m:r>
+                        <w:rPr>
+                          <w:rFonts w:ascii="Cambria Math" w:hAnsi="Cambria Math"/>
+                        </w:rPr>
+                        <m:t>1</m:t>
+                      </m:r>
+                    </m:sub>
+                  </m:sSub>
+                  <m:sSub>
+                    <m:sSubPr>
+                      <m:ctrlPr>
+                        <w:rPr>
+                          <w:rFonts w:ascii="Cambria Math" w:hAnsi="Cambria Math"/>
+                          <w:i/>
+                        </w:rPr>
+                      </m:ctrlPr>
+                    </m:sSubPr>
+                    <m:e>
+                      <m:r>
+                        <w:rPr>
+                          <w:rFonts w:ascii="Cambria Math" w:hAnsi="Cambria Math"/>
+                        </w:rPr>
+                        <m:t>sθ</m:t>
+                      </m:r>
+                    </m:e>
+                    <m:sub>
+                      <m:r>
+                        <w:rPr>
+                          <w:rFonts w:ascii="Cambria Math" w:hAnsi="Cambria Math"/>
+                        </w:rPr>
+                        <m:t>2</m:t>
+                      </m:r>
+                    </m:sub>
+                  </m:sSub>
+                  <m:ctrlPr>
+                    <w:rPr>
+                      <w:rFonts w:ascii="Cambria Math" w:eastAsia="Cambria Math" w:hAnsi="Cambria Math" w:cs="Cambria Math"/>
+                      <w:i/>
+                    </w:rPr>
+                  </m:ctrlPr>
+                </m:e>
+                <m:e>
+                  <m:r>
+                    <w:rPr>
+                      <w:rFonts w:ascii="Cambria Math" w:eastAsia="Cambria Math" w:hAnsi="Cambria Math" w:cs="Cambria Math"/>
+                    </w:rPr>
+                    <m:t>-3</m:t>
+                  </m:r>
+                  <m:sSub>
+                    <m:sSubPr>
+                      <m:ctrlPr>
+                        <w:rPr>
+                          <w:rFonts w:ascii="Cambria Math" w:eastAsia="Cambria Math" w:hAnsi="Cambria Math" w:cs="Cambria Math"/>
+                          <w:i/>
+                        </w:rPr>
+                      </m:ctrlPr>
+                    </m:sSubPr>
+                    <m:e>
+                      <m:r>
+                        <w:rPr>
+                          <w:rFonts w:ascii="Cambria Math" w:eastAsia="Cambria Math" w:hAnsi="Cambria Math" w:cs="Cambria Math"/>
+                        </w:rPr>
+                        <m:t>sθ</m:t>
+                      </m:r>
+                    </m:e>
+                    <m:sub>
+                      <m:r>
+                        <w:rPr>
+                          <w:rFonts w:ascii="Cambria Math" w:eastAsia="Cambria Math" w:hAnsi="Cambria Math" w:cs="Cambria Math"/>
+                        </w:rPr>
+                        <m:t>4</m:t>
+                      </m:r>
+                    </m:sub>
+                  </m:sSub>
+                  <m:sSub>
+                    <m:sSubPr>
+                      <m:ctrlPr>
+                        <w:rPr>
+                          <w:rFonts w:ascii="Cambria Math" w:eastAsia="Cambria Math" w:hAnsi="Cambria Math" w:cs="Cambria Math"/>
+                          <w:i/>
+                        </w:rPr>
+                      </m:ctrlPr>
+                    </m:sSubPr>
+                    <m:e>
+                      <m:r>
+                        <w:rPr>
+                          <w:rFonts w:ascii="Cambria Math" w:eastAsia="Cambria Math" w:hAnsi="Cambria Math" w:cs="Cambria Math"/>
+                        </w:rPr>
+                        <m:t>sθ</m:t>
+                      </m:r>
+                    </m:e>
+                    <m:sub>
+                      <m:r>
+                        <w:rPr>
+                          <w:rFonts w:ascii="Cambria Math" w:eastAsia="Cambria Math" w:hAnsi="Cambria Math" w:cs="Cambria Math"/>
+                        </w:rPr>
+                        <m:t>2</m:t>
+                      </m:r>
+                    </m:sub>
+                  </m:sSub>
+                  <m:r>
+                    <w:rPr>
+                      <w:rFonts w:ascii="Cambria Math" w:eastAsia="Cambria Math" w:hAnsi="Cambria Math" w:cs="Cambria Math"/>
+                    </w:rPr>
+                    <m:t>+ 3</m:t>
+                  </m:r>
+                  <m:sSub>
+                    <m:sSubPr>
+                      <m:ctrlPr>
+                        <w:rPr>
+                          <w:rFonts w:ascii="Cambria Math" w:eastAsia="Cambria Math" w:hAnsi="Cambria Math" w:cs="Cambria Math"/>
+                          <w:i/>
+                        </w:rPr>
+                      </m:ctrlPr>
+                    </m:sSubPr>
+                    <m:e>
+                      <m:r>
+                        <w:rPr>
+                          <w:rFonts w:ascii="Cambria Math" w:eastAsia="Cambria Math" w:hAnsi="Cambria Math" w:cs="Cambria Math"/>
+                        </w:rPr>
+                        <m:t>cθ</m:t>
+                      </m:r>
+                    </m:e>
+                    <m:sub>
+                      <m:r>
+                        <w:rPr>
+                          <w:rFonts w:ascii="Cambria Math" w:eastAsia="Cambria Math" w:hAnsi="Cambria Math" w:cs="Cambria Math"/>
+                        </w:rPr>
+                        <m:t>3</m:t>
+                      </m:r>
+                    </m:sub>
+                  </m:sSub>
+                  <m:sSub>
+                    <m:sSubPr>
+                      <m:ctrlPr>
+                        <w:rPr>
+                          <w:rFonts w:ascii="Cambria Math" w:eastAsia="Cambria Math" w:hAnsi="Cambria Math" w:cs="Cambria Math"/>
+                          <w:i/>
+                        </w:rPr>
+                      </m:ctrlPr>
+                    </m:sSubPr>
+                    <m:e>
+                      <m:r>
+                        <w:rPr>
+                          <w:rFonts w:ascii="Cambria Math" w:eastAsia="Cambria Math" w:hAnsi="Cambria Math" w:cs="Cambria Math"/>
+                        </w:rPr>
+                        <m:t>cθ</m:t>
+                      </m:r>
+                    </m:e>
+                    <m:sub>
+                      <m:r>
+                        <w:rPr>
+                          <w:rFonts w:ascii="Cambria Math" w:eastAsia="Cambria Math" w:hAnsi="Cambria Math" w:cs="Cambria Math"/>
+                        </w:rPr>
+                        <m:t>4</m:t>
+                      </m:r>
+                    </m:sub>
+                  </m:sSub>
+                  <m:sSub>
+                    <m:sSubPr>
+                      <m:ctrlPr>
+                        <w:rPr>
+                          <w:rFonts w:ascii="Cambria Math" w:eastAsia="Cambria Math" w:hAnsi="Cambria Math" w:cs="Cambria Math"/>
+                          <w:i/>
+                        </w:rPr>
+                      </m:ctrlPr>
+                    </m:sSubPr>
+                    <m:e>
+                      <m:r>
+                        <w:rPr>
+                          <w:rFonts w:ascii="Cambria Math" w:eastAsia="Cambria Math" w:hAnsi="Cambria Math" w:cs="Cambria Math"/>
+                        </w:rPr>
+                        <m:t>cθ</m:t>
+                      </m:r>
+                    </m:e>
+                    <m:sub>
+                      <m:r>
+                        <w:rPr>
+                          <w:rFonts w:ascii="Cambria Math" w:eastAsia="Cambria Math" w:hAnsi="Cambria Math" w:cs="Cambria Math"/>
+                        </w:rPr>
+                        <m:t>2</m:t>
+                      </m:r>
+                    </m:sub>
+                  </m:sSub>
+                  <m:r>
+                    <w:rPr>
+                      <w:rFonts w:ascii="Cambria Math" w:eastAsia="Cambria Math" w:hAnsi="Cambria Math" w:cs="Cambria Math"/>
+                    </w:rPr>
+                    <m:t>+3.5</m:t>
+                  </m:r>
+                  <m:sSub>
+                    <m:sSubPr>
+                      <m:ctrlPr>
+                        <w:rPr>
+                          <w:rFonts w:ascii="Cambria Math" w:eastAsia="Cambria Math" w:hAnsi="Cambria Math" w:cs="Cambria Math"/>
+                          <w:i/>
+                        </w:rPr>
+                      </m:ctrlPr>
+                    </m:sSubPr>
+                    <m:e>
+                      <m:r>
+                        <w:rPr>
+                          <w:rFonts w:ascii="Cambria Math" w:eastAsia="Cambria Math" w:hAnsi="Cambria Math" w:cs="Cambria Math"/>
+                        </w:rPr>
+                        <m:t>cθ</m:t>
+                      </m:r>
+                    </m:e>
+                    <m:sub>
+                      <m:r>
+                        <w:rPr>
+                          <w:rFonts w:ascii="Cambria Math" w:eastAsia="Cambria Math" w:hAnsi="Cambria Math" w:cs="Cambria Math"/>
+                        </w:rPr>
+                        <m:t>2</m:t>
+                      </m:r>
+                    </m:sub>
+                  </m:sSub>
+                  <m:sSub>
+                    <m:sSubPr>
+                      <m:ctrlPr>
+                        <w:rPr>
+                          <w:rFonts w:ascii="Cambria Math" w:eastAsia="Cambria Math" w:hAnsi="Cambria Math" w:cs="Cambria Math"/>
+                          <w:i/>
+                        </w:rPr>
+                      </m:ctrlPr>
+                    </m:sSubPr>
+                    <m:e>
+                      <m:r>
+                        <w:rPr>
+                          <w:rFonts w:ascii="Cambria Math" w:eastAsia="Cambria Math" w:hAnsi="Cambria Math" w:cs="Cambria Math"/>
+                        </w:rPr>
+                        <m:t>cθ</m:t>
+                      </m:r>
+                    </m:e>
+                    <m:sub>
+                      <m:r>
+                        <w:rPr>
+                          <w:rFonts w:ascii="Cambria Math" w:eastAsia="Cambria Math" w:hAnsi="Cambria Math" w:cs="Cambria Math"/>
+                        </w:rPr>
+                        <m:t>3</m:t>
+                      </m:r>
+                    </m:sub>
+                  </m:sSub>
+                  <m:r>
+                    <w:rPr>
+                      <w:rFonts w:ascii="Cambria Math" w:eastAsia="Cambria Math" w:hAnsi="Cambria Math" w:cs="Cambria Math"/>
+                    </w:rPr>
+                    <m:t>+2.5</m:t>
+                  </m:r>
+                </m:e>
+              </m:eqArr>
+            </m:e>
+          </m:d>
+        </m:oMath>
+      </m:oMathPara>
+    </w:p>
+    <w:p>
+      <w:pPr>
+        <w:spacing w:line="240" w:lineRule="auto"/>
+        <w:ind w:left="-142"/>
+        <w:rPr>
+          <w:sz w:val="18"/>
+          <w:szCs w:val="18"/>
+        </w:rPr>
+      </w:pPr>
+    </w:p>
+    <w:p>
+      <w:pPr>
+        <w:spacing w:line="240" w:lineRule="auto"/>
+        <w:ind w:left="-142"/>
+      </w:pPr>
+      <w:r>
+        <w:t>We tested our result by comparing the calculated end effector positions to the actual positions, shown in the following table:</w:t>
+      </w:r>
+    </w:p>
+    <w:tbl>
+      <w:tblPr>
+        <w:tblStyle w:val="TableGrid"/>
+        <w:tblW w:w="0" w:type="auto"/>
+        <w:jc w:val="center"/>
+        <w:tblLook w:val="04A0" w:firstRow="1" w:lastRow="0" w:firstColumn="1" w:lastColumn="0" w:noHBand="0" w:noVBand="1"/>
+      </w:tblPr>
+      <w:tblGrid>
+        <w:gridCol w:w="1697"/>
+        <w:gridCol w:w="2693"/>
+        <w:gridCol w:w="2835"/>
+      </w:tblGrid>
+      <w:tr>
+        <w:trPr>
+          <w:jc w:val="center"/>
+        </w:trPr>
+        <w:tc>
+          <w:tcPr>
+            <w:tcW w:w="1697" w:type="dxa"/>
+          </w:tcPr>
+          <w:p>
+            <w:pPr>
+              <w:jc w:val="center"/>
+              <w:rPr>
+                <w:b/>
+                <w:bCs/>
+              </w:rPr>
+            </w:pPr>
+            <w:r>
+              <w:rPr>
+                <w:b/>
+                <w:bCs/>
+              </w:rPr>
+              <w:t>Comparison</w:t>
+            </w:r>
+          </w:p>
+        </w:tc>
+        <w:tc>
+          <w:tcPr>
+            <w:tcW w:w="2693" w:type="dxa"/>
+          </w:tcPr>
+          <w:p>
+            <w:pPr>
+              <w:jc w:val="center"/>
+              <w:rPr>
+                <w:b/>
+                <w:bCs/>
+              </w:rPr>
+            </w:pPr>
+            <w:r>
+              <w:rPr>
+                <w:b/>
+                <w:bCs/>
+              </w:rPr>
+              <w:t>Actual Position (x, y, z)</w:t>
+            </w:r>
+          </w:p>
+        </w:tc>
+        <w:tc>
+          <w:tcPr>
+            <w:tcW w:w="2835" w:type="dxa"/>
+          </w:tcPr>
+          <w:p>
+            <w:pPr>
+              <w:jc w:val="center"/>
+              <w:rPr>
+                <w:b/>
+                <w:bCs/>
+              </w:rPr>
+            </w:pPr>
+            <w:r>
+              <w:rPr>
+                <w:b/>
+                <w:bCs/>
+              </w:rPr>
+              <w:t>Calculated Position (x, y, z)</w:t>
+            </w:r>
+          </w:p>
+        </w:tc>
+      </w:tr>
+      <w:tr>
+        <w:trPr>
+          <w:jc w:val="center"/>
+        </w:trPr>
+        <w:tc>
+          <w:tcPr>
+            <w:tcW w:w="1697" w:type="dxa"/>
+          </w:tcPr>
+          <w:p>
+            <w:pPr>
+              <w:jc w:val="center"/>
+            </w:pPr>
+            <w:r>
+              <w:t>1</w:t>
+            </w:r>
+          </w:p>
+        </w:tc>
+        <w:tc>
+          <w:tcPr>
+            <w:tcW w:w="2693" w:type="dxa"/>
+          </w:tcPr>
+          <w:p>
+            <w:pPr>
+              <w:jc w:val="center"/>
+            </w:pPr>
+            <w:r>
+              <w:t>(1.87, -1.78, 8.91)</w:t>
+            </w:r>
+          </w:p>
+        </w:tc>
+        <w:tc>
+          <w:tcPr>
+            <w:tcW w:w="2835" w:type="dxa"/>
+          </w:tcPr>
+          <w:p>
+            <w:pPr>
+              <w:jc w:val="center"/>
+            </w:pPr>
+            <w:r>
+              <w:t>(1.73, -1.63, 8.52)</w:t>
+            </w:r>
+          </w:p>
+        </w:tc>
+      </w:tr>
+      <w:tr>
+        <w:trPr>
+          <w:jc w:val="center"/>
+        </w:trPr>
+        <w:tc>
+          <w:tcPr>
+            <w:tcW w:w="1697" w:type="dxa"/>
+          </w:tcPr>
+          <w:p>
+            <w:pPr>
+              <w:jc w:val="center"/>
+            </w:pPr>
+            <w:r>
+              <w:t>2</w:t>
+            </w:r>
+          </w:p>
+        </w:tc>
+        <w:tc>
+          <w:tcPr>
+            <w:tcW w:w="2693" w:type="dxa"/>
+          </w:tcPr>
+          <w:p>
+            <w:pPr>
+              <w:jc w:val="center"/>
+            </w:pPr>
+            <w:r>
+              <w:t>(-0.84, 2.07, 8.11)</w:t>
+            </w:r>
+          </w:p>
+        </w:tc>
+        <w:tc>
+          <w:tcPr>
+            <w:tcW w:w="2835" w:type="dxa"/>
+          </w:tcPr>
+          <w:p>
+            <w:pPr>
+              <w:jc w:val="center"/>
+            </w:pPr>
+            <w:r>
+              <w:t>(-1.11, 2.26, 8.44)</w:t>
+            </w:r>
+          </w:p>
+        </w:tc>
+      </w:tr>
+      <w:tr>
+        <w:trPr>
+          <w:jc w:val="center"/>
+        </w:trPr>
+        <w:tc>
+          <w:tcPr>
+            <w:tcW w:w="1697" w:type="dxa"/>
+          </w:tcPr>
+          <w:p>
+            <w:pPr>
+              <w:jc w:val="center"/>
+            </w:pPr>
+            <w:r>
+              <w:t>3</w:t>
+            </w:r>
+          </w:p>
+        </w:tc>
+        <w:tc>
+          <w:tcPr>
+            <w:tcW w:w="2693" w:type="dxa"/>
+          </w:tcPr>
+          <w:p>
+            <w:pPr>
+              <w:jc w:val="center"/>
+            </w:pPr>
+            <w:r>
+              <w:t>(0.58, 5.35, 6.16)</w:t>
+            </w:r>
+          </w:p>
+        </w:tc>
+        <w:tc>
+          <w:tcPr>
+            <w:tcW w:w="2835" w:type="dxa"/>
+          </w:tcPr>
+          <w:p>
+            <w:pPr>
+              <w:jc w:val="center"/>
+            </w:pPr>
+            <w:r>
+              <w:t>(1.57, 5.19, 4.89)</w:t>
+            </w:r>
+          </w:p>
+        </w:tc>
+      </w:tr>
+      <w:tr>
+        <w:trPr>
+          <w:jc w:val="center"/>
+        </w:trPr>
+        <w:tc>
+          <w:tcPr>
+            <w:tcW w:w="1697" w:type="dxa"/>
+          </w:tcPr>
+          <w:p>
+            <w:pPr>
+              <w:jc w:val="center"/>
+            </w:pPr>
+            <w:r>
+              <w:lastRenderedPageBreak/>
+              <w:t>4</w:t>
+            </w:r>
+          </w:p>
+        </w:tc>
+        <w:tc>
+          <w:tcPr>
+            <w:tcW w:w="2693" w:type="dxa"/>
+          </w:tcPr>
+          <w:p>
+            <w:pPr>
+              <w:jc w:val="center"/>
+            </w:pPr>
+            <w:r>
+              <w:t>(4.54, -1.33, 7.43)</w:t>
+            </w:r>
+          </w:p>
+        </w:tc>
+        <w:tc>
+          <w:tcPr>
+            <w:tcW w:w="2835" w:type="dxa"/>
+          </w:tcPr>
+          <w:p>
+            <w:pPr>
+              <w:jc w:val="center"/>
+            </w:pPr>
+            <w:r>
+              <w:t>(5.10, -1.17, 6.30)</w:t>
+            </w:r>
+          </w:p>
+        </w:tc>
+      </w:tr>
+      <w:tr>
+        <w:trPr>
+          <w:jc w:val="center"/>
+        </w:trPr>
+        <w:tc>
+          <w:tcPr>
+            <w:tcW w:w="1697" w:type="dxa"/>
+          </w:tcPr>
+          <w:p>
+            <w:pPr>
+              <w:jc w:val="center"/>
+            </w:pPr>
+            <w:r>
+              <w:t>5</w:t>
+            </w:r>
+          </w:p>
+        </w:tc>
+        <w:tc>
+          <w:tcPr>
+            <w:tcW w:w="2693" w:type="dxa"/>
+          </w:tcPr>
+          <w:p>
+            <w:pPr>
+              <w:jc w:val="center"/>
+            </w:pPr>
+            <w:r>
+              <w:t>(4.71, 4.08, 4.75)</w:t>
+            </w:r>
+          </w:p>
+        </w:tc>
+        <w:tc>
+          <w:tcPr>
+            <w:tcW w:w="2835" w:type="dxa"/>
+          </w:tcPr>
+          <w:p>
+            <w:pPr>
+              <w:jc w:val="center"/>
+            </w:pPr>
+            <w:r>
+              <w:t>(5.01, 3.63, 4.22)</w:t>
+            </w:r>
+          </w:p>
+        </w:tc>
+      </w:tr>
+      <w:tr>
+        <w:trPr>
+          <w:jc w:val="center"/>
+        </w:trPr>
+        <w:tc>
+          <w:tcPr>
+            <w:tcW w:w="1697" w:type="dxa"/>
+          </w:tcPr>
+          <w:p>
+            <w:pPr>
+              <w:jc w:val="center"/>
+            </w:pPr>
+            <w:r>
+              <w:t>6</w:t>
+            </w:r>
+          </w:p>
+        </w:tc>
+        <w:tc>
+          <w:tcPr>
+            <w:tcW w:w="2693" w:type="dxa"/>
+          </w:tcPr>
+          <w:p>
+            <w:pPr>
+              <w:jc w:val="center"/>
+            </w:pPr>
+            <w:r>
+              <w:t>(0.12, -6.05, 0.36)</w:t>
+            </w:r>
+          </w:p>
+        </w:tc>
+        <w:tc>
+          <w:tcPr>
+            <w:tcW w:w="2835" w:type="dxa"/>
+          </w:tcPr>
+          <w:p>
+            <w:pPr>
+              <w:jc w:val="center"/>
+            </w:pPr>
+            <w:r>
+              <w:t>(-1.11, -2.01, 0.62)</w:t>
+            </w:r>
+          </w:p>
+        </w:tc>
+      </w:tr>
+      <w:tr>
+        <w:trPr>
+          <w:jc w:val="center"/>
+        </w:trPr>
+        <w:tc>
+          <w:tcPr>
+            <w:tcW w:w="1697" w:type="dxa"/>
+          </w:tcPr>
+          <w:p>
+            <w:pPr>
+              <w:jc w:val="center"/>
+            </w:pPr>
+            <w:r>
+              <w:t>7</w:t>
+            </w:r>
+          </w:p>
+        </w:tc>
+        <w:tc>
+          <w:tcPr>
+            <w:tcW w:w="2693" w:type="dxa"/>
+          </w:tcPr>
+          <w:p>
+            <w:pPr>
+              <w:jc w:val="center"/>
+            </w:pPr>
+            <w:r>
+              <w:t>(-6.02, 0.20, 5.64)</w:t>
+            </w:r>
+          </w:p>
+        </w:tc>
+        <w:tc>
+          <w:tcPr>
+            <w:tcW w:w="2835" w:type="dxa"/>
+          </w:tcPr>
+          <w:p>
+            <w:pPr>
+              <w:jc w:val="center"/>
+            </w:pPr>
+            <w:r>
+              <w:t>(-5.85, -0.03, 5.31)</w:t>
+            </w:r>
+          </w:p>
+        </w:tc>
+      </w:tr>
+      <w:tr>
+        <w:trPr>
+          <w:jc w:val="center"/>
+        </w:trPr>
+        <w:tc>
+          <w:tcPr>
+            <w:tcW w:w="1697" w:type="dxa"/>
+          </w:tcPr>
+          <w:p>
+            <w:pPr>
+              <w:jc w:val="center"/>
+            </w:pPr>
+            <w:r>
+              <w:t>8</w:t>
+            </w:r>
+          </w:p>
+        </w:tc>
+        <w:tc>
+          <w:tcPr>
+            <w:tcW w:w="2693" w:type="dxa"/>
+          </w:tcPr>
+          <w:p>
+            <w:pPr>
+              <w:jc w:val="center"/>
+            </w:pPr>
+            <w:r>
+              <w:t>(-1.20, 5.95, 5.24)</w:t>
+            </w:r>
+          </w:p>
+        </w:tc>
+        <w:tc>
+          <w:tcPr>
+            <w:tcW w:w="2835" w:type="dxa"/>
+          </w:tcPr>
+          <w:p>
+            <w:pPr>
+              <w:jc w:val="center"/>
+            </w:pPr>
+            <w:r>
+              <w:t>(-0.85, 2.96, 1.23)</w:t>
+            </w:r>
+          </w:p>
+        </w:tc>
+      </w:tr>
+      <w:tr>
+        <w:trPr>
+          <w:jc w:val="center"/>
+        </w:trPr>
+        <w:tc>
+          <w:tcPr>
+            <w:tcW w:w="1697" w:type="dxa"/>
+          </w:tcPr>
+          <w:p>
+            <w:pPr>
+              <w:jc w:val="center"/>
+            </w:pPr>
+            <w:r>
+              <w:t>9</w:t>
+            </w:r>
+          </w:p>
+        </w:tc>
+        <w:tc>
+          <w:tcPr>
+            <w:tcW w:w="2693" w:type="dxa"/>
+          </w:tcPr>
+          <w:p>
+            <w:pPr>
+              <w:jc w:val="center"/>
+            </w:pPr>
+            <w:r>
+              <w:t>(-2.15, 0.31, 8.46)</w:t>
+            </w:r>
+          </w:p>
+        </w:tc>
+        <w:tc>
+          <w:tcPr>
+            <w:tcW w:w="2835" w:type="dxa"/>
+          </w:tcPr>
+          <w:p>
+            <w:pPr>
+              <w:jc w:val="center"/>
+            </w:pPr>
+            <w:r>
+              <w:t>(-2.47, 0.19, 8.44)</w:t>
+            </w:r>
+          </w:p>
+        </w:tc>
+      </w:tr>
+      <w:tr>
+        <w:trPr>
+          <w:jc w:val="center"/>
+        </w:trPr>
+        <w:tc>
+          <w:tcPr>
+            <w:tcW w:w="1697" w:type="dxa"/>
+          </w:tcPr>
+          <w:p>
+            <w:pPr>
+              <w:jc w:val="center"/>
+            </w:pPr>
+            <w:r>
+              <w:t>10</w:t>
+            </w:r>
+          </w:p>
+        </w:tc>
+        <w:tc>
+          <w:tcPr>
+            <w:tcW w:w="2693" w:type="dxa"/>
+          </w:tcPr>
+          <w:p>
+            <w:pPr>
+              <w:jc w:val="center"/>
+            </w:pPr>
+            <w:r>
+              <w:t>(6.71, -6.62, 3.96)</w:t>
+            </w:r>
+          </w:p>
+        </w:tc>
+        <w:tc>
+          <w:tcPr>
+            <w:tcW w:w="2835" w:type="dxa"/>
+          </w:tcPr>
+          <w:p>
+            <w:pPr>
+              <w:jc w:val="center"/>
+            </w:pPr>
+            <w:r>
+              <w:t>(6.44, -0.14, 3.07)</w:t>
+            </w:r>
+          </w:p>
+        </w:tc>
+      </w:tr>
+    </w:tbl>
+    <w:p>
+      <w:pPr>
+        <w:spacing w:line="240" w:lineRule="auto"/>
+        <w:ind w:left="-142"/>
+      </w:pPr>
+    </w:p>
+    <w:p>
+      <w:pPr>
+        <w:spacing w:line="240" w:lineRule="auto"/>
+        <w:ind w:left="-142"/>
+      </w:pPr>
+      <w:r>
+        <w:t xml:space="preserve">As you can see, our forward kinematics equations are not as accurate as they could be. Some of the comparisons are successful, like comparisons 1, 2 and 9, where the values of x, y, and z are all similar. However, there are cases where our calculations seem to have encountered an issue, for example in comparison 6 </w:t>
+      </w:r>
+      <w:r>
+        <w:t xml:space="preserve">where the y values are significantly different, </w:t>
+      </w:r>
+      <w:r>
+        <w:t xml:space="preserve">and </w:t>
+      </w:r>
+      <w:r>
+        <w:t xml:space="preserve">comparison </w:t>
+      </w:r>
+      <w:r>
+        <w:t>8</w:t>
+      </w:r>
+      <w:r>
+        <w:t>, where the y and z values are significantly different</w:t>
+      </w:r>
+      <w:r>
+        <w:t>.</w:t>
+      </w:r>
+      <w:r>
+        <w:t xml:space="preserve"> Our equation seems to be most accurate in the x axis, with no discrepancies higher than 1.5 (we appreciate that this is still a fairly significant discrepancy).</w:t>
+      </w:r>
+    </w:p>
     <w:sectPr>
+      <w:footerReference w:type="default" r:id="rId16"/>
       <w:pgSz w:w="11906" w:h="16838"/>
       <w:pgMar w:top="1440" w:right="1440" w:bottom="1440" w:left="1440" w:header="708" w:footer="708" w:gutter="0"/>
       <w:cols w:space="708"/>
@@ -1563,6 +3602,109 @@
     </w:sectPr>
   </w:body>
 </w:document>
+</file>
+
+<file path=word/endnotes.xml><?xml version="1.0" encoding="utf-8"?>
+<w:endnotes xmlns:wpc="http://schemas.microsoft.com/office/word/2010/wordprocessingCanvas" xmlns:cx="http://schemas.microsoft.com/office/drawing/2014/chartex" xmlns:cx1="http://schemas.microsoft.com/office/drawing/2015/9/8/chartex" xmlns:cx2="http://schemas.microsoft.com/office/drawing/2015/10/21/chartex" xmlns:cx3="http://schemas.microsoft.com/office/drawing/2016/5/9/chartex" xmlns:cx4="http://schemas.microsoft.com/office/drawing/2016/5/10/chartex" xmlns:cx5="http://schemas.microsoft.com/office/drawing/2016/5/11/chartex" xmlns:cx6="http://schemas.microsoft.com/office/drawing/2016/5/12/chartex" xmlns:cx7="http://schemas.microsoft.com/office/drawing/2016/5/13/chartex" xmlns:cx8="http://schemas.microsoft.com/office/drawing/2016/5/14/chartex" xmlns:mc="http://schemas.openxmlformats.org/markup-compatibility/2006" xmlns:aink="http://schemas.microsoft.com/office/drawing/2016/ink" xmlns:am3d="http://schemas.microsoft.com/office/drawing/2017/model3d" xmlns:o="urn:schemas-microsoft-com:office:office" xmlns:r="http://schemas.openxmlformats.org/officeDocument/2006/relationships" xmlns:m="http://schemas.openxmlformats.org/officeDocument/2006/math" xmlns:v="urn:schemas-microsoft-com:vml" xmlns:wp14="http://schemas.microsoft.com/office/word/2010/wordprocessingDrawing" xmlns:wp="http://schemas.openxmlformats.org/drawingml/2006/wordprocessingDrawing" xmlns:w10="urn:schemas-microsoft-com:office:word" xmlns:w="http://schemas.openxmlformats.org/wordprocessingml/2006/main" xmlns:w14="http://schemas.microsoft.com/office/word/2010/wordml" xmlns:w15="http://schemas.microsoft.com/office/word/2012/wordml" xmlns:w16cex="http://schemas.microsoft.com/office/word/2018/wordml/cex" xmlns:w16cid="http://schemas.microsoft.com/office/word/2016/wordml/cid" xmlns:w16="http://schemas.microsoft.com/office/word/2018/wordml" xmlns:w16se="http://schemas.microsoft.com/office/word/2015/wordml/symex" xmlns:wpg="http://schemas.microsoft.com/office/word/2010/wordprocessingGroup" xmlns:wpi="http://schemas.microsoft.com/office/word/2010/wordprocessingInk" xmlns:wne="http://schemas.microsoft.com/office/word/2006/wordml" xmlns:wps="http://schemas.microsoft.com/office/word/2010/wordprocessingShape" mc:Ignorable="w14 w15 w16se w16cid w16 w16cex wp14">
+  <w:endnote w:type="separator" w:id="-1">
+    <w:p>
+      <w:pPr>
+        <w:spacing w:after="0" w:line="240" w:lineRule="auto"/>
+      </w:pPr>
+      <w:r>
+        <w:separator/>
+      </w:r>
+    </w:p>
+  </w:endnote>
+  <w:endnote w:type="continuationSeparator" w:id="0">
+    <w:p>
+      <w:pPr>
+        <w:spacing w:after="0" w:line="240" w:lineRule="auto"/>
+      </w:pPr>
+      <w:r>
+        <w:continuationSeparator/>
+      </w:r>
+    </w:p>
+  </w:endnote>
+</w:endnotes>
+</file>
+
+<file path=word/footer1.xml><?xml version="1.0" encoding="utf-8"?>
+<w:ftr xmlns:wpc="http://schemas.microsoft.com/office/word/2010/wordprocessingCanvas" xmlns:cx="http://schemas.microsoft.com/office/drawing/2014/chartex" xmlns:cx1="http://schemas.microsoft.com/office/drawing/2015/9/8/chartex" xmlns:cx2="http://schemas.microsoft.com/office/drawing/2015/10/21/chartex" xmlns:cx3="http://schemas.microsoft.com/office/drawing/2016/5/9/chartex" xmlns:cx4="http://schemas.microsoft.com/office/drawing/2016/5/10/chartex" xmlns:cx5="http://schemas.microsoft.com/office/drawing/2016/5/11/chartex" xmlns:cx6="http://schemas.microsoft.com/office/drawing/2016/5/12/chartex" xmlns:cx7="http://schemas.microsoft.com/office/drawing/2016/5/13/chartex" xmlns:cx8="http://schemas.microsoft.com/office/drawing/2016/5/14/chartex" xmlns:mc="http://schemas.openxmlformats.org/markup-compatibility/2006" xmlns:aink="http://schemas.microsoft.com/office/drawing/2016/ink" xmlns:am3d="http://schemas.microsoft.com/office/drawing/2017/model3d" xmlns:o="urn:schemas-microsoft-com:office:office" xmlns:r="http://schemas.openxmlformats.org/officeDocument/2006/relationships" xmlns:m="http://schemas.openxmlformats.org/officeDocument/2006/math" xmlns:v="urn:schemas-microsoft-com:vml" xmlns:wp14="http://schemas.microsoft.com/office/word/2010/wordprocessingDrawing" xmlns:wp="http://schemas.openxmlformats.org/drawingml/2006/wordprocessingDrawing" xmlns:w10="urn:schemas-microsoft-com:office:word" xmlns:w="http://schemas.openxmlformats.org/wordprocessingml/2006/main" xmlns:w14="http://schemas.microsoft.com/office/word/2010/wordml" xmlns:w15="http://schemas.microsoft.com/office/word/2012/wordml" xmlns:w16cex="http://schemas.microsoft.com/office/word/2018/wordml/cex" xmlns:w16cid="http://schemas.microsoft.com/office/word/2016/wordml/cid" xmlns:w16="http://schemas.microsoft.com/office/word/2018/wordml" xmlns:w16se="http://schemas.microsoft.com/office/word/2015/wordml/symex" xmlns:wpg="http://schemas.microsoft.com/office/word/2010/wordprocessingGroup" xmlns:wpi="http://schemas.microsoft.com/office/word/2010/wordprocessingInk" xmlns:wne="http://schemas.microsoft.com/office/word/2006/wordml" xmlns:wps="http://schemas.microsoft.com/office/word/2010/wordprocessingShape" mc:Ignorable="w14 w15 w16se w16cid w16 w16cex wp14">
+  <w:sdt>
+    <w:sdtPr>
+      <w:id w:val="-1504964511"/>
+      <w:docPartObj>
+        <w:docPartGallery w:val="Page Numbers (Bottom of Page)"/>
+        <w:docPartUnique/>
+      </w:docPartObj>
+    </w:sdtPr>
+    <w:sdtEndPr>
+      <w:rPr>
+        <w:noProof/>
+      </w:rPr>
+    </w:sdtEndPr>
+    <w:sdtContent>
+      <w:p>
+        <w:pPr>
+          <w:pStyle w:val="Footer"/>
+          <w:jc w:val="center"/>
+        </w:pPr>
+        <w:r>
+          <w:fldChar w:fldCharType="begin"/>
+        </w:r>
+        <w:r>
+          <w:instrText xml:space="preserve"> PAGE   \* MERGEFORMAT </w:instrText>
+        </w:r>
+        <w:r>
+          <w:fldChar w:fldCharType="separate"/>
+        </w:r>
+        <w:r>
+          <w:rPr>
+            <w:noProof/>
+          </w:rPr>
+          <w:t>2</w:t>
+        </w:r>
+        <w:r>
+          <w:rPr>
+            <w:noProof/>
+          </w:rPr>
+          <w:fldChar w:fldCharType="end"/>
+        </w:r>
+      </w:p>
+    </w:sdtContent>
+  </w:sdt>
+  <w:p>
+    <w:pPr>
+      <w:pStyle w:val="Footer"/>
+    </w:pPr>
+  </w:p>
+</w:ftr>
+</file>
+
+<file path=word/footnotes.xml><?xml version="1.0" encoding="utf-8"?>
+<w:footnotes xmlns:wpc="http://schemas.microsoft.com/office/word/2010/wordprocessingCanvas" xmlns:cx="http://schemas.microsoft.com/office/drawing/2014/chartex" xmlns:cx1="http://schemas.microsoft.com/office/drawing/2015/9/8/chartex" xmlns:cx2="http://schemas.microsoft.com/office/drawing/2015/10/21/chartex" xmlns:cx3="http://schemas.microsoft.com/office/drawing/2016/5/9/chartex" xmlns:cx4="http://schemas.microsoft.com/office/drawing/2016/5/10/chartex" xmlns:cx5="http://schemas.microsoft.com/office/drawing/2016/5/11/chartex" xmlns:cx6="http://schemas.microsoft.com/office/drawing/2016/5/12/chartex" xmlns:cx7="http://schemas.microsoft.com/office/drawing/2016/5/13/chartex" xmlns:cx8="http://schemas.microsoft.com/office/drawing/2016/5/14/chartex" xmlns:mc="http://schemas.openxmlformats.org/markup-compatibility/2006" xmlns:aink="http://schemas.microsoft.com/office/drawing/2016/ink" xmlns:am3d="http://schemas.microsoft.com/office/drawing/2017/model3d" xmlns:o="urn:schemas-microsoft-com:office:office" xmlns:r="http://schemas.openxmlformats.org/officeDocument/2006/relationships" xmlns:m="http://schemas.openxmlformats.org/officeDocument/2006/math" xmlns:v="urn:schemas-microsoft-com:vml" xmlns:wp14="http://schemas.microsoft.com/office/word/2010/wordprocessingDrawing" xmlns:wp="http://schemas.openxmlformats.org/drawingml/2006/wordprocessingDrawing" xmlns:w10="urn:schemas-microsoft-com:office:word" xmlns:w="http://schemas.openxmlformats.org/wordprocessingml/2006/main" xmlns:w14="http://schemas.microsoft.com/office/word/2010/wordml" xmlns:w15="http://schemas.microsoft.com/office/word/2012/wordml" xmlns:w16cex="http://schemas.microsoft.com/office/word/2018/wordml/cex" xmlns:w16cid="http://schemas.microsoft.com/office/word/2016/wordml/cid" xmlns:w16="http://schemas.microsoft.com/office/word/2018/wordml" xmlns:w16se="http://schemas.microsoft.com/office/word/2015/wordml/symex" xmlns:wpg="http://schemas.microsoft.com/office/word/2010/wordprocessingGroup" xmlns:wpi="http://schemas.microsoft.com/office/word/2010/wordprocessingInk" xmlns:wne="http://schemas.microsoft.com/office/word/2006/wordml" xmlns:wps="http://schemas.microsoft.com/office/word/2010/wordprocessingShape" mc:Ignorable="w14 w15 w16se w16cid w16 w16cex wp14">
+  <w:footnote w:type="separator" w:id="-1">
+    <w:p>
+      <w:pPr>
+        <w:spacing w:after="0" w:line="240" w:lineRule="auto"/>
+      </w:pPr>
+      <w:r>
+        <w:separator/>
+      </w:r>
+    </w:p>
+  </w:footnote>
+  <w:footnote w:type="continuationSeparator" w:id="0">
+    <w:p>
+      <w:pPr>
+        <w:spacing w:after="0" w:line="240" w:lineRule="auto"/>
+      </w:pPr>
+      <w:r>
+        <w:continuationSeparator/>
+      </w:r>
+    </w:p>
+  </w:footnote>
+</w:footnotes>
 </file>
 
 <file path=word/numbering.xml><?xml version="1.0" encoding="utf-8"?>
@@ -2261,6 +4403,79 @@
       <w:contextualSpacing/>
     </w:pPr>
   </w:style>
+  <w:style w:type="character" w:styleId="PlaceholderText">
+    <w:name w:val="Placeholder Text"/>
+    <w:basedOn w:val="DefaultParagraphFont"/>
+    <w:uiPriority w:val="99"/>
+    <w:semiHidden/>
+    <w:rsid w:val="0086087F"/>
+    <w:rPr>
+      <w:color w:val="808080"/>
+    </w:rPr>
+  </w:style>
+  <w:style w:type="table" w:styleId="TableGrid">
+    <w:name w:val="Table Grid"/>
+    <w:basedOn w:val="TableNormal"/>
+    <w:uiPriority w:val="39"/>
+    <w:rsid w:val="00247E2F"/>
+    <w:pPr>
+      <w:spacing w:after="0" w:line="240" w:lineRule="auto"/>
+    </w:pPr>
+    <w:tblPr>
+      <w:tblBorders>
+        <w:top w:val="single" w:sz="4" w:space="0" w:color="auto"/>
+        <w:left w:val="single" w:sz="4" w:space="0" w:color="auto"/>
+        <w:bottom w:val="single" w:sz="4" w:space="0" w:color="auto"/>
+        <w:right w:val="single" w:sz="4" w:space="0" w:color="auto"/>
+        <w:insideH w:val="single" w:sz="4" w:space="0" w:color="auto"/>
+        <w:insideV w:val="single" w:sz="4" w:space="0" w:color="auto"/>
+      </w:tblBorders>
+    </w:tblPr>
+  </w:style>
+  <w:style w:type="paragraph" w:styleId="Header">
+    <w:name w:val="header"/>
+    <w:basedOn w:val="Normal"/>
+    <w:link w:val="HeaderChar"/>
+    <w:uiPriority w:val="99"/>
+    <w:unhideWhenUsed/>
+    <w:rsid w:val="00A66495"/>
+    <w:pPr>
+      <w:tabs>
+        <w:tab w:val="center" w:pos="4513"/>
+        <w:tab w:val="right" w:pos="9026"/>
+      </w:tabs>
+      <w:spacing w:after="0" w:line="240" w:lineRule="auto"/>
+    </w:pPr>
+  </w:style>
+  <w:style w:type="character" w:customStyle="1" w:styleId="HeaderChar">
+    <w:name w:val="Header Char"/>
+    <w:basedOn w:val="DefaultParagraphFont"/>
+    <w:link w:val="Header"/>
+    <w:uiPriority w:val="99"/>
+    <w:rsid w:val="00A66495"/>
+  </w:style>
+  <w:style w:type="paragraph" w:styleId="Footer">
+    <w:name w:val="footer"/>
+    <w:basedOn w:val="Normal"/>
+    <w:link w:val="FooterChar"/>
+    <w:uiPriority w:val="99"/>
+    <w:unhideWhenUsed/>
+    <w:rsid w:val="00A66495"/>
+    <w:pPr>
+      <w:tabs>
+        <w:tab w:val="center" w:pos="4513"/>
+        <w:tab w:val="right" w:pos="9026"/>
+      </w:tabs>
+      <w:spacing w:after="0" w:line="240" w:lineRule="auto"/>
+    </w:pPr>
+  </w:style>
+  <w:style w:type="character" w:customStyle="1" w:styleId="FooterChar">
+    <w:name w:val="Footer Char"/>
+    <w:basedOn w:val="DefaultParagraphFont"/>
+    <w:link w:val="Footer"/>
+    <w:uiPriority w:val="99"/>
+    <w:rsid w:val="00A66495"/>
+  </w:style>
 </w:styles>
 </file>
 

</xml_diff>

<commit_message>
Added Jacobian matrix to report
</commit_message>
<xml_diff>
--- a/s1817812_s1849401.docx
+++ b/s1817812_s1849401.docx
@@ -3029,7 +3029,6 @@
     <w:p>
       <w:pPr>
         <w:spacing w:line="240" w:lineRule="auto"/>
-        <w:ind w:left="-142"/>
       </w:pPr>
       <w:r>
         <w:t>We tested our result by comparing the calculated end effector positions to the actual positions, shown in the following table:</w:t>
@@ -3566,7 +3565,6 @@
     <w:p>
       <w:pPr>
         <w:spacing w:line="240" w:lineRule="auto"/>
-        <w:ind w:left="-142"/>
       </w:pPr>
       <w:r>
         <w:t xml:space="preserve">As you can see, our forward kinematics equations are not as accurate as they could be. Some of the comparisons are successful, like comparisons 1, 2 and 9, where the values of x, y, and z are all similar. However, there are cases where our calculations seem to have encountered an issue, for example in comparison 6 </w:t>
@@ -3590,11 +3588,457 @@
         <w:t>.</w:t>
       </w:r>
       <w:r>
-        <w:t xml:space="preserve"> Our equation seems to be most accurate in the x axis, with no discrepancies higher than 1.5 (we appreciate that this is still a fairly significant discrepancy).</w:t>
-      </w:r>
+        <w:t xml:space="preserve"> Our equation seems to be most accurate in the x axis, with no discrepancies higher than 1.5 (we appreciate that this is still a </w:t>
+      </w:r>
+      <w:proofErr w:type="gramStart"/>
+      <w:r>
+        <w:t>fairly significant</w:t>
+      </w:r>
+      <w:proofErr w:type="gramEnd"/>
+      <w:r>
+        <w:t xml:space="preserve"> discrepancy).</w:t>
+      </w:r>
+    </w:p>
+    <w:p>
+      <w:pPr>
+        <w:spacing w:line="240" w:lineRule="auto"/>
+        <w:rPr>
+          <w:b/>
+          <w:bCs/>
+        </w:rPr>
+      </w:pPr>
+      <w:r>
+        <w:rPr>
+          <w:b/>
+          <w:bCs/>
+        </w:rPr>
+        <w:t>Question 3.2</w:t>
+      </w:r>
+    </w:p>
+    <w:p>
+      <w:pPr>
+        <w:spacing w:line="240" w:lineRule="auto"/>
+      </w:pPr>
+      <w:r>
+        <w:t>The Jacobian of our robot is as follows</w:t>
+      </w:r>
+      <w:r>
+        <w:t>, where:</w:t>
+      </w:r>
+    </w:p>
+    <w:p>
+      <w:pPr>
+        <w:spacing w:line="240" w:lineRule="auto"/>
+      </w:pPr>
+      <w:r>
+        <w:rPr>
+          <w:noProof/>
+        </w:rPr>
+        <w:drawing>
+          <wp:anchor distT="0" distB="0" distL="114300" distR="114300" simplePos="0" relativeHeight="251695104" behindDoc="0" locked="0" layoutInCell="1" allowOverlap="1" wp14:anchorId="6BEED2AF" wp14:editId="74675776">
+            <wp:simplePos x="0" y="0"/>
+            <wp:positionH relativeFrom="margin">
+              <wp:posOffset>-99060</wp:posOffset>
+            </wp:positionH>
+            <wp:positionV relativeFrom="margin">
+              <wp:posOffset>3573780</wp:posOffset>
+            </wp:positionV>
+            <wp:extent cx="5966460" cy="487680"/>
+            <wp:effectExtent l="0" t="0" r="0" b="7620"/>
+            <wp:wrapSquare wrapText="bothSides"/>
+            <wp:docPr id="31" name="Picture 31" descr="Graphical user interface, text&#10;&#10;Description automatically generated"/>
+            <wp:cNvGraphicFramePr>
+              <a:graphicFrameLocks xmlns:a="http://schemas.openxmlformats.org/drawingml/2006/main" noChangeAspect="1"/>
+            </wp:cNvGraphicFramePr>
+            <a:graphic xmlns:a="http://schemas.openxmlformats.org/drawingml/2006/main">
+              <a:graphicData uri="http://schemas.openxmlformats.org/drawingml/2006/picture">
+                <pic:pic xmlns:pic="http://schemas.openxmlformats.org/drawingml/2006/picture">
+                  <pic:nvPicPr>
+                    <pic:cNvPr id="31" name="Picture 31" descr="Graphical user interface, text&#10;&#10;Description automatically generated"/>
+                    <pic:cNvPicPr/>
+                  </pic:nvPicPr>
+                  <pic:blipFill rotWithShape="1">
+                    <a:blip r:embed="rId16">
+                      <a:extLst>
+                        <a:ext uri="{28A0092B-C50C-407E-A947-70E740481C1C}">
+                          <a14:useLocalDpi xmlns:a14="http://schemas.microsoft.com/office/drawing/2010/main" val="0"/>
+                        </a:ext>
+                      </a:extLst>
+                    </a:blip>
+                    <a:srcRect l="16021" t="56914" r="24814" b="34796"/>
+                    <a:stretch/>
+                  </pic:blipFill>
+                  <pic:spPr bwMode="auto">
+                    <a:xfrm>
+                      <a:off x="0" y="0"/>
+                      <a:ext cx="5966460" cy="487680"/>
+                    </a:xfrm>
+                    <a:prstGeom prst="rect">
+                      <a:avLst/>
+                    </a:prstGeom>
+                    <a:ln>
+                      <a:noFill/>
+                    </a:ln>
+                    <a:extLst>
+                      <a:ext uri="{53640926-AAD7-44D8-BBD7-CCE9431645EC}">
+                        <a14:shadowObscured xmlns:a14="http://schemas.microsoft.com/office/drawing/2010/main"/>
+                      </a:ext>
+                    </a:extLst>
+                  </pic:spPr>
+                </pic:pic>
+              </a:graphicData>
+            </a:graphic>
+            <wp14:sizeRelH relativeFrom="margin">
+              <wp14:pctWidth>0</wp14:pctWidth>
+            </wp14:sizeRelH>
+            <wp14:sizeRelV relativeFrom="margin">
+              <wp14:pctHeight>0</wp14:pctHeight>
+            </wp14:sizeRelV>
+          </wp:anchor>
+        </w:drawing>
+      </w:r>
+      <w:r>
+        <w:t xml:space="preserve">a = </w:t>
+      </w:r>
+      <m:oMath>
+        <m:sSub>
+          <m:sSubPr>
+            <m:ctrlPr>
+              <w:rPr>
+                <w:rFonts w:ascii="Cambria Math" w:hAnsi="Cambria Math"/>
+                <w:i/>
+              </w:rPr>
+            </m:ctrlPr>
+          </m:sSubPr>
+          <m:e>
+            <m:r>
+              <w:rPr>
+                <w:rFonts w:ascii="Cambria Math" w:hAnsi="Cambria Math"/>
+              </w:rPr>
+              <m:t>sinθ</m:t>
+            </m:r>
+          </m:e>
+          <m:sub>
+            <m:r>
+              <w:rPr>
+                <w:rFonts w:ascii="Cambria Math" w:hAnsi="Cambria Math"/>
+              </w:rPr>
+              <m:t>1</m:t>
+            </m:r>
+          </m:sub>
+        </m:sSub>
+      </m:oMath>
+      <w:r>
+        <w:rPr>
+          <w:rFonts w:eastAsiaTheme="minorEastAsia"/>
+        </w:rPr>
+        <w:t xml:space="preserve">, b = </w:t>
+      </w:r>
+      <m:oMath>
+        <m:sSub>
+          <m:sSubPr>
+            <m:ctrlPr>
+              <w:rPr>
+                <w:rFonts w:ascii="Cambria Math" w:hAnsi="Cambria Math"/>
+                <w:i/>
+              </w:rPr>
+            </m:ctrlPr>
+          </m:sSubPr>
+          <m:e>
+            <m:r>
+              <w:rPr>
+                <w:rFonts w:ascii="Cambria Math" w:hAnsi="Cambria Math"/>
+              </w:rPr>
+              <m:t>cos</m:t>
+            </m:r>
+            <m:r>
+              <w:rPr>
+                <w:rFonts w:ascii="Cambria Math" w:hAnsi="Cambria Math"/>
+              </w:rPr>
+              <m:t>θ</m:t>
+            </m:r>
+          </m:e>
+          <m:sub>
+            <m:r>
+              <w:rPr>
+                <w:rFonts w:ascii="Cambria Math" w:hAnsi="Cambria Math"/>
+              </w:rPr>
+              <m:t>1</m:t>
+            </m:r>
+          </m:sub>
+        </m:sSub>
+      </m:oMath>
+      <w:r>
+        <w:rPr>
+          <w:rFonts w:eastAsiaTheme="minorEastAsia"/>
+        </w:rPr>
+        <w:t xml:space="preserve">, </w:t>
+      </w:r>
+      <w:r>
+        <w:t>c</w:t>
+      </w:r>
+      <w:r>
+        <w:t xml:space="preserve"> = </w:t>
+      </w:r>
+      <m:oMath>
+        <m:sSub>
+          <m:sSubPr>
+            <m:ctrlPr>
+              <w:rPr>
+                <w:rFonts w:ascii="Cambria Math" w:hAnsi="Cambria Math"/>
+                <w:i/>
+              </w:rPr>
+            </m:ctrlPr>
+          </m:sSubPr>
+          <m:e>
+            <m:r>
+              <w:rPr>
+                <w:rFonts w:ascii="Cambria Math" w:hAnsi="Cambria Math"/>
+              </w:rPr>
+              <m:t>sinθ</m:t>
+            </m:r>
+          </m:e>
+          <m:sub>
+            <m:r>
+              <w:rPr>
+                <w:rFonts w:ascii="Cambria Math" w:hAnsi="Cambria Math"/>
+              </w:rPr>
+              <m:t>2</m:t>
+            </m:r>
+          </m:sub>
+        </m:sSub>
+      </m:oMath>
+      <w:r>
+        <w:rPr>
+          <w:rFonts w:eastAsiaTheme="minorEastAsia"/>
+        </w:rPr>
+        <w:t xml:space="preserve">, </w:t>
+      </w:r>
+      <w:r>
+        <w:rPr>
+          <w:rFonts w:eastAsiaTheme="minorEastAsia"/>
+        </w:rPr>
+        <w:t>d</w:t>
+      </w:r>
+      <w:r>
+        <w:rPr>
+          <w:rFonts w:eastAsiaTheme="minorEastAsia"/>
+        </w:rPr>
+        <w:t xml:space="preserve"> = </w:t>
+      </w:r>
+      <m:oMath>
+        <m:sSub>
+          <m:sSubPr>
+            <m:ctrlPr>
+              <w:rPr>
+                <w:rFonts w:ascii="Cambria Math" w:hAnsi="Cambria Math"/>
+                <w:i/>
+              </w:rPr>
+            </m:ctrlPr>
+          </m:sSubPr>
+          <m:e>
+            <m:r>
+              <w:rPr>
+                <w:rFonts w:ascii="Cambria Math" w:hAnsi="Cambria Math"/>
+              </w:rPr>
+              <m:t>cosθ</m:t>
+            </m:r>
+          </m:e>
+          <m:sub>
+            <m:r>
+              <w:rPr>
+                <w:rFonts w:ascii="Cambria Math" w:hAnsi="Cambria Math"/>
+              </w:rPr>
+              <m:t>2</m:t>
+            </m:r>
+          </m:sub>
+        </m:sSub>
+      </m:oMath>
+      <w:r>
+        <w:rPr>
+          <w:rFonts w:eastAsiaTheme="minorEastAsia"/>
+        </w:rPr>
+        <w:t xml:space="preserve">, </w:t>
+      </w:r>
+      <w:r>
+        <w:t>e</w:t>
+      </w:r>
+      <w:r>
+        <w:t xml:space="preserve"> = </w:t>
+      </w:r>
+      <m:oMath>
+        <m:sSub>
+          <m:sSubPr>
+            <m:ctrlPr>
+              <w:rPr>
+                <w:rFonts w:ascii="Cambria Math" w:hAnsi="Cambria Math"/>
+                <w:i/>
+              </w:rPr>
+            </m:ctrlPr>
+          </m:sSubPr>
+          <m:e>
+            <m:r>
+              <w:rPr>
+                <w:rFonts w:ascii="Cambria Math" w:hAnsi="Cambria Math"/>
+              </w:rPr>
+              <m:t>sinθ</m:t>
+            </m:r>
+          </m:e>
+          <m:sub>
+            <m:r>
+              <w:rPr>
+                <w:rFonts w:ascii="Cambria Math" w:hAnsi="Cambria Math"/>
+              </w:rPr>
+              <m:t>3</m:t>
+            </m:r>
+          </m:sub>
+        </m:sSub>
+      </m:oMath>
+      <w:r>
+        <w:rPr>
+          <w:rFonts w:eastAsiaTheme="minorEastAsia"/>
+        </w:rPr>
+        <w:t xml:space="preserve">, </w:t>
+      </w:r>
+      <w:r>
+        <w:rPr>
+          <w:rFonts w:eastAsiaTheme="minorEastAsia"/>
+        </w:rPr>
+        <w:t>f</w:t>
+      </w:r>
+      <w:r>
+        <w:rPr>
+          <w:rFonts w:eastAsiaTheme="minorEastAsia"/>
+        </w:rPr>
+        <w:t xml:space="preserve"> = </w:t>
+      </w:r>
+      <m:oMath>
+        <m:sSub>
+          <m:sSubPr>
+            <m:ctrlPr>
+              <w:rPr>
+                <w:rFonts w:ascii="Cambria Math" w:hAnsi="Cambria Math"/>
+                <w:i/>
+              </w:rPr>
+            </m:ctrlPr>
+          </m:sSubPr>
+          <m:e>
+            <m:r>
+              <w:rPr>
+                <w:rFonts w:ascii="Cambria Math" w:hAnsi="Cambria Math"/>
+              </w:rPr>
+              <m:t>cosθ</m:t>
+            </m:r>
+          </m:e>
+          <m:sub>
+            <m:r>
+              <w:rPr>
+                <w:rFonts w:ascii="Cambria Math" w:hAnsi="Cambria Math"/>
+              </w:rPr>
+              <m:t>3</m:t>
+            </m:r>
+          </m:sub>
+        </m:sSub>
+      </m:oMath>
+      <w:r>
+        <w:rPr>
+          <w:rFonts w:eastAsiaTheme="minorEastAsia"/>
+        </w:rPr>
+        <w:t xml:space="preserve">, </w:t>
+      </w:r>
+      <w:r>
+        <w:t>g</w:t>
+      </w:r>
+      <w:r>
+        <w:t xml:space="preserve"> = </w:t>
+      </w:r>
+      <m:oMath>
+        <m:sSub>
+          <m:sSubPr>
+            <m:ctrlPr>
+              <w:rPr>
+                <w:rFonts w:ascii="Cambria Math" w:hAnsi="Cambria Math"/>
+                <w:i/>
+              </w:rPr>
+            </m:ctrlPr>
+          </m:sSubPr>
+          <m:e>
+            <m:r>
+              <w:rPr>
+                <w:rFonts w:ascii="Cambria Math" w:hAnsi="Cambria Math"/>
+              </w:rPr>
+              <m:t>sinθ</m:t>
+            </m:r>
+          </m:e>
+          <m:sub>
+            <m:r>
+              <w:rPr>
+                <w:rFonts w:ascii="Cambria Math" w:hAnsi="Cambria Math"/>
+              </w:rPr>
+              <m:t>4</m:t>
+            </m:r>
+          </m:sub>
+        </m:sSub>
+      </m:oMath>
+      <w:r>
+        <w:rPr>
+          <w:rFonts w:eastAsiaTheme="minorEastAsia"/>
+        </w:rPr>
+        <w:t xml:space="preserve">, </w:t>
+      </w:r>
+      <w:r>
+        <w:rPr>
+          <w:rFonts w:eastAsiaTheme="minorEastAsia"/>
+        </w:rPr>
+        <w:t>h</w:t>
+      </w:r>
+      <w:r>
+        <w:rPr>
+          <w:rFonts w:eastAsiaTheme="minorEastAsia"/>
+        </w:rPr>
+        <w:t xml:space="preserve"> = </w:t>
+      </w:r>
+      <m:oMath>
+        <m:sSub>
+          <m:sSubPr>
+            <m:ctrlPr>
+              <w:rPr>
+                <w:rFonts w:ascii="Cambria Math" w:hAnsi="Cambria Math"/>
+                <w:i/>
+              </w:rPr>
+            </m:ctrlPr>
+          </m:sSubPr>
+          <m:e>
+            <m:r>
+              <w:rPr>
+                <w:rFonts w:ascii="Cambria Math" w:hAnsi="Cambria Math"/>
+              </w:rPr>
+              <m:t>cosθ</m:t>
+            </m:r>
+          </m:e>
+          <m:sub>
+            <m:r>
+              <w:rPr>
+                <w:rFonts w:ascii="Cambria Math" w:hAnsi="Cambria Math"/>
+              </w:rPr>
+              <m:t>4</m:t>
+            </m:r>
+          </m:sub>
+        </m:sSub>
+      </m:oMath>
+    </w:p>
+    <w:p>
+      <w:pPr>
+        <w:spacing w:line="240" w:lineRule="auto"/>
+      </w:pPr>
+    </w:p>
+    <w:p>
+      <w:pPr>
+        <w:spacing w:line="240" w:lineRule="auto"/>
+      </w:pPr>
     </w:p>
     <w:sectPr>
-      <w:footerReference w:type="default" r:id="rId16"/>
+      <w:footerReference w:type="default" r:id="rId17"/>
       <w:pgSz w:w="11906" w:h="16838"/>
       <w:pgMar w:top="1440" w:right="1440" w:bottom="1440" w:left="1440" w:header="708" w:footer="708" w:gutter="0"/>
       <w:cols w:space="708"/>

</xml_diff>

<commit_message>
Uploaded final version of report + pdf version
Submitting shortly after this
</commit_message>
<xml_diff>
--- a/s1817812_s1849401.docx
+++ b/s1817812_s1849401.docx
@@ -117,6 +117,27 @@
       </w:pPr>
       <w:r>
         <w:t xml:space="preserve">3.2:  </w:t>
+      </w:r>
+      <w:r>
+        <w:t xml:space="preserve">Calculating Jacobian </w:t>
+      </w:r>
+      <w:r>
+        <w:t>–</w:t>
+      </w:r>
+      <w:r>
+        <w:t xml:space="preserve"> Alasdair, Generating Graphs </w:t>
+      </w:r>
+      <w:r>
+        <w:t>–</w:t>
+      </w:r>
+      <w:r>
+        <w:t xml:space="preserve"> Alasdair </w:t>
+      </w:r>
+      <w:r>
+        <w:t>–</w:t>
+      </w:r>
+      <w:r>
+        <w:t xml:space="preserve"> Both</w:t>
       </w:r>
     </w:p>
     <w:p>
@@ -1074,7 +1095,7 @@
         <mc:AlternateContent>
           <mc:Choice Requires="wpg">
             <w:drawing>
-              <wp:anchor distT="0" distB="0" distL="114300" distR="114300" simplePos="0" relativeHeight="251694080" behindDoc="0" locked="0" layoutInCell="1" allowOverlap="1" wp14:anchorId="64518D38" wp14:editId="74688133">
+              <wp:anchor distT="0" distB="0" distL="114300" distR="114300" simplePos="0" relativeHeight="251694080" behindDoc="0" locked="0" layoutInCell="1" allowOverlap="1" wp14:anchorId="64518D38" wp14:editId="76038162">
                 <wp:simplePos x="0" y="0"/>
                 <wp:positionH relativeFrom="column">
                   <wp:posOffset>-121920</wp:posOffset>
@@ -1202,7 +1223,7 @@
                               </wps:cNvSpPr>
                               <wps:spPr bwMode="auto">
                                 <a:xfrm>
-                                  <a:off x="563880" y="91440"/>
+                                  <a:off x="556260" y="106680"/>
                                   <a:ext cx="1005205" cy="381000"/>
                                 </a:xfrm>
                                 <a:prstGeom prst="rect">
@@ -1222,7 +1243,7 @@
                                 <w:txbxContent>
                                   <w:p>
                                     <w:pPr>
-                                      <w:spacing w:before="240" w:after="0" w:line="240" w:lineRule="auto"/>
+                                      <w:spacing w:after="0" w:line="240" w:lineRule="auto"/>
                                       <w:rPr>
                                         <w:sz w:val="14"/>
                                         <w:szCs w:val="14"/>
@@ -1245,7 +1266,7 @@
                                   </w:p>
                                   <w:p>
                                     <w:pPr>
-                                      <w:spacing w:before="240" w:after="0" w:line="240" w:lineRule="auto"/>
+                                      <w:spacing w:after="0" w:line="240" w:lineRule="auto"/>
                                       <w:rPr>
                                         <w:sz w:val="14"/>
                                         <w:szCs w:val="14"/>
@@ -1268,7 +1289,7 @@
                                   </w:p>
                                   <w:p>
                                     <w:pPr>
-                                      <w:spacing w:before="240" w:after="0" w:line="240" w:lineRule="auto"/>
+                                      <w:spacing w:after="0" w:line="240" w:lineRule="auto"/>
                                       <w:rPr>
                                         <w:sz w:val="14"/>
                                         <w:szCs w:val="14"/>
@@ -1374,7 +1395,11 @@
           </mc:Choice>
           <mc:Fallback>
             <w:pict>
-              <v:group w14:anchorId="64518D38" id="Group 30" o:spid="_x0000_s1048" style="position:absolute;margin-left:-9.6pt;margin-top:22.2pt;width:463.9pt;height:241pt;z-index:251694080" coordsize="58915,30607" o:gfxdata="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">
+              <v:group w14:anchorId="64518D38" id="Group 30" o:spid="_x0000_s1048" style="position:absolute;margin-left:-9.6pt;margin-top:22.2pt;width:463.9pt;height:241pt;z-index:251694080" coordsize="58915,30607" o:gfxdata="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">
+                <v:shapetype id="_x0000_t202" coordsize="21600,21600" o:spt="202" path="m,l,21600r21600,l21600,xe">
+                  <v:stroke joinstyle="miter"/>
+                  <v:path gradientshapeok="t" o:connecttype="rect"/>
+                </v:shapetype>
                 <v:shape id="Text Box 2" o:spid="_x0000_s1049" type="#_x0000_t202" style="position:absolute;left:15011;width:31852;height:3860;visibility:visible;mso-wrap-style:square;v-text-anchor:top" o:gfxdata="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" filled="f" stroked="f">
                   <v:textbox style="mso-fit-shape-to-text:t">
                     <w:txbxContent>
@@ -1389,15 +1414,34 @@
                 <v:group id="Group 29" o:spid="_x0000_s1050" style="position:absolute;top:2209;width:58915;height:28398" coordsize="58915,28397" o:gfxdata="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">
                   <v:group id="Group 28" o:spid="_x0000_s1051" style="position:absolute;left:1600;width:57315;height:28397" coordsize="57315,28397" o:gfxdata="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">
                     <v:group id="Group 27" o:spid="_x0000_s1052" style="position:absolute;width:57315;height:26428" coordsize="57315,26428" o:gfxdata="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">
+                      <v:shapetype id="_x0000_t75" coordsize="21600,21600" o:spt="75" o:preferrelative="t" path="m@4@5l@4@11@9@11@9@5xe" filled="f" stroked="f">
+                        <v:stroke joinstyle="miter"/>
+                        <v:formulas>
+                          <v:f eqn="if lineDrawn pixelLineWidth 0"/>
+                          <v:f eqn="sum @0 1 0"/>
+                          <v:f eqn="sum 0 0 @1"/>
+                          <v:f eqn="prod @2 1 2"/>
+                          <v:f eqn="prod @3 21600 pixelWidth"/>
+                          <v:f eqn="prod @3 21600 pixelHeight"/>
+                          <v:f eqn="sum @0 0 1"/>
+                          <v:f eqn="prod @6 1 2"/>
+                          <v:f eqn="prod @7 21600 pixelWidth"/>
+                          <v:f eqn="sum @8 21600 0"/>
+                          <v:f eqn="prod @7 21600 pixelHeight"/>
+                          <v:f eqn="sum @10 21600 0"/>
+                        </v:formulas>
+                        <v:path o:extrusionok="f" gradientshapeok="t" o:connecttype="rect"/>
+                        <o:lock v:ext="edit" aspectratio="t"/>
+                      </v:shapetype>
                       <v:shape id="Picture 22" o:spid="_x0000_s1053" type="#_x0000_t75" alt="A picture containing chart, application&#10;&#10;Description automatically generated" style="position:absolute;width:57315;height:26428;visibility:visible;mso-wrap-style:square" o:gfxdata="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">
                         <v:imagedata r:id="rId15" o:title="A picture containing chart, application&#10;&#10;Description automatically generated"/>
                       </v:shape>
-                      <v:shape id="Text Box 2" o:spid="_x0000_s1054" type="#_x0000_t202" style="position:absolute;left:5638;top:914;width:10052;height:3810;visibility:visible;mso-wrap-style:square;v-text-anchor:top" o:gfxdata="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" fillcolor="white [3212]" stroked="f">
+                      <v:shape id="Text Box 2" o:spid="_x0000_s1054" type="#_x0000_t202" style="position:absolute;left:5562;top:1066;width:10052;height:3810;visibility:visible;mso-wrap-style:square;v-text-anchor:top" o:gfxdata="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" fillcolor="white [3212]" stroked="f">
                         <v:textbox inset="1mm,1mm,,0">
                           <w:txbxContent>
                             <w:p>
                               <w:pPr>
-                                <w:spacing w:before="240" w:after="0" w:line="240" w:lineRule="auto"/>
+                                <w:spacing w:after="0" w:line="240" w:lineRule="auto"/>
                                 <w:rPr>
                                   <w:sz w:val="14"/>
                                   <w:szCs w:val="14"/>
@@ -1420,7 +1464,7 @@
                             </w:p>
                             <w:p>
                               <w:pPr>
-                                <w:spacing w:before="240" w:after="0" w:line="240" w:lineRule="auto"/>
+                                <w:spacing w:after="0" w:line="240" w:lineRule="auto"/>
                                 <w:rPr>
                                   <w:sz w:val="14"/>
                                   <w:szCs w:val="14"/>
@@ -1443,7 +1487,7 @@
                             </w:p>
                             <w:p>
                               <w:pPr>
-                                <w:spacing w:before="240" w:after="0" w:line="240" w:lineRule="auto"/>
+                                <w:spacing w:after="0" w:line="240" w:lineRule="auto"/>
                                 <w:rPr>
                                   <w:sz w:val="14"/>
                                   <w:szCs w:val="14"/>
@@ -3749,13 +3793,7 @@
               <w:rPr>
                 <w:rFonts w:ascii="Cambria Math" w:hAnsi="Cambria Math"/>
               </w:rPr>
-              <m:t>cos</m:t>
-            </m:r>
-            <m:r>
-              <w:rPr>
-                <w:rFonts w:ascii="Cambria Math" w:hAnsi="Cambria Math"/>
-              </w:rPr>
-              <m:t>θ</m:t>
+              <m:t>cosθ</m:t>
             </m:r>
           </m:e>
           <m:sub>
@@ -3775,10 +3813,7 @@
         <w:t xml:space="preserve">, </w:t>
       </w:r>
       <w:r>
-        <w:t>c</w:t>
-      </w:r>
-      <w:r>
-        <w:t xml:space="preserve"> = </w:t>
+        <w:t xml:space="preserve">c = </w:t>
       </w:r>
       <m:oMath>
         <m:sSub>
@@ -3812,19 +3847,7 @@
         <w:rPr>
           <w:rFonts w:eastAsiaTheme="minorEastAsia"/>
         </w:rPr>
-        <w:t xml:space="preserve">, </w:t>
-      </w:r>
-      <w:r>
-        <w:rPr>
-          <w:rFonts w:eastAsiaTheme="minorEastAsia"/>
-        </w:rPr>
-        <w:t>d</w:t>
-      </w:r>
-      <w:r>
-        <w:rPr>
-          <w:rFonts w:eastAsiaTheme="minorEastAsia"/>
-        </w:rPr>
-        <w:t xml:space="preserve"> = </w:t>
+        <w:t xml:space="preserve">, d = </w:t>
       </w:r>
       <m:oMath>
         <m:sSub>
@@ -3861,10 +3884,7 @@
         <w:t xml:space="preserve">, </w:t>
       </w:r>
       <w:r>
-        <w:t>e</w:t>
-      </w:r>
-      <w:r>
-        <w:t xml:space="preserve"> = </w:t>
+        <w:t xml:space="preserve">e = </w:t>
       </w:r>
       <m:oMath>
         <m:sSub>
@@ -3898,19 +3918,7 @@
         <w:rPr>
           <w:rFonts w:eastAsiaTheme="minorEastAsia"/>
         </w:rPr>
-        <w:t xml:space="preserve">, </w:t>
-      </w:r>
-      <w:r>
-        <w:rPr>
-          <w:rFonts w:eastAsiaTheme="minorEastAsia"/>
-        </w:rPr>
-        <w:t>f</w:t>
-      </w:r>
-      <w:r>
-        <w:rPr>
-          <w:rFonts w:eastAsiaTheme="minorEastAsia"/>
-        </w:rPr>
-        <w:t xml:space="preserve"> = </w:t>
+        <w:t xml:space="preserve">, f = </w:t>
       </w:r>
       <m:oMath>
         <m:sSub>
@@ -3947,10 +3955,7 @@
         <w:t xml:space="preserve">, </w:t>
       </w:r>
       <w:r>
-        <w:t>g</w:t>
-      </w:r>
-      <w:r>
-        <w:t xml:space="preserve"> = </w:t>
+        <w:t xml:space="preserve">g = </w:t>
       </w:r>
       <m:oMath>
         <m:sSub>
@@ -3984,19 +3989,7 @@
         <w:rPr>
           <w:rFonts w:eastAsiaTheme="minorEastAsia"/>
         </w:rPr>
-        <w:t xml:space="preserve">, </w:t>
-      </w:r>
-      <w:r>
-        <w:rPr>
-          <w:rFonts w:eastAsiaTheme="minorEastAsia"/>
-        </w:rPr>
-        <w:t>h</w:t>
-      </w:r>
-      <w:r>
-        <w:rPr>
-          <w:rFonts w:eastAsiaTheme="minorEastAsia"/>
-        </w:rPr>
-        <w:t xml:space="preserve"> = </w:t>
+        <w:t xml:space="preserve">, h = </w:t>
       </w:r>
       <m:oMath>
         <m:sSub>
@@ -4031,14 +4024,832 @@
       <w:pPr>
         <w:spacing w:line="240" w:lineRule="auto"/>
       </w:pPr>
+      <w:r>
+        <w:rPr>
+          <w:noProof/>
+        </w:rPr>
+        <mc:AlternateContent>
+          <mc:Choice Requires="wpg">
+            <w:drawing>
+              <wp:anchor distT="0" distB="0" distL="114300" distR="114300" simplePos="0" relativeHeight="251697152" behindDoc="0" locked="0" layoutInCell="1" allowOverlap="1" wp14:anchorId="49F474A8" wp14:editId="1EEA14E0">
+                <wp:simplePos x="0" y="0"/>
+                <wp:positionH relativeFrom="margin">
+                  <wp:align>left</wp:align>
+                </wp:positionH>
+                <wp:positionV relativeFrom="paragraph">
+                  <wp:posOffset>989965</wp:posOffset>
+                </wp:positionV>
+                <wp:extent cx="5891530" cy="3060700"/>
+                <wp:effectExtent l="0" t="0" r="0" b="6350"/>
+                <wp:wrapSquare wrapText="bothSides"/>
+                <wp:docPr id="32" name="Group 32"/>
+                <wp:cNvGraphicFramePr/>
+                <a:graphic xmlns:a="http://schemas.openxmlformats.org/drawingml/2006/main">
+                  <a:graphicData uri="http://schemas.microsoft.com/office/word/2010/wordprocessingGroup">
+                    <wpg:wgp>
+                      <wpg:cNvGrpSpPr/>
+                      <wpg:grpSpPr>
+                        <a:xfrm>
+                          <a:off x="0" y="0"/>
+                          <a:ext cx="5891530" cy="3060700"/>
+                          <a:chOff x="0" y="0"/>
+                          <a:chExt cx="5891530" cy="3060700"/>
+                        </a:xfrm>
+                      </wpg:grpSpPr>
+                      <wps:wsp>
+                        <wps:cNvPr id="33" name="Text Box 2"/>
+                        <wps:cNvSpPr txBox="1">
+                          <a:spLocks noChangeArrowheads="1"/>
+                        </wps:cNvSpPr>
+                        <wps:spPr bwMode="auto">
+                          <a:xfrm>
+                            <a:off x="1501140" y="0"/>
+                            <a:ext cx="3185794" cy="386714"/>
+                          </a:xfrm>
+                          <a:prstGeom prst="rect">
+                            <a:avLst/>
+                          </a:prstGeom>
+                          <a:noFill/>
+                          <a:ln w="9525">
+                            <a:noFill/>
+                            <a:miter lim="800000"/>
+                            <a:headEnd/>
+                            <a:tailEnd/>
+                          </a:ln>
+                        </wps:spPr>
+                        <wps:txbx>
+                          <w:txbxContent>
+                            <w:p>
+                              <w:r>
+                                <w:t xml:space="preserve">Plot of x of end effector and target in </w:t>
+                              </w:r>
+                              <w:proofErr w:type="gramStart"/>
+                              <w:r>
+                                <w:t>open-loop</w:t>
+                              </w:r>
+                              <w:proofErr w:type="gramEnd"/>
+                            </w:p>
+                          </w:txbxContent>
+                        </wps:txbx>
+                        <wps:bodyPr rot="0" vert="horz" wrap="square" lIns="91440" tIns="45720" rIns="91440" bIns="45720" anchor="t" anchorCtr="0">
+                          <a:spAutoFit/>
+                        </wps:bodyPr>
+                      </wps:wsp>
+                      <wpg:grpSp>
+                        <wpg:cNvPr id="34" name="Group 34"/>
+                        <wpg:cNvGrpSpPr/>
+                        <wpg:grpSpPr>
+                          <a:xfrm>
+                            <a:off x="0" y="221014"/>
+                            <a:ext cx="5891530" cy="2839686"/>
+                            <a:chOff x="0" y="34"/>
+                            <a:chExt cx="5891530" cy="2839686"/>
+                          </a:xfrm>
+                        </wpg:grpSpPr>
+                        <wpg:grpSp>
+                          <wpg:cNvPr id="35" name="Group 35"/>
+                          <wpg:cNvGrpSpPr/>
+                          <wpg:grpSpPr>
+                            <a:xfrm>
+                              <a:off x="160020" y="34"/>
+                              <a:ext cx="5731510" cy="2839686"/>
+                              <a:chOff x="0" y="34"/>
+                              <a:chExt cx="5731510" cy="2839686"/>
+                            </a:xfrm>
+                          </wpg:grpSpPr>
+                          <pic:pic xmlns:pic="http://schemas.openxmlformats.org/drawingml/2006/picture">
+                            <pic:nvPicPr>
+                              <pic:cNvPr id="37" name="Picture 37"/>
+                              <pic:cNvPicPr>
+                                <a:picLocks noChangeAspect="1"/>
+                              </pic:cNvPicPr>
+                            </pic:nvPicPr>
+                            <pic:blipFill>
+                              <a:blip r:embed="rId17">
+                                <a:extLst>
+                                  <a:ext uri="{28A0092B-C50C-407E-A947-70E740481C1C}">
+                                    <a14:useLocalDpi xmlns:a14="http://schemas.microsoft.com/office/drawing/2010/main" val="0"/>
+                                  </a:ext>
+                                </a:extLst>
+                              </a:blip>
+                              <a:srcRect/>
+                              <a:stretch/>
+                            </pic:blipFill>
+                            <pic:spPr>
+                              <a:xfrm>
+                                <a:off x="0" y="34"/>
+                                <a:ext cx="5731510" cy="2642802"/>
+                              </a:xfrm>
+                              <a:prstGeom prst="rect">
+                                <a:avLst/>
+                              </a:prstGeom>
+                            </pic:spPr>
+                          </pic:pic>
+                          <wps:wsp>
+                            <wps:cNvPr id="39" name="Text Box 2"/>
+                            <wps:cNvSpPr txBox="1">
+                              <a:spLocks noChangeArrowheads="1"/>
+                            </wps:cNvSpPr>
+                            <wps:spPr bwMode="auto">
+                              <a:xfrm>
+                                <a:off x="2773680" y="2453640"/>
+                                <a:ext cx="723900" cy="386080"/>
+                              </a:xfrm>
+                              <a:prstGeom prst="rect">
+                                <a:avLst/>
+                              </a:prstGeom>
+                              <a:noFill/>
+                              <a:ln w="9525">
+                                <a:noFill/>
+                                <a:miter lim="800000"/>
+                                <a:headEnd/>
+                                <a:tailEnd/>
+                              </a:ln>
+                            </wps:spPr>
+                            <wps:txbx>
+                              <w:txbxContent>
+                                <w:p>
+                                  <w:r>
+                                    <w:t>Time (s)</w:t>
+                                  </w:r>
+                                </w:p>
+                              </w:txbxContent>
+                            </wps:txbx>
+                            <wps:bodyPr rot="0" vert="horz" wrap="square" lIns="91440" tIns="45720" rIns="91440" bIns="45720" anchor="t" anchorCtr="0">
+                              <a:spAutoFit/>
+                            </wps:bodyPr>
+                          </wps:wsp>
+                        </wpg:grpSp>
+                        <wps:wsp>
+                          <wps:cNvPr id="40" name="Text Box 2"/>
+                          <wps:cNvSpPr txBox="1">
+                            <a:spLocks noChangeArrowheads="1"/>
+                          </wps:cNvSpPr>
+                          <wps:spPr bwMode="auto">
+                            <a:xfrm rot="16200000">
+                              <a:off x="-506730" y="994410"/>
+                              <a:ext cx="1318260" cy="304800"/>
+                            </a:xfrm>
+                            <a:prstGeom prst="rect">
+                              <a:avLst/>
+                            </a:prstGeom>
+                            <a:noFill/>
+                            <a:ln w="9525">
+                              <a:noFill/>
+                              <a:miter lim="800000"/>
+                              <a:headEnd/>
+                              <a:tailEnd/>
+                            </a:ln>
+                          </wps:spPr>
+                          <wps:txbx>
+                            <w:txbxContent>
+                              <w:p>
+                                <w:r>
+                                  <w:t>X position</w:t>
+                                </w:r>
+                                <w:r>
+                                  <w:t xml:space="preserve"> (</w:t>
+                                </w:r>
+                                <w:r>
+                                  <w:t>metres</w:t>
+                                </w:r>
+                                <w:r>
+                                  <w:t>)</w:t>
+                                </w:r>
+                              </w:p>
+                            </w:txbxContent>
+                          </wps:txbx>
+                          <wps:bodyPr rot="0" vert="horz" wrap="square" lIns="91440" tIns="45720" rIns="91440" bIns="45720" anchor="t" anchorCtr="0">
+                            <a:noAutofit/>
+                          </wps:bodyPr>
+                        </wps:wsp>
+                      </wpg:grpSp>
+                    </wpg:wgp>
+                  </a:graphicData>
+                </a:graphic>
+              </wp:anchor>
+            </w:drawing>
+          </mc:Choice>
+          <mc:Fallback>
+            <w:pict>
+              <v:group w14:anchorId="49F474A8" id="Group 32" o:spid="_x0000_s1057" style="position:absolute;margin-left:0;margin-top:77.95pt;width:463.9pt;height:241pt;z-index:251697152;mso-position-horizontal:left;mso-position-horizontal-relative:margin" coordsize="58915,30607" o:gfxdata="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">
+                <v:shape id="Text Box 2" o:spid="_x0000_s1058" type="#_x0000_t202" style="position:absolute;left:15011;width:31858;height:3867;visibility:visible;mso-wrap-style:square;v-text-anchor:top" o:gfxdata="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" filled="f" stroked="f">
+                  <v:textbox style="mso-fit-shape-to-text:t">
+                    <w:txbxContent>
+                      <w:p>
+                        <w:r>
+                          <w:t xml:space="preserve">Plot of x of end effector and target in </w:t>
+                        </w:r>
+                        <w:proofErr w:type="gramStart"/>
+                        <w:r>
+                          <w:t>open-loop</w:t>
+                        </w:r>
+                        <w:proofErr w:type="gramEnd"/>
+                      </w:p>
+                    </w:txbxContent>
+                  </v:textbox>
+                </v:shape>
+                <v:group id="Group 34" o:spid="_x0000_s1059" style="position:absolute;top:2210;width:58915;height:28397" coordorigin="" coordsize="58915,28396" o:gfxdata="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">
+                  <v:group id="Group 35" o:spid="_x0000_s1060" style="position:absolute;left:1600;width:57315;height:28397" coordorigin="" coordsize="57315,28396" o:gfxdata="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">
+                    <v:shape id="Picture 37" o:spid="_x0000_s1061" type="#_x0000_t75" style="position:absolute;width:57315;height:26428;visibility:visible;mso-wrap-style:square" o:gfxdata="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">
+                      <v:imagedata r:id="rId18" o:title=""/>
+                    </v:shape>
+                    <v:shape id="Text Box 2" o:spid="_x0000_s1062" type="#_x0000_t202" style="position:absolute;left:27736;top:24536;width:7239;height:3861;visibility:visible;mso-wrap-style:square;v-text-anchor:top" o:gfxdata="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" filled="f" stroked="f">
+                      <v:textbox style="mso-fit-shape-to-text:t">
+                        <w:txbxContent>
+                          <w:p>
+                            <w:r>
+                              <w:t>Time (s)</w:t>
+                            </w:r>
+                          </w:p>
+                        </w:txbxContent>
+                      </v:textbox>
+                    </v:shape>
+                  </v:group>
+                  <v:shape id="Text Box 2" o:spid="_x0000_s1063" type="#_x0000_t202" style="position:absolute;left:-5068;top:9944;width:13183;height:3048;rotation:-90;visibility:visible;mso-wrap-style:square;v-text-anchor:top" o:gfxdata="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" filled="f" stroked="f">
+                    <v:textbox>
+                      <w:txbxContent>
+                        <w:p>
+                          <w:r>
+                            <w:t>X position</w:t>
+                          </w:r>
+                          <w:r>
+                            <w:t xml:space="preserve"> (</w:t>
+                          </w:r>
+                          <w:r>
+                            <w:t>metres</w:t>
+                          </w:r>
+                          <w:r>
+                            <w:t>)</w:t>
+                          </w:r>
+                        </w:p>
+                      </w:txbxContent>
+                    </v:textbox>
+                  </v:shape>
+                </v:group>
+                <w10:wrap type="square" anchorx="margin"/>
+              </v:group>
+            </w:pict>
+          </mc:Fallback>
+        </mc:AlternateContent>
+      </w:r>
     </w:p>
     <w:p>
       <w:pPr>
         <w:spacing w:line="240" w:lineRule="auto"/>
       </w:pPr>
     </w:p>
+    <w:p>
+      <w:pPr>
+        <w:spacing w:line="240" w:lineRule="auto"/>
+      </w:pPr>
+    </w:p>
+    <w:p>
+      <w:pPr>
+        <w:spacing w:line="240" w:lineRule="auto"/>
+      </w:pPr>
+      <w:r>
+        <w:rPr>
+          <w:noProof/>
+        </w:rPr>
+        <w:lastRenderedPageBreak/>
+        <mc:AlternateContent>
+          <mc:Choice Requires="wpg">
+            <w:drawing>
+              <wp:anchor distT="0" distB="0" distL="114300" distR="114300" simplePos="0" relativeHeight="251701248" behindDoc="0" locked="0" layoutInCell="1" allowOverlap="1" wp14:anchorId="4FF31F6F" wp14:editId="6824551C">
+                <wp:simplePos x="0" y="0"/>
+                <wp:positionH relativeFrom="column">
+                  <wp:posOffset>0</wp:posOffset>
+                </wp:positionH>
+                <wp:positionV relativeFrom="paragraph">
+                  <wp:posOffset>3333115</wp:posOffset>
+                </wp:positionV>
+                <wp:extent cx="5891530" cy="3060700"/>
+                <wp:effectExtent l="0" t="0" r="0" b="6350"/>
+                <wp:wrapSquare wrapText="bothSides"/>
+                <wp:docPr id="48" name="Group 48"/>
+                <wp:cNvGraphicFramePr/>
+                <a:graphic xmlns:a="http://schemas.openxmlformats.org/drawingml/2006/main">
+                  <a:graphicData uri="http://schemas.microsoft.com/office/word/2010/wordprocessingGroup">
+                    <wpg:wgp>
+                      <wpg:cNvGrpSpPr/>
+                      <wpg:grpSpPr>
+                        <a:xfrm>
+                          <a:off x="0" y="0"/>
+                          <a:ext cx="5891529" cy="3060700"/>
+                          <a:chOff x="0" y="0"/>
+                          <a:chExt cx="5891529" cy="3060700"/>
+                        </a:xfrm>
+                      </wpg:grpSpPr>
+                      <wps:wsp>
+                        <wps:cNvPr id="49" name="Text Box 2"/>
+                        <wps:cNvSpPr txBox="1">
+                          <a:spLocks noChangeArrowheads="1"/>
+                        </wps:cNvSpPr>
+                        <wps:spPr bwMode="auto">
+                          <a:xfrm>
+                            <a:off x="1501140" y="0"/>
+                            <a:ext cx="3185794" cy="386714"/>
+                          </a:xfrm>
+                          <a:prstGeom prst="rect">
+                            <a:avLst/>
+                          </a:prstGeom>
+                          <a:noFill/>
+                          <a:ln w="9525">
+                            <a:noFill/>
+                            <a:miter lim="800000"/>
+                            <a:headEnd/>
+                            <a:tailEnd/>
+                          </a:ln>
+                        </wps:spPr>
+                        <wps:txbx>
+                          <w:txbxContent>
+                            <w:p>
+                              <w:r>
+                                <w:t xml:space="preserve">Plot of </w:t>
+                              </w:r>
+                              <w:r>
+                                <w:t>z</w:t>
+                              </w:r>
+                              <w:r>
+                                <w:t xml:space="preserve"> of end effector and target in </w:t>
+                              </w:r>
+                              <w:proofErr w:type="gramStart"/>
+                              <w:r>
+                                <w:t>open-loop</w:t>
+                              </w:r>
+                              <w:proofErr w:type="gramEnd"/>
+                            </w:p>
+                          </w:txbxContent>
+                        </wps:txbx>
+                        <wps:bodyPr rot="0" vert="horz" wrap="square" lIns="91440" tIns="45720" rIns="91440" bIns="45720" anchor="t" anchorCtr="0">
+                          <a:spAutoFit/>
+                        </wps:bodyPr>
+                      </wps:wsp>
+                      <wpg:grpSp>
+                        <wpg:cNvPr id="50" name="Group 50"/>
+                        <wpg:cNvGrpSpPr/>
+                        <wpg:grpSpPr>
+                          <a:xfrm>
+                            <a:off x="0" y="221014"/>
+                            <a:ext cx="5891529" cy="2839686"/>
+                            <a:chOff x="0" y="34"/>
+                            <a:chExt cx="5891529" cy="2839686"/>
+                          </a:xfrm>
+                        </wpg:grpSpPr>
+                        <wpg:grpSp>
+                          <wpg:cNvPr id="51" name="Group 51"/>
+                          <wpg:cNvGrpSpPr/>
+                          <wpg:grpSpPr>
+                            <a:xfrm>
+                              <a:off x="160021" y="34"/>
+                              <a:ext cx="5731508" cy="2839686"/>
+                              <a:chOff x="1" y="34"/>
+                              <a:chExt cx="5731508" cy="2839686"/>
+                            </a:xfrm>
+                          </wpg:grpSpPr>
+                          <pic:pic xmlns:pic="http://schemas.openxmlformats.org/drawingml/2006/picture">
+                            <pic:nvPicPr>
+                              <pic:cNvPr id="52" name="Picture 52"/>
+                              <pic:cNvPicPr>
+                                <a:picLocks noChangeAspect="1"/>
+                              </pic:cNvPicPr>
+                            </pic:nvPicPr>
+                            <pic:blipFill>
+                              <a:blip r:embed="rId19">
+                                <a:extLst>
+                                  <a:ext uri="{28A0092B-C50C-407E-A947-70E740481C1C}">
+                                    <a14:useLocalDpi xmlns:a14="http://schemas.microsoft.com/office/drawing/2010/main" val="0"/>
+                                  </a:ext>
+                                </a:extLst>
+                              </a:blip>
+                              <a:srcRect/>
+                              <a:stretch/>
+                            </pic:blipFill>
+                            <pic:spPr>
+                              <a:xfrm>
+                                <a:off x="1" y="34"/>
+                                <a:ext cx="5731508" cy="2642802"/>
+                              </a:xfrm>
+                              <a:prstGeom prst="rect">
+                                <a:avLst/>
+                              </a:prstGeom>
+                            </pic:spPr>
+                          </pic:pic>
+                          <wps:wsp>
+                            <wps:cNvPr id="53" name="Text Box 2"/>
+                            <wps:cNvSpPr txBox="1">
+                              <a:spLocks noChangeArrowheads="1"/>
+                            </wps:cNvSpPr>
+                            <wps:spPr bwMode="auto">
+                              <a:xfrm>
+                                <a:off x="2773680" y="2453640"/>
+                                <a:ext cx="723900" cy="386080"/>
+                              </a:xfrm>
+                              <a:prstGeom prst="rect">
+                                <a:avLst/>
+                              </a:prstGeom>
+                              <a:noFill/>
+                              <a:ln w="9525">
+                                <a:noFill/>
+                                <a:miter lim="800000"/>
+                                <a:headEnd/>
+                                <a:tailEnd/>
+                              </a:ln>
+                            </wps:spPr>
+                            <wps:txbx>
+                              <w:txbxContent>
+                                <w:p>
+                                  <w:r>
+                                    <w:t>Time (s)</w:t>
+                                  </w:r>
+                                </w:p>
+                              </w:txbxContent>
+                            </wps:txbx>
+                            <wps:bodyPr rot="0" vert="horz" wrap="square" lIns="91440" tIns="45720" rIns="91440" bIns="45720" anchor="t" anchorCtr="0">
+                              <a:spAutoFit/>
+                            </wps:bodyPr>
+                          </wps:wsp>
+                        </wpg:grpSp>
+                        <wps:wsp>
+                          <wps:cNvPr id="54" name="Text Box 2"/>
+                          <wps:cNvSpPr txBox="1">
+                            <a:spLocks noChangeArrowheads="1"/>
+                          </wps:cNvSpPr>
+                          <wps:spPr bwMode="auto">
+                            <a:xfrm rot="16200000">
+                              <a:off x="-506730" y="994410"/>
+                              <a:ext cx="1318260" cy="304800"/>
+                            </a:xfrm>
+                            <a:prstGeom prst="rect">
+                              <a:avLst/>
+                            </a:prstGeom>
+                            <a:noFill/>
+                            <a:ln w="9525">
+                              <a:noFill/>
+                              <a:miter lim="800000"/>
+                              <a:headEnd/>
+                              <a:tailEnd/>
+                            </a:ln>
+                          </wps:spPr>
+                          <wps:txbx>
+                            <w:txbxContent>
+                              <w:p>
+                                <w:r>
+                                  <w:t>Z</w:t>
+                                </w:r>
+                                <w:r>
+                                  <w:t xml:space="preserve"> position (metres)</w:t>
+                                </w:r>
+                              </w:p>
+                            </w:txbxContent>
+                          </wps:txbx>
+                          <wps:bodyPr rot="0" vert="horz" wrap="square" lIns="91440" tIns="45720" rIns="91440" bIns="45720" anchor="t" anchorCtr="0">
+                            <a:noAutofit/>
+                          </wps:bodyPr>
+                        </wps:wsp>
+                      </wpg:grpSp>
+                    </wpg:wgp>
+                  </a:graphicData>
+                </a:graphic>
+              </wp:anchor>
+            </w:drawing>
+          </mc:Choice>
+          <mc:Fallback>
+            <w:pict>
+              <v:group w14:anchorId="4FF31F6F" id="Group 48" o:spid="_x0000_s1064" style="position:absolute;margin-left:0;margin-top:262.45pt;width:463.9pt;height:241pt;z-index:251701248" coordsize="58915,30607" o:gfxdata="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">
+                <v:shape id="Text Box 2" o:spid="_x0000_s1065" type="#_x0000_t202" style="position:absolute;left:15011;width:31858;height:3867;visibility:visible;mso-wrap-style:square;v-text-anchor:top" o:gfxdata="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" filled="f" stroked="f">
+                  <v:textbox style="mso-fit-shape-to-text:t">
+                    <w:txbxContent>
+                      <w:p>
+                        <w:r>
+                          <w:t xml:space="preserve">Plot of </w:t>
+                        </w:r>
+                        <w:r>
+                          <w:t>z</w:t>
+                        </w:r>
+                        <w:r>
+                          <w:t xml:space="preserve"> of end effector and target in </w:t>
+                        </w:r>
+                        <w:proofErr w:type="gramStart"/>
+                        <w:r>
+                          <w:t>open-loop</w:t>
+                        </w:r>
+                        <w:proofErr w:type="gramEnd"/>
+                      </w:p>
+                    </w:txbxContent>
+                  </v:textbox>
+                </v:shape>
+                <v:group id="Group 50" o:spid="_x0000_s1066" style="position:absolute;top:2210;width:58915;height:28397" coordorigin="" coordsize="58915,28396" o:gfxdata="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">
+                  <v:group id="Group 51" o:spid="_x0000_s1067" style="position:absolute;left:1600;width:57315;height:28397" coordorigin="" coordsize="57315,28396" o:gfxdata="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">
+                    <v:shape id="Picture 52" o:spid="_x0000_s1068" type="#_x0000_t75" style="position:absolute;width:57315;height:26428;visibility:visible;mso-wrap-style:square" o:gfxdata="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">
+                      <v:imagedata r:id="rId20" o:title=""/>
+                    </v:shape>
+                    <v:shape id="Text Box 2" o:spid="_x0000_s1069" type="#_x0000_t202" style="position:absolute;left:27736;top:24536;width:7239;height:3861;visibility:visible;mso-wrap-style:square;v-text-anchor:top" o:gfxdata="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" filled="f" stroked="f">
+                      <v:textbox style="mso-fit-shape-to-text:t">
+                        <w:txbxContent>
+                          <w:p>
+                            <w:r>
+                              <w:t>Time (s)</w:t>
+                            </w:r>
+                          </w:p>
+                        </w:txbxContent>
+                      </v:textbox>
+                    </v:shape>
+                  </v:group>
+                  <v:shape id="Text Box 2" o:spid="_x0000_s1070" type="#_x0000_t202" style="position:absolute;left:-5068;top:9944;width:13183;height:3048;rotation:-90;visibility:visible;mso-wrap-style:square;v-text-anchor:top" o:gfxdata="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" filled="f" stroked="f">
+                    <v:textbox>
+                      <w:txbxContent>
+                        <w:p>
+                          <w:r>
+                            <w:t>Z</w:t>
+                          </w:r>
+                          <w:r>
+                            <w:t xml:space="preserve"> position (metres)</w:t>
+                          </w:r>
+                        </w:p>
+                      </w:txbxContent>
+                    </v:textbox>
+                  </v:shape>
+                </v:group>
+                <w10:wrap type="square"/>
+              </v:group>
+            </w:pict>
+          </mc:Fallback>
+        </mc:AlternateContent>
+      </w:r>
+      <w:r>
+        <w:rPr>
+          <w:noProof/>
+        </w:rPr>
+        <mc:AlternateContent>
+          <mc:Choice Requires="wpg">
+            <w:drawing>
+              <wp:anchor distT="0" distB="0" distL="114300" distR="114300" simplePos="0" relativeHeight="251699200" behindDoc="0" locked="0" layoutInCell="1" allowOverlap="1" wp14:anchorId="4C812CC4" wp14:editId="778E7E81">
+                <wp:simplePos x="0" y="0"/>
+                <wp:positionH relativeFrom="margin">
+                  <wp:align>left</wp:align>
+                </wp:positionH>
+                <wp:positionV relativeFrom="paragraph">
+                  <wp:posOffset>0</wp:posOffset>
+                </wp:positionV>
+                <wp:extent cx="5891530" cy="3060700"/>
+                <wp:effectExtent l="0" t="0" r="0" b="6350"/>
+                <wp:wrapSquare wrapText="bothSides"/>
+                <wp:docPr id="41" name="Group 41"/>
+                <wp:cNvGraphicFramePr/>
+                <a:graphic xmlns:a="http://schemas.openxmlformats.org/drawingml/2006/main">
+                  <a:graphicData uri="http://schemas.microsoft.com/office/word/2010/wordprocessingGroup">
+                    <wpg:wgp>
+                      <wpg:cNvGrpSpPr/>
+                      <wpg:grpSpPr>
+                        <a:xfrm>
+                          <a:off x="0" y="0"/>
+                          <a:ext cx="5891530" cy="3060700"/>
+                          <a:chOff x="0" y="0"/>
+                          <a:chExt cx="5891529" cy="3060700"/>
+                        </a:xfrm>
+                      </wpg:grpSpPr>
+                      <wps:wsp>
+                        <wps:cNvPr id="42" name="Text Box 2"/>
+                        <wps:cNvSpPr txBox="1">
+                          <a:spLocks noChangeArrowheads="1"/>
+                        </wps:cNvSpPr>
+                        <wps:spPr bwMode="auto">
+                          <a:xfrm>
+                            <a:off x="1501140" y="0"/>
+                            <a:ext cx="3185794" cy="386714"/>
+                          </a:xfrm>
+                          <a:prstGeom prst="rect">
+                            <a:avLst/>
+                          </a:prstGeom>
+                          <a:noFill/>
+                          <a:ln w="9525">
+                            <a:noFill/>
+                            <a:miter lim="800000"/>
+                            <a:headEnd/>
+                            <a:tailEnd/>
+                          </a:ln>
+                        </wps:spPr>
+                        <wps:txbx>
+                          <w:txbxContent>
+                            <w:p>
+                              <w:r>
+                                <w:t xml:space="preserve">Plot of </w:t>
+                              </w:r>
+                              <w:r>
+                                <w:t>y</w:t>
+                              </w:r>
+                              <w:r>
+                                <w:t xml:space="preserve"> of end effector and target in </w:t>
+                              </w:r>
+                              <w:proofErr w:type="gramStart"/>
+                              <w:r>
+                                <w:t>open-loop</w:t>
+                              </w:r>
+                              <w:proofErr w:type="gramEnd"/>
+                            </w:p>
+                          </w:txbxContent>
+                        </wps:txbx>
+                        <wps:bodyPr rot="0" vert="horz" wrap="square" lIns="91440" tIns="45720" rIns="91440" bIns="45720" anchor="t" anchorCtr="0">
+                          <a:spAutoFit/>
+                        </wps:bodyPr>
+                      </wps:wsp>
+                      <wpg:grpSp>
+                        <wpg:cNvPr id="43" name="Group 43"/>
+                        <wpg:cNvGrpSpPr/>
+                        <wpg:grpSpPr>
+                          <a:xfrm>
+                            <a:off x="0" y="221014"/>
+                            <a:ext cx="5891529" cy="2839686"/>
+                            <a:chOff x="0" y="34"/>
+                            <a:chExt cx="5891529" cy="2839686"/>
+                          </a:xfrm>
+                        </wpg:grpSpPr>
+                        <wpg:grpSp>
+                          <wpg:cNvPr id="44" name="Group 44"/>
+                          <wpg:cNvGrpSpPr/>
+                          <wpg:grpSpPr>
+                            <a:xfrm>
+                              <a:off x="160021" y="34"/>
+                              <a:ext cx="5731508" cy="2839686"/>
+                              <a:chOff x="1" y="34"/>
+                              <a:chExt cx="5731508" cy="2839686"/>
+                            </a:xfrm>
+                          </wpg:grpSpPr>
+                          <pic:pic xmlns:pic="http://schemas.openxmlformats.org/drawingml/2006/picture">
+                            <pic:nvPicPr>
+                              <pic:cNvPr id="45" name="Picture 45"/>
+                              <pic:cNvPicPr>
+                                <a:picLocks noChangeAspect="1"/>
+                              </pic:cNvPicPr>
+                            </pic:nvPicPr>
+                            <pic:blipFill>
+                              <a:blip r:embed="rId21">
+                                <a:extLst>
+                                  <a:ext uri="{28A0092B-C50C-407E-A947-70E740481C1C}">
+                                    <a14:useLocalDpi xmlns:a14="http://schemas.microsoft.com/office/drawing/2010/main" val="0"/>
+                                  </a:ext>
+                                </a:extLst>
+                              </a:blip>
+                              <a:srcRect/>
+                              <a:stretch/>
+                            </pic:blipFill>
+                            <pic:spPr>
+                              <a:xfrm>
+                                <a:off x="1" y="34"/>
+                                <a:ext cx="5731508" cy="2642802"/>
+                              </a:xfrm>
+                              <a:prstGeom prst="rect">
+                                <a:avLst/>
+                              </a:prstGeom>
+                            </pic:spPr>
+                          </pic:pic>
+                          <wps:wsp>
+                            <wps:cNvPr id="46" name="Text Box 2"/>
+                            <wps:cNvSpPr txBox="1">
+                              <a:spLocks noChangeArrowheads="1"/>
+                            </wps:cNvSpPr>
+                            <wps:spPr bwMode="auto">
+                              <a:xfrm>
+                                <a:off x="2773680" y="2453640"/>
+                                <a:ext cx="723900" cy="386080"/>
+                              </a:xfrm>
+                              <a:prstGeom prst="rect">
+                                <a:avLst/>
+                              </a:prstGeom>
+                              <a:noFill/>
+                              <a:ln w="9525">
+                                <a:noFill/>
+                                <a:miter lim="800000"/>
+                                <a:headEnd/>
+                                <a:tailEnd/>
+                              </a:ln>
+                            </wps:spPr>
+                            <wps:txbx>
+                              <w:txbxContent>
+                                <w:p>
+                                  <w:r>
+                                    <w:t>Time (s)</w:t>
+                                  </w:r>
+                                </w:p>
+                              </w:txbxContent>
+                            </wps:txbx>
+                            <wps:bodyPr rot="0" vert="horz" wrap="square" lIns="91440" tIns="45720" rIns="91440" bIns="45720" anchor="t" anchorCtr="0">
+                              <a:spAutoFit/>
+                            </wps:bodyPr>
+                          </wps:wsp>
+                        </wpg:grpSp>
+                        <wps:wsp>
+                          <wps:cNvPr id="47" name="Text Box 2"/>
+                          <wps:cNvSpPr txBox="1">
+                            <a:spLocks noChangeArrowheads="1"/>
+                          </wps:cNvSpPr>
+                          <wps:spPr bwMode="auto">
+                            <a:xfrm rot="16200000">
+                              <a:off x="-506730" y="994410"/>
+                              <a:ext cx="1318260" cy="304800"/>
+                            </a:xfrm>
+                            <a:prstGeom prst="rect">
+                              <a:avLst/>
+                            </a:prstGeom>
+                            <a:noFill/>
+                            <a:ln w="9525">
+                              <a:noFill/>
+                              <a:miter lim="800000"/>
+                              <a:headEnd/>
+                              <a:tailEnd/>
+                            </a:ln>
+                          </wps:spPr>
+                          <wps:txbx>
+                            <w:txbxContent>
+                              <w:p>
+                                <w:r>
+                                  <w:t>Y</w:t>
+                                </w:r>
+                                <w:r>
+                                  <w:t xml:space="preserve"> position (metres)</w:t>
+                                </w:r>
+                              </w:p>
+                            </w:txbxContent>
+                          </wps:txbx>
+                          <wps:bodyPr rot="0" vert="horz" wrap="square" lIns="91440" tIns="45720" rIns="91440" bIns="45720" anchor="t" anchorCtr="0">
+                            <a:noAutofit/>
+                          </wps:bodyPr>
+                        </wps:wsp>
+                      </wpg:grpSp>
+                    </wpg:wgp>
+                  </a:graphicData>
+                </a:graphic>
+              </wp:anchor>
+            </w:drawing>
+          </mc:Choice>
+          <mc:Fallback>
+            <w:pict>
+              <v:group w14:anchorId="4C812CC4" id="Group 41" o:spid="_x0000_s1071" style="position:absolute;margin-left:0;margin-top:0;width:463.9pt;height:241pt;z-index:251699200;mso-position-horizontal:left;mso-position-horizontal-relative:margin" coordsize="58915,30607" o:gfxdata="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">
+                <v:shape id="Text Box 2" o:spid="_x0000_s1072" type="#_x0000_t202" style="position:absolute;left:15011;width:31858;height:3867;visibility:visible;mso-wrap-style:square;v-text-anchor:top" o:gfxdata="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" filled="f" stroked="f">
+                  <v:textbox style="mso-fit-shape-to-text:t">
+                    <w:txbxContent>
+                      <w:p>
+                        <w:r>
+                          <w:t xml:space="preserve">Plot of </w:t>
+                        </w:r>
+                        <w:r>
+                          <w:t>y</w:t>
+                        </w:r>
+                        <w:r>
+                          <w:t xml:space="preserve"> of end effector and target in </w:t>
+                        </w:r>
+                        <w:proofErr w:type="gramStart"/>
+                        <w:r>
+                          <w:t>open-loop</w:t>
+                        </w:r>
+                        <w:proofErr w:type="gramEnd"/>
+                      </w:p>
+                    </w:txbxContent>
+                  </v:textbox>
+                </v:shape>
+                <v:group id="Group 43" o:spid="_x0000_s1073" style="position:absolute;top:2210;width:58915;height:28397" coordorigin="" coordsize="58915,28396" o:gfxdata="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">
+                  <v:group id="Group 44" o:spid="_x0000_s1074" style="position:absolute;left:1600;width:57315;height:28397" coordorigin="" coordsize="57315,28396" o:gfxdata="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">
+                    <v:shape id="Picture 45" o:spid="_x0000_s1075" type="#_x0000_t75" style="position:absolute;width:57315;height:26428;visibility:visible;mso-wrap-style:square" o:gfxdata="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">
+                      <v:imagedata r:id="rId22" o:title=""/>
+                    </v:shape>
+                    <v:shape id="Text Box 2" o:spid="_x0000_s1076" type="#_x0000_t202" style="position:absolute;left:27736;top:24536;width:7239;height:3861;visibility:visible;mso-wrap-style:square;v-text-anchor:top" o:gfxdata="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" filled="f" stroked="f">
+                      <v:textbox style="mso-fit-shape-to-text:t">
+                        <w:txbxContent>
+                          <w:p>
+                            <w:r>
+                              <w:t>Time (s)</w:t>
+                            </w:r>
+                          </w:p>
+                        </w:txbxContent>
+                      </v:textbox>
+                    </v:shape>
+                  </v:group>
+                  <v:shape id="Text Box 2" o:spid="_x0000_s1077" type="#_x0000_t202" style="position:absolute;left:-5068;top:9944;width:13183;height:3048;rotation:-90;visibility:visible;mso-wrap-style:square;v-text-anchor:top" o:gfxdata="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" filled="f" stroked="f">
+                    <v:textbox>
+                      <w:txbxContent>
+                        <w:p>
+                          <w:r>
+                            <w:t>Y</w:t>
+                          </w:r>
+                          <w:r>
+                            <w:t xml:space="preserve"> position (metres)</w:t>
+                          </w:r>
+                        </w:p>
+                      </w:txbxContent>
+                    </v:textbox>
+                  </v:shape>
+                </v:group>
+                <w10:wrap type="square" anchorx="margin"/>
+              </v:group>
+            </w:pict>
+          </mc:Fallback>
+        </mc:AlternateContent>
+      </w:r>
+    </w:p>
     <w:sectPr>
-      <w:footerReference w:type="default" r:id="rId17"/>
+      <w:footerReference w:type="default" r:id="rId23"/>
       <w:pgSz w:w="11906" w:h="16838"/>
       <w:pgMar w:top="1440" w:right="1440" w:bottom="1440" w:left="1440" w:header="708" w:footer="708" w:gutter="0"/>
       <w:cols w:space="708"/>

</xml_diff>

<commit_message>
Added a missing word
</commit_message>
<xml_diff>
--- a/s1817812_s1849401.docx
+++ b/s1817812_s1849401.docx
@@ -131,7 +131,10 @@
         <w:t>–</w:t>
       </w:r>
       <w:r>
-        <w:t xml:space="preserve"> Alasdair </w:t>
+        <w:t xml:space="preserve"> Alasdair</w:t>
+      </w:r>
+      <w:r>
+        <w:t>, Report</w:t>
       </w:r>
       <w:r>
         <w:t>–</w:t>
@@ -239,15 +242,7 @@
         <w:t xml:space="preserve">The coordinates for image 2 are published by image2.py and subscribed to by image1.py, which is where our algorithm primarily operates. </w:t>
       </w:r>
       <w:r>
-        <w:t xml:space="preserve">Then, for each blob, these two sets of coordinates are combined to find the 3d position of the blob (x, y, z). Image 1 provides the x coordinate, image 2 provides the y coordinate, and the z coordinate should be the same for each image, so can be taken from either, providing that it is a legal number (not </w:t>
-      </w:r>
-      <w:proofErr w:type="spellStart"/>
-      <w:r>
-        <w:t>NaN</w:t>
-      </w:r>
-      <w:proofErr w:type="spellEnd"/>
-      <w:r>
-        <w:t>).</w:t>
+        <w:t>Then, for each blob, these two sets of coordinates are combined to find the 3d position of the blob (x, y, z). Image 1 provides the x coordinate, image 2 provides the y coordinate, and the z coordinate should be the same for each image, so can be taken from either, providing that it is a legal number (not NaN).</w:t>
       </w:r>
       <w:r>
         <w:t xml:space="preserve"> </w:t>
@@ -1595,15 +1590,7 @@
         <w:t>, and then masked to create a grayscale image where the orange areas are again isolated,</w:t>
       </w:r>
       <w:r>
-        <w:t xml:space="preserve"> so that OpenCV’s </w:t>
-      </w:r>
-      <w:proofErr w:type="spellStart"/>
-      <w:r>
-        <w:t>HoughCircles</w:t>
-      </w:r>
-      <w:proofErr w:type="spellEnd"/>
-      <w:r>
-        <w:t xml:space="preserve"> method can detect the </w:t>
+        <w:t xml:space="preserve"> so that OpenCV’s HoughCircles method can detect the </w:t>
       </w:r>
       <w:r>
         <w:t xml:space="preserve">orange </w:t>
@@ -3632,15 +3619,7 @@
         <w:t>.</w:t>
       </w:r>
       <w:r>
-        <w:t xml:space="preserve"> Our equation seems to be most accurate in the x axis, with no discrepancies higher than 1.5 (we appreciate that this is still a </w:t>
-      </w:r>
-      <w:proofErr w:type="gramStart"/>
-      <w:r>
-        <w:t>fairly significant</w:t>
-      </w:r>
-      <w:proofErr w:type="gramEnd"/>
-      <w:r>
-        <w:t xml:space="preserve"> discrepancy).</w:t>
+        <w:t xml:space="preserve"> Our equation seems to be most accurate in the x axis, with no discrepancies higher than 1.5 (we appreciate that this is still a fairly significant discrepancy).</w:t>
       </w:r>
     </w:p>
     <w:p>
@@ -4081,13 +4060,8 @@
                           <w:txbxContent>
                             <w:p>
                               <w:r>
-                                <w:t xml:space="preserve">Plot of x of end effector and target in </w:t>
+                                <w:t>Plot of x of end effector and target in open-loop</w:t>
                               </w:r>
-                              <w:proofErr w:type="gramStart"/>
-                              <w:r>
-                                <w:t>open-loop</w:t>
-                              </w:r>
-                              <w:proofErr w:type="gramEnd"/>
                             </w:p>
                           </w:txbxContent>
                         </wps:txbx>
@@ -4238,13 +4212,8 @@
                     <w:txbxContent>
                       <w:p>
                         <w:r>
-                          <w:t xml:space="preserve">Plot of x of end effector and target in </w:t>
+                          <w:t>Plot of x of end effector and target in open-loop</w:t>
                         </w:r>
-                        <w:proofErr w:type="gramStart"/>
-                        <w:r>
-                          <w:t>open-loop</w:t>
-                        </w:r>
-                        <w:proofErr w:type="gramEnd"/>
                       </w:p>
                     </w:txbxContent>
                   </v:textbox>
@@ -4372,13 +4341,8 @@
                                 <w:t>z</w:t>
                               </w:r>
                               <w:r>
-                                <w:t xml:space="preserve"> of end effector and target in </w:t>
+                                <w:t xml:space="preserve"> of end effector and target in open-loop</w:t>
                               </w:r>
-                              <w:proofErr w:type="gramStart"/>
-                              <w:r>
-                                <w:t>open-loop</w:t>
-                              </w:r>
-                              <w:proofErr w:type="gramEnd"/>
                             </w:p>
                           </w:txbxContent>
                         </wps:txbx>
@@ -4529,13 +4493,8 @@
                           <w:t>z</w:t>
                         </w:r>
                         <w:r>
-                          <w:t xml:space="preserve"> of end effector and target in </w:t>
+                          <w:t xml:space="preserve"> of end effector and target in open-loop</w:t>
                         </w:r>
-                        <w:proofErr w:type="gramStart"/>
-                        <w:r>
-                          <w:t>open-loop</w:t>
-                        </w:r>
-                        <w:proofErr w:type="gramEnd"/>
                       </w:p>
                     </w:txbxContent>
                   </v:textbox>
@@ -4641,13 +4600,8 @@
                                 <w:t>y</w:t>
                               </w:r>
                               <w:r>
-                                <w:t xml:space="preserve"> of end effector and target in </w:t>
+                                <w:t xml:space="preserve"> of end effector and target in open-loop</w:t>
                               </w:r>
-                              <w:proofErr w:type="gramStart"/>
-                              <w:r>
-                                <w:t>open-loop</w:t>
-                              </w:r>
-                              <w:proofErr w:type="gramEnd"/>
                             </w:p>
                           </w:txbxContent>
                         </wps:txbx>
@@ -4798,13 +4752,8 @@
                           <w:t>y</w:t>
                         </w:r>
                         <w:r>
-                          <w:t xml:space="preserve"> of end effector and target in </w:t>
+                          <w:t xml:space="preserve"> of end effector and target in open-loop</w:t>
                         </w:r>
-                        <w:proofErr w:type="gramStart"/>
-                        <w:r>
-                          <w:t>open-loop</w:t>
-                        </w:r>
-                        <w:proofErr w:type="gramEnd"/>
                       </w:p>
                     </w:txbxContent>
                   </v:textbox>
@@ -5731,6 +5680,36 @@
     <w:uiPriority w:val="99"/>
     <w:rsid w:val="00A66495"/>
   </w:style>
+  <w:style w:type="paragraph" w:styleId="BalloonText">
+    <w:name w:val="Balloon Text"/>
+    <w:basedOn w:val="Normal"/>
+    <w:link w:val="BalloonTextChar"/>
+    <w:uiPriority w:val="99"/>
+    <w:semiHidden/>
+    <w:unhideWhenUsed/>
+    <w:rsid w:val="00C977FB"/>
+    <w:pPr>
+      <w:spacing w:after="0" w:line="240" w:lineRule="auto"/>
+    </w:pPr>
+    <w:rPr>
+      <w:rFonts w:ascii="Segoe UI" w:hAnsi="Segoe UI" w:cs="Segoe UI"/>
+      <w:sz w:val="18"/>
+      <w:szCs w:val="18"/>
+    </w:rPr>
+  </w:style>
+  <w:style w:type="character" w:customStyle="1" w:styleId="BalloonTextChar">
+    <w:name w:val="Balloon Text Char"/>
+    <w:basedOn w:val="DefaultParagraphFont"/>
+    <w:link w:val="BalloonText"/>
+    <w:uiPriority w:val="99"/>
+    <w:semiHidden/>
+    <w:rsid w:val="00C977FB"/>
+    <w:rPr>
+      <w:rFonts w:ascii="Segoe UI" w:hAnsi="Segoe UI" w:cs="Segoe UI"/>
+      <w:sz w:val="18"/>
+      <w:szCs w:val="18"/>
+    </w:rPr>
+  </w:style>
 </w:styles>
 </file>
 

</xml_diff>